<commit_message>
Alpha report - update
</commit_message>
<xml_diff>
--- a/doc/Alpha Report - Daniel Gabay & Shachar Israeli.docx
+++ b/doc/Alpha Report - Daniel Gabay & Shachar Israeli.docx
@@ -1669,23 +1669,7 @@
           <w:rFonts w:ascii="Gisha" w:hAnsi="Gisha" w:cs="Gisha" w:hint="cs"/>
           <w:rtl/>
         </w:rPr>
-        <w:t xml:space="preserve">מתוך ההנחה כי קשה למצוא שני כתבי יד זהים, נבנה </w:t>
-      </w:r>
-      <w:proofErr w:type="spellStart"/>
-      <w:r>
-        <w:rPr>
-          <w:rFonts w:ascii="Gisha" w:hAnsi="Gisha" w:cs="Gisha" w:hint="cs"/>
-          <w:rtl/>
-        </w:rPr>
-        <w:t>תוכנית</w:t>
-      </w:r>
-      <w:proofErr w:type="spellEnd"/>
-      <w:r>
-        <w:rPr>
-          <w:rFonts w:ascii="Gisha" w:hAnsi="Gisha" w:cs="Gisha" w:hint="cs"/>
-          <w:rtl/>
-        </w:rPr>
-        <w:t xml:space="preserve"> שמטרתה לבדוק האם יתכן ונבחן ביצע את מטלת החיבור במועד מסוים ובמועד אחר  ביצע את מטלת הכתיבה תחת זהות שונה.</w:t>
+        <w:t>מתוך ההנחה כי קשה למצוא שני כתבי יד זהים, נבנה תוכנית שמטרתה לבדוק האם יתכן ונבחן ביצע את מטלת החיבור במועד מסוים ובמועד אחר  ביצע את מטלת הכתיבה תחת זהות שונה.</w:t>
       </w:r>
     </w:p>
     <w:p>
@@ -2366,27 +2350,7 @@
           <w:szCs w:val="22"/>
           <w:rtl/>
         </w:rPr>
-        <w:t xml:space="preserve">ממחקר ראשוני שביצענו עולה כי הבעיה </w:t>
-      </w:r>
-      <w:proofErr w:type="spellStart"/>
-      <w:r>
-        <w:rPr>
-          <w:rFonts w:ascii="Gisha" w:hAnsi="Gisha" w:cs="Gisha" w:hint="cs"/>
-          <w:sz w:val="22"/>
-          <w:szCs w:val="22"/>
-          <w:rtl/>
-        </w:rPr>
-        <w:t>איתה</w:t>
-      </w:r>
-      <w:proofErr w:type="spellEnd"/>
-      <w:r>
-        <w:rPr>
-          <w:rFonts w:ascii="Gisha" w:hAnsi="Gisha" w:cs="Gisha" w:hint="cs"/>
-          <w:sz w:val="22"/>
-          <w:szCs w:val="22"/>
-          <w:rtl/>
-        </w:rPr>
-        <w:t xml:space="preserve"> אנו מתמודדים מורכבת והניסיונות לפתור אותה הניבו תוצאות חלקיות בלבד.</w:t>
+        <w:t>ממחקר ראשוני שביצענו עולה כי הבעיה איתה אנו מתמודדים מורכבת והניסיונות לפתור אותה הניבו תוצאות חלקיות בלבד.</w:t>
       </w:r>
     </w:p>
     <w:p>
@@ -3388,13 +3352,1923 @@
     </w:p>
     <w:p>
       <w:pPr>
-        <w:pStyle w:val="ab"/>
-        <w:rPr>
-          <w:rtl/>
-        </w:rPr>
-      </w:pPr>
+        <w:jc w:val="both"/>
+        <w:rPr>
+          <w:rFonts w:ascii="Gisha" w:hAnsi="Gisha" w:cs="Gisha"/>
+          <w:color w:val="FF0000"/>
+        </w:rPr>
+      </w:pPr>
+      <w:r>
+        <w:rPr>
+          <w:rFonts w:ascii="Gisha" w:hAnsi="Gisha" w:cs="Gisha" w:hint="cs"/>
+          <w:color w:val="FF0000"/>
+          <w:highlight w:val="yellow"/>
+          <w:rtl/>
+        </w:rPr>
+        <w:lastRenderedPageBreak/>
+        <w:t>ע</w:t>
+      </w:r>
       <w:bookmarkStart w:id="0" w:name="_GoBack"/>
       <w:bookmarkEnd w:id="0"/>
+      <w:r>
+        <w:rPr>
+          <w:rFonts w:ascii="Gisha" w:hAnsi="Gisha" w:cs="Gisha" w:hint="cs"/>
+          <w:color w:val="FF0000"/>
+          <w:highlight w:val="yellow"/>
+          <w:rtl/>
+        </w:rPr>
+        <w:t>ריכה של שחר:</w:t>
+      </w:r>
+      <w:r>
+        <w:rPr>
+          <w:rFonts w:ascii="Gisha" w:hAnsi="Gisha" w:cs="Gisha" w:hint="cs"/>
+          <w:color w:val="FF0000"/>
+          <w:rtl/>
+        </w:rPr>
+        <w:t xml:space="preserve"> </w:t>
+      </w:r>
+      <w:proofErr w:type="spellStart"/>
+      <w:r>
+        <w:rPr>
+          <w:rFonts w:ascii="Gisha" w:hAnsi="Gisha" w:cs="Gisha"/>
+          <w:color w:val="FF0000"/>
+        </w:rPr>
+        <w:t>onTheFace</w:t>
+      </w:r>
+      <w:proofErr w:type="spellEnd"/>
+    </w:p>
+    <w:p>
+      <w:pPr>
+        <w:jc w:val="both"/>
+        <w:rPr>
+          <w:rFonts w:ascii="Gisha" w:hAnsi="Gisha" w:cs="Gisha"/>
+          <w:rtl/>
+        </w:rPr>
+      </w:pPr>
+      <w:r>
+        <w:rPr>
+          <w:rFonts w:ascii="Gisha" w:hAnsi="Gisha" w:cs="Gisha" w:hint="cs"/>
+          <w:rtl/>
+        </w:rPr>
+        <w:t>אנו חוקרים מספר אפשרויות לפתרון. אנו יוצאים מנקודת הנחה כי שילוב כל הדרכים יחד, יניב את התוצאה הנכונה ביותר לאימות זהותו של כותב המבחן.</w:t>
+      </w:r>
+    </w:p>
+    <w:p>
+      <w:pPr>
+        <w:jc w:val="both"/>
+        <w:rPr>
+          <w:rFonts w:ascii="Gisha" w:hAnsi="Gisha" w:cs="Gisha"/>
+          <w:rtl/>
+        </w:rPr>
+      </w:pPr>
+      <w:r>
+        <w:rPr>
+          <w:rFonts w:ascii="Gisha" w:hAnsi="Gisha" w:cs="Gisha" w:hint="cs"/>
+          <w:rtl/>
+        </w:rPr>
+        <w:t>הדרכים לפתרון אותן נחקור הם:</w:t>
+      </w:r>
+    </w:p>
+    <w:p>
+      <w:pPr>
+        <w:pStyle w:val="a7"/>
+        <w:numPr>
+          <w:ilvl w:val="0"/>
+          <w:numId w:val="30"/>
+        </w:numPr>
+        <w:jc w:val="both"/>
+        <w:rPr>
+          <w:rFonts w:ascii="Gisha" w:hAnsi="Gisha" w:cs="Gisha"/>
+          <w:rtl/>
+        </w:rPr>
+      </w:pPr>
+      <w:r>
+        <w:rPr>
+          <w:rFonts w:ascii="Gisha" w:hAnsi="Gisha" w:cs="Gisha" w:hint="cs"/>
+          <w:color w:val="FF0000"/>
+          <w:rtl/>
+        </w:rPr>
+        <w:t>ניסוח לאלגוריתם קוף</w:t>
+      </w:r>
+    </w:p>
+    <w:p>
+      <w:pPr>
+        <w:pStyle w:val="a7"/>
+        <w:numPr>
+          <w:ilvl w:val="0"/>
+          <w:numId w:val="30"/>
+        </w:numPr>
+        <w:jc w:val="both"/>
+        <w:rPr>
+          <w:rFonts w:ascii="Gisha" w:hAnsi="Gisha" w:cs="Gisha"/>
+          <w:sz w:val="22"/>
+          <w:szCs w:val="22"/>
+        </w:rPr>
+      </w:pPr>
+      <w:r>
+        <w:rPr>
+          <w:rFonts w:ascii="Gisha" w:hAnsi="Gisha" w:cs="Gisha"/>
+          <w:sz w:val="22"/>
+          <w:szCs w:val="22"/>
+          <w:rtl/>
+        </w:rPr>
+        <w:t xml:space="preserve">השוואה בין </w:t>
+      </w:r>
+      <w:r>
+        <w:rPr>
+          <w:rFonts w:ascii="Gisha" w:hAnsi="Gisha" w:cs="Gisha"/>
+          <w:sz w:val="22"/>
+          <w:szCs w:val="22"/>
+          <w:u w:val="single"/>
+          <w:rtl/>
+        </w:rPr>
+        <w:t>אותיות</w:t>
+      </w:r>
+      <w:r>
+        <w:rPr>
+          <w:rFonts w:ascii="Gisha" w:hAnsi="Gisha" w:cs="Gisha"/>
+          <w:sz w:val="22"/>
+          <w:szCs w:val="22"/>
+          <w:rtl/>
+        </w:rPr>
+        <w:t xml:space="preserve"> זהות בין שני מועדי הבחינה.</w:t>
+      </w:r>
+    </w:p>
+    <w:p>
+      <w:pPr>
+        <w:pStyle w:val="a7"/>
+        <w:numPr>
+          <w:ilvl w:val="0"/>
+          <w:numId w:val="30"/>
+        </w:numPr>
+        <w:jc w:val="both"/>
+        <w:rPr>
+          <w:rFonts w:ascii="Gisha" w:hAnsi="Gisha" w:cs="Gisha"/>
+          <w:sz w:val="22"/>
+          <w:szCs w:val="22"/>
+          <w:rtl/>
+        </w:rPr>
+      </w:pPr>
+      <w:r>
+        <w:rPr>
+          <w:rFonts w:ascii="Gisha" w:hAnsi="Gisha" w:cs="Gisha"/>
+          <w:sz w:val="22"/>
+          <w:szCs w:val="22"/>
+          <w:rtl/>
+        </w:rPr>
+        <w:t xml:space="preserve">השוואה בין </w:t>
+      </w:r>
+      <w:r>
+        <w:rPr>
+          <w:rFonts w:ascii="Gisha" w:hAnsi="Gisha" w:cs="Gisha"/>
+          <w:sz w:val="22"/>
+          <w:szCs w:val="22"/>
+          <w:u w:val="single"/>
+          <w:rtl/>
+        </w:rPr>
+        <w:t>מילים</w:t>
+      </w:r>
+      <w:r>
+        <w:rPr>
+          <w:rFonts w:ascii="Gisha" w:hAnsi="Gisha" w:cs="Gisha"/>
+          <w:sz w:val="22"/>
+          <w:szCs w:val="22"/>
+          <w:rtl/>
+        </w:rPr>
+        <w:t xml:space="preserve"> זהות בין שני מועדי בחינה</w:t>
+      </w:r>
+      <w:r>
+        <w:rPr>
+          <w:rFonts w:ascii="Gisha" w:hAnsi="Gisha" w:cs="Gisha" w:hint="cs"/>
+          <w:sz w:val="22"/>
+          <w:szCs w:val="22"/>
+          <w:rtl/>
+        </w:rPr>
+        <w:t>.</w:t>
+      </w:r>
+    </w:p>
+    <w:p>
+      <w:pPr>
+        <w:spacing w:line="360" w:lineRule="auto"/>
+        <w:jc w:val="both"/>
+        <w:rPr>
+          <w:rFonts w:ascii="Gisha" w:hAnsi="Gisha" w:cs="Gisha"/>
+          <w:rtl/>
+        </w:rPr>
+      </w:pPr>
+      <w:r>
+        <w:rPr>
+          <w:rFonts w:ascii="Gisha" w:hAnsi="Gisha" w:cs="Gisha" w:hint="cs"/>
+          <w:rtl/>
+        </w:rPr>
+        <w:t>לכל אחת מדרכי הפתרון יש</w:t>
+      </w:r>
+      <w:r>
+        <w:rPr>
+          <w:rFonts w:ascii="Gisha" w:hAnsi="Gisha" w:cs="Gisha"/>
+          <w:rtl/>
+        </w:rPr>
+        <w:t xml:space="preserve"> ארכיטקטור</w:t>
+      </w:r>
+      <w:r>
+        <w:rPr>
+          <w:rFonts w:ascii="Gisha" w:hAnsi="Gisha" w:cs="Gisha" w:hint="cs"/>
+          <w:rtl/>
+        </w:rPr>
+        <w:t>ה</w:t>
+      </w:r>
+      <w:r>
+        <w:rPr>
+          <w:rFonts w:ascii="Gisha" w:hAnsi="Gisha" w:cs="Gisha"/>
+          <w:rtl/>
+        </w:rPr>
+        <w:t xml:space="preserve"> </w:t>
+      </w:r>
+      <w:r>
+        <w:rPr>
+          <w:rFonts w:ascii="Gisha" w:hAnsi="Gisha" w:cs="Gisha" w:hint="cs"/>
+          <w:rtl/>
+        </w:rPr>
+        <w:t>דומה</w:t>
+      </w:r>
+      <w:r>
+        <w:rPr>
+          <w:rFonts w:ascii="Gisha" w:hAnsi="Gisha" w:cs="Gisha"/>
+          <w:rtl/>
+        </w:rPr>
+        <w:t xml:space="preserve"> </w:t>
+      </w:r>
+      <w:r>
+        <w:rPr>
+          <w:rFonts w:ascii="Gisha" w:hAnsi="Gisha" w:cs="Gisha" w:hint="cs"/>
+          <w:rtl/>
+        </w:rPr>
+        <w:t>ה</w:t>
+      </w:r>
+      <w:r>
+        <w:rPr>
+          <w:rFonts w:ascii="Gisha" w:hAnsi="Gisha" w:cs="Gisha"/>
+          <w:rtl/>
+        </w:rPr>
+        <w:t>מורכבת משלושה שלבים מרכזיים</w:t>
+      </w:r>
+      <w:r>
+        <w:rPr>
+          <w:rFonts w:ascii="Gisha" w:hAnsi="Gisha" w:cs="Gisha" w:hint="cs"/>
+          <w:rtl/>
+        </w:rPr>
+        <w:t>)</w:t>
+      </w:r>
+      <w:r>
+        <w:rPr>
+          <w:rFonts w:ascii="Gisha" w:hAnsi="Gisha" w:cs="Gisha"/>
+          <w:rtl/>
+        </w:rPr>
+        <w:t>:</w:t>
+      </w:r>
+    </w:p>
+    <w:p>
+      <w:pPr>
+        <w:ind w:left="720"/>
+        <w:jc w:val="both"/>
+        <w:rPr>
+          <w:rFonts w:ascii="Gisha" w:hAnsi="Gisha" w:cs="Gisha"/>
+        </w:rPr>
+      </w:pPr>
+      <w:r>
+        <w:rPr>
+          <w:rFonts w:ascii="Gisha" w:hAnsi="Gisha" w:cs="Gisha"/>
+          <w:b/>
+          <w:bCs/>
+          <w:rtl/>
+        </w:rPr>
+        <w:t>שלב הגילוי</w:t>
+      </w:r>
+      <w:r>
+        <w:rPr>
+          <w:rFonts w:ascii="Gisha" w:hAnsi="Gisha" w:cs="Gisha"/>
+          <w:rtl/>
+        </w:rPr>
+        <w:t xml:space="preserve"> – בחלק זה ננתח את התמונה</w:t>
+      </w:r>
+      <w:r>
+        <w:rPr>
+          <w:rFonts w:ascii="Gisha" w:hAnsi="Gisha" w:cs="Gisha" w:hint="cs"/>
+          <w:rtl/>
+        </w:rPr>
+        <w:t xml:space="preserve"> (של החיבור הסרוק)</w:t>
+      </w:r>
+      <w:r>
+        <w:rPr>
+          <w:rFonts w:ascii="Gisha" w:hAnsi="Gisha" w:cs="Gisha"/>
+          <w:rtl/>
+        </w:rPr>
+        <w:t xml:space="preserve">, במטרה לזהות את </w:t>
+      </w:r>
+      <w:r>
+        <w:rPr>
+          <w:rFonts w:ascii="Gisha" w:hAnsi="Gisha" w:cs="Gisha" w:hint="cs"/>
+          <w:rtl/>
+        </w:rPr>
+        <w:t>גורמי ההשוואה</w:t>
+      </w:r>
+      <w:r>
+        <w:rPr>
+          <w:rFonts w:ascii="Gisha" w:hAnsi="Gisha" w:cs="Gisha"/>
+          <w:rtl/>
+        </w:rPr>
+        <w:t>.</w:t>
+      </w:r>
+      <w:r>
+        <w:rPr>
+          <w:rFonts w:ascii="Gisha" w:hAnsi="Gisha" w:cs="Gisha" w:hint="cs"/>
+          <w:rtl/>
+        </w:rPr>
+        <w:t xml:space="preserve"> </w:t>
+      </w:r>
+      <w:r>
+        <w:rPr>
+          <w:rFonts w:ascii="Gisha" w:hAnsi="Gisha" w:cs="Gisha"/>
+          <w:rtl/>
+        </w:rPr>
+        <w:t xml:space="preserve">בשלב הגילוי נעזר בחלקים מפרויקט גמר נוסף אשר נעשה ע"י איתי חפץ ומורן </w:t>
+      </w:r>
+      <w:proofErr w:type="spellStart"/>
+      <w:r>
+        <w:rPr>
+          <w:rFonts w:ascii="Gisha" w:hAnsi="Gisha" w:cs="Gisha"/>
+          <w:rtl/>
+        </w:rPr>
+        <w:t>זרגרי</w:t>
+      </w:r>
+      <w:proofErr w:type="spellEnd"/>
+      <w:r>
+        <w:rPr>
+          <w:rFonts w:ascii="Gisha" w:hAnsi="Gisha" w:cs="Gisha"/>
+          <w:rtl/>
+        </w:rPr>
+        <w:t xml:space="preserve"> אשר חקרו את נושא זיהוי כתב יד והמרתו לטקסט ממוחשב. תהליך הגילוי מורכב משלושה תתי שלבים עיקריים:</w:t>
+      </w:r>
+      <w:r>
+        <w:rPr>
+          <w:rFonts w:ascii="Gisha" w:hAnsi="Gisha" w:cs="Gisha" w:hint="cs"/>
+          <w:rtl/>
+        </w:rPr>
+        <w:t xml:space="preserve"> </w:t>
+      </w:r>
+    </w:p>
+    <w:p>
+      <w:pPr>
+        <w:pStyle w:val="a7"/>
+        <w:numPr>
+          <w:ilvl w:val="0"/>
+          <w:numId w:val="31"/>
+        </w:numPr>
+        <w:jc w:val="both"/>
+        <w:rPr>
+          <w:rFonts w:ascii="Gisha" w:hAnsi="Gisha" w:cs="Gisha"/>
+          <w:sz w:val="22"/>
+          <w:szCs w:val="22"/>
+          <w:rtl/>
+        </w:rPr>
+      </w:pPr>
+      <w:r>
+        <w:rPr>
+          <w:rFonts w:ascii="Gisha" w:hAnsi="Gisha" w:cs="Gisha" w:hint="cs"/>
+          <w:sz w:val="22"/>
+          <w:szCs w:val="22"/>
+          <w:rtl/>
+        </w:rPr>
+        <w:t>עיבוד התמונה</w:t>
+      </w:r>
+      <w:r>
+        <w:rPr>
+          <w:rFonts w:ascii="Gisha" w:hAnsi="Gisha" w:cs="Gisha"/>
+          <w:sz w:val="22"/>
+          <w:szCs w:val="22"/>
+          <w:rtl/>
+        </w:rPr>
+        <w:t xml:space="preserve"> </w:t>
+      </w:r>
+      <w:r>
+        <w:rPr>
+          <w:rFonts w:ascii="Gisha" w:hAnsi="Gisha" w:cs="Gisha"/>
+          <w:sz w:val="22"/>
+          <w:szCs w:val="22"/>
+          <w:rtl/>
+        </w:rPr>
+        <w:t>–</w:t>
+      </w:r>
+      <w:r>
+        <w:rPr>
+          <w:rFonts w:ascii="Gisha" w:hAnsi="Gisha" w:cs="Gisha" w:hint="cs"/>
+          <w:sz w:val="22"/>
+          <w:szCs w:val="22"/>
+          <w:rtl/>
+        </w:rPr>
+        <w:t xml:space="preserve"> איחוד </w:t>
+      </w:r>
+      <w:r>
+        <w:rPr>
+          <w:rFonts w:ascii="Gisha" w:hAnsi="Gisha" w:cs="Gisha" w:hint="cs"/>
+          <w:sz w:val="22"/>
+          <w:szCs w:val="22"/>
+          <w:rtl/>
+        </w:rPr>
+        <w:t>קבצי</w:t>
+      </w:r>
+      <w:r>
+        <w:rPr>
+          <w:rFonts w:ascii="Gisha" w:hAnsi="Gisha" w:cs="Gisha" w:hint="cs"/>
+          <w:sz w:val="22"/>
+          <w:szCs w:val="22"/>
+          <w:rtl/>
+        </w:rPr>
+        <w:t xml:space="preserve"> הטקסט</w:t>
+      </w:r>
+      <w:r>
+        <w:rPr>
+          <w:rFonts w:ascii="Gisha" w:hAnsi="Gisha" w:cs="Gisha" w:hint="cs"/>
+          <w:sz w:val="22"/>
+          <w:szCs w:val="22"/>
+          <w:rtl/>
+        </w:rPr>
+        <w:t xml:space="preserve"> של החיבור</w:t>
+      </w:r>
+      <w:r>
+        <w:rPr>
+          <w:rFonts w:ascii="Gisha" w:hAnsi="Gisha" w:cs="Gisha" w:hint="cs"/>
+          <w:sz w:val="22"/>
+          <w:szCs w:val="22"/>
+          <w:rtl/>
+        </w:rPr>
+        <w:t xml:space="preserve"> ל</w:t>
+      </w:r>
+      <w:r>
+        <w:rPr>
+          <w:rFonts w:ascii="Gisha" w:hAnsi="Gisha" w:cs="Gisha" w:hint="cs"/>
+          <w:sz w:val="22"/>
+          <w:szCs w:val="22"/>
+          <w:rtl/>
+        </w:rPr>
+        <w:t xml:space="preserve">תמונה </w:t>
+      </w:r>
+      <w:r>
+        <w:rPr>
+          <w:rFonts w:ascii="Gisha" w:hAnsi="Gisha" w:cs="Gisha" w:hint="cs"/>
+          <w:sz w:val="22"/>
+          <w:szCs w:val="22"/>
+          <w:rtl/>
+        </w:rPr>
+        <w:t>אח</w:t>
+      </w:r>
+      <w:r>
+        <w:rPr>
+          <w:rFonts w:ascii="Gisha" w:hAnsi="Gisha" w:cs="Gisha" w:hint="cs"/>
+          <w:sz w:val="22"/>
+          <w:szCs w:val="22"/>
+          <w:rtl/>
+        </w:rPr>
+        <w:t xml:space="preserve">ת. לאחר מכן, נבצע </w:t>
+      </w:r>
+      <w:r>
+        <w:rPr>
+          <w:rFonts w:ascii="Gisha" w:hAnsi="Gisha" w:cs="Gisha"/>
+          <w:sz w:val="22"/>
+          <w:szCs w:val="22"/>
+          <w:rtl/>
+        </w:rPr>
+        <w:t xml:space="preserve">חיתוך </w:t>
+      </w:r>
+      <w:r>
+        <w:rPr>
+          <w:rFonts w:ascii="Gisha" w:hAnsi="Gisha" w:cs="Gisha" w:hint="cs"/>
+          <w:sz w:val="22"/>
+          <w:szCs w:val="22"/>
+          <w:rtl/>
+        </w:rPr>
+        <w:t xml:space="preserve"> של </w:t>
+      </w:r>
+      <w:r>
+        <w:rPr>
+          <w:rFonts w:ascii="Gisha" w:hAnsi="Gisha" w:cs="Gisha"/>
+          <w:sz w:val="22"/>
+          <w:szCs w:val="22"/>
+          <w:rtl/>
+        </w:rPr>
+        <w:t>קצוות התמונה במטרה ללכוד רק את הטקסט הנכתב על ידי הנבחן.</w:t>
+      </w:r>
+    </w:p>
+    <w:p>
+      <w:pPr>
+        <w:pStyle w:val="a7"/>
+        <w:numPr>
+          <w:ilvl w:val="0"/>
+          <w:numId w:val="27"/>
+        </w:numPr>
+        <w:jc w:val="both"/>
+        <w:rPr>
+          <w:rFonts w:ascii="Gisha" w:hAnsi="Gisha" w:cs="Gisha"/>
+          <w:sz w:val="22"/>
+          <w:szCs w:val="22"/>
+        </w:rPr>
+      </w:pPr>
+      <w:r>
+        <w:rPr>
+          <w:rFonts w:ascii="Gisha" w:hAnsi="Gisha" w:cs="Gisha"/>
+          <w:sz w:val="22"/>
+          <w:szCs w:val="22"/>
+          <w:rtl/>
+        </w:rPr>
+        <w:t xml:space="preserve">גילוי שורות </w:t>
+      </w:r>
+      <w:r>
+        <w:rPr>
+          <w:rFonts w:ascii="Gisha" w:hAnsi="Gisha" w:cs="Gisha" w:hint="cs"/>
+          <w:sz w:val="22"/>
+          <w:szCs w:val="22"/>
+          <w:rtl/>
+        </w:rPr>
+        <w:t>-</w:t>
+      </w:r>
+      <w:r>
+        <w:rPr>
+          <w:rFonts w:ascii="Gisha" w:hAnsi="Gisha" w:cs="Gisha"/>
+          <w:sz w:val="22"/>
+          <w:szCs w:val="22"/>
+          <w:rtl/>
+        </w:rPr>
+        <w:t xml:space="preserve"> מציאת השורות בהן מופיע הטקסט הכתוב של הנבחן</w:t>
+      </w:r>
+      <w:r>
+        <w:rPr>
+          <w:rFonts w:ascii="Gisha" w:hAnsi="Gisha" w:cs="Gisha" w:hint="cs"/>
+          <w:sz w:val="22"/>
+          <w:szCs w:val="22"/>
+          <w:rtl/>
+        </w:rPr>
+        <w:t>.</w:t>
+      </w:r>
+    </w:p>
+    <w:p>
+      <w:pPr>
+        <w:pStyle w:val="a7"/>
+        <w:numPr>
+          <w:ilvl w:val="0"/>
+          <w:numId w:val="27"/>
+        </w:numPr>
+        <w:jc w:val="both"/>
+        <w:rPr>
+          <w:rFonts w:ascii="Gisha" w:hAnsi="Gisha" w:cs="Gisha"/>
+          <w:sz w:val="22"/>
+          <w:szCs w:val="22"/>
+        </w:rPr>
+      </w:pPr>
+      <w:r>
+        <w:rPr>
+          <w:rFonts w:ascii="Gisha" w:hAnsi="Gisha" w:cs="Gisha"/>
+          <w:sz w:val="22"/>
+          <w:szCs w:val="22"/>
+          <w:rtl/>
+        </w:rPr>
+        <w:t xml:space="preserve">גילוי המילים </w:t>
+      </w:r>
+      <w:r>
+        <w:rPr>
+          <w:rFonts w:ascii="Gisha" w:hAnsi="Gisha" w:cs="Gisha" w:hint="cs"/>
+          <w:sz w:val="22"/>
+          <w:szCs w:val="22"/>
+          <w:rtl/>
+        </w:rPr>
+        <w:t>-</w:t>
+      </w:r>
+      <w:r>
+        <w:rPr>
+          <w:rFonts w:ascii="Gisha" w:hAnsi="Gisha" w:cs="Gisha"/>
+          <w:sz w:val="22"/>
+          <w:szCs w:val="22"/>
+          <w:rtl/>
+        </w:rPr>
+        <w:t xml:space="preserve"> הפרדת השורות למילים.</w:t>
+      </w:r>
+      <w:r>
+        <w:rPr>
+          <w:rFonts w:ascii="Gisha" w:hAnsi="Gisha" w:cs="Gisha" w:hint="cs"/>
+          <w:sz w:val="22"/>
+          <w:szCs w:val="22"/>
+          <w:rtl/>
+        </w:rPr>
+        <w:t>(כדי לממש את דרך הפתרון של השוואת מילים זהות)</w:t>
+      </w:r>
+    </w:p>
+    <w:p>
+      <w:pPr>
+        <w:jc w:val="both"/>
+        <w:rPr>
+          <w:rFonts w:ascii="Gisha" w:hAnsi="Gisha" w:cs="Gisha"/>
+          <w:rtl/>
+        </w:rPr>
+      </w:pPr>
+    </w:p>
+    <w:p>
+      <w:pPr>
+        <w:pStyle w:val="a7"/>
+        <w:jc w:val="both"/>
+        <w:rPr>
+          <w:rFonts w:ascii="Gisha" w:hAnsi="Gisha" w:cs="Gisha"/>
+          <w:sz w:val="22"/>
+          <w:szCs w:val="22"/>
+          <w:rtl/>
+        </w:rPr>
+      </w:pPr>
+      <w:r>
+        <w:rPr>
+          <w:rFonts w:ascii="Gisha" w:hAnsi="Gisha" w:cs="Gisha"/>
+          <w:b/>
+          <w:bCs/>
+          <w:sz w:val="22"/>
+          <w:szCs w:val="22"/>
+          <w:rtl/>
+        </w:rPr>
+        <w:t>שלב הזיהוי</w:t>
+      </w:r>
+      <w:r>
+        <w:rPr>
+          <w:rFonts w:ascii="Gisha" w:hAnsi="Gisha" w:cs="Gisha"/>
+          <w:sz w:val="22"/>
+          <w:szCs w:val="22"/>
+          <w:rtl/>
+        </w:rPr>
+        <w:t xml:space="preserve"> –</w:t>
+      </w:r>
+      <w:r>
+        <w:rPr>
+          <w:rFonts w:ascii="Gisha" w:hAnsi="Gisha" w:cs="Gisha"/>
+          <w:sz w:val="22"/>
+          <w:szCs w:val="22"/>
+          <w:rtl/>
+        </w:rPr>
+        <w:t xml:space="preserve"> </w:t>
+      </w:r>
+      <w:r>
+        <w:rPr>
+          <w:rFonts w:ascii="Gisha" w:hAnsi="Gisha" w:cs="Gisha"/>
+          <w:color w:val="FF0000"/>
+          <w:sz w:val="22"/>
+          <w:szCs w:val="22"/>
+          <w:rtl/>
+        </w:rPr>
+        <w:t xml:space="preserve">לאחר שגילינו היכן </w:t>
+      </w:r>
+      <w:r>
+        <w:rPr>
+          <w:rFonts w:ascii="Gisha" w:hAnsi="Gisha" w:cs="Gisha" w:hint="cs"/>
+          <w:color w:val="FF0000"/>
+          <w:sz w:val="22"/>
+          <w:szCs w:val="22"/>
+          <w:rtl/>
+        </w:rPr>
+        <w:t>בתמונה</w:t>
+      </w:r>
+      <w:r>
+        <w:rPr>
+          <w:rFonts w:ascii="Gisha" w:hAnsi="Gisha" w:cs="Gisha"/>
+          <w:color w:val="FF0000"/>
+          <w:sz w:val="22"/>
+          <w:szCs w:val="22"/>
+          <w:rtl/>
+        </w:rPr>
+        <w:t xml:space="preserve"> נמצא</w:t>
+      </w:r>
+      <w:r>
+        <w:rPr>
+          <w:rFonts w:ascii="Gisha" w:hAnsi="Gisha" w:cs="Gisha" w:hint="cs"/>
+          <w:color w:val="FF0000"/>
+          <w:sz w:val="22"/>
+          <w:szCs w:val="22"/>
+          <w:rtl/>
+        </w:rPr>
+        <w:t>ים גורמי ההשוואה</w:t>
+      </w:r>
+      <w:r>
+        <w:rPr>
+          <w:rFonts w:ascii="Gisha" w:hAnsi="Gisha" w:cs="Gisha" w:hint="cs"/>
+          <w:color w:val="FF0000"/>
+          <w:sz w:val="22"/>
+          <w:szCs w:val="22"/>
+          <w:rtl/>
+        </w:rPr>
+        <w:t xml:space="preserve">, ננסה לזהות עבור כל אלגוריתם פתרון את גורמי ההשוואה שלו: </w:t>
+      </w:r>
+      <w:r>
+        <w:rPr>
+          <w:rFonts w:ascii="Gisha" w:hAnsi="Gisha" w:cs="Gisha" w:hint="cs"/>
+          <w:sz w:val="22"/>
+          <w:szCs w:val="22"/>
+          <w:rtl/>
+        </w:rPr>
+        <w:t>(על הפנים)</w:t>
+      </w:r>
+    </w:p>
+    <w:p>
+      <w:pPr>
+        <w:pStyle w:val="a7"/>
+        <w:jc w:val="both"/>
+        <w:rPr>
+          <w:rFonts w:ascii="Gisha" w:hAnsi="Gisha" w:cs="Gisha"/>
+          <w:sz w:val="22"/>
+          <w:szCs w:val="22"/>
+          <w:rtl/>
+        </w:rPr>
+      </w:pPr>
+    </w:p>
+    <w:p>
+      <w:pPr>
+        <w:pStyle w:val="a7"/>
+        <w:numPr>
+          <w:ilvl w:val="0"/>
+          <w:numId w:val="35"/>
+        </w:numPr>
+        <w:jc w:val="both"/>
+        <w:rPr>
+          <w:rFonts w:ascii="Gisha" w:hAnsi="Gisha" w:cs="Gisha"/>
+          <w:color w:val="FF0000"/>
+          <w:sz w:val="22"/>
+          <w:szCs w:val="22"/>
+          <w:rtl/>
+        </w:rPr>
+      </w:pPr>
+      <w:r>
+        <w:rPr>
+          <w:rFonts w:ascii="Gisha" w:hAnsi="Gisha" w:cs="Gisha" w:hint="cs"/>
+          <w:color w:val="FF0000"/>
+          <w:sz w:val="22"/>
+          <w:szCs w:val="22"/>
+          <w:rtl/>
+        </w:rPr>
+        <w:t xml:space="preserve">עבור אלגוריתם קוף </w:t>
+      </w:r>
+      <w:r>
+        <w:rPr>
+          <w:rFonts w:ascii="Gisha" w:hAnsi="Gisha" w:cs="Gisha"/>
+          <w:color w:val="FF0000"/>
+          <w:sz w:val="22"/>
+          <w:szCs w:val="22"/>
+          <w:rtl/>
+        </w:rPr>
+        <w:t>–</w:t>
+      </w:r>
+      <w:r>
+        <w:rPr>
+          <w:rFonts w:ascii="Gisha" w:hAnsi="Gisha" w:cs="Gisha" w:hint="cs"/>
+          <w:color w:val="FF0000"/>
+          <w:sz w:val="22"/>
+          <w:szCs w:val="22"/>
+          <w:rtl/>
+        </w:rPr>
+        <w:t xml:space="preserve"> </w:t>
+      </w:r>
+      <w:r>
+        <w:rPr>
+          <w:rFonts w:ascii="Gisha" w:hAnsi="Gisha" w:cs="Gisha" w:hint="cs"/>
+          <w:color w:val="FF0000"/>
+          <w:sz w:val="22"/>
+          <w:szCs w:val="22"/>
+          <w:rtl/>
+        </w:rPr>
+        <w:t xml:space="preserve">נבצע "מערך מונים" כך שעבור כל אות נבצע ספירה של כמות הזיהויים שלה זאת במטרה לבדוק </w:t>
+      </w:r>
+      <w:r>
+        <w:rPr>
+          <w:rFonts w:ascii="Gisha" w:hAnsi="Gisha" w:cs="Gisha" w:hint="cs"/>
+          <w:color w:val="FF0000"/>
+          <w:sz w:val="22"/>
+          <w:szCs w:val="22"/>
+          <w:rtl/>
+        </w:rPr>
+        <w:t>את התפלגות האחוזים של</w:t>
+      </w:r>
+      <w:r>
+        <w:rPr>
+          <w:rFonts w:ascii="Gisha" w:hAnsi="Gisha" w:cs="Gisha" w:hint="cs"/>
+          <w:color w:val="FF0000"/>
+          <w:sz w:val="22"/>
+          <w:szCs w:val="22"/>
+          <w:rtl/>
+        </w:rPr>
+        <w:t xml:space="preserve"> </w:t>
+      </w:r>
+      <w:r>
+        <w:rPr>
+          <w:rFonts w:ascii="Gisha" w:hAnsi="Gisha" w:cs="Gisha" w:hint="cs"/>
+          <w:color w:val="FF0000"/>
+          <w:sz w:val="22"/>
+          <w:szCs w:val="22"/>
+          <w:rtl/>
+        </w:rPr>
+        <w:t>ה</w:t>
+      </w:r>
+      <w:r>
+        <w:rPr>
+          <w:rFonts w:ascii="Gisha" w:hAnsi="Gisha" w:cs="Gisha" w:hint="cs"/>
+          <w:color w:val="FF0000"/>
+          <w:sz w:val="22"/>
+          <w:szCs w:val="22"/>
+          <w:rtl/>
+        </w:rPr>
+        <w:t xml:space="preserve">אותיות </w:t>
+      </w:r>
+      <w:r>
+        <w:rPr>
+          <w:rFonts w:ascii="Gisha" w:hAnsi="Gisha" w:cs="Gisha" w:hint="cs"/>
+          <w:color w:val="FF0000"/>
+          <w:sz w:val="22"/>
+          <w:szCs w:val="22"/>
+          <w:rtl/>
+        </w:rPr>
+        <w:t>שה</w:t>
+      </w:r>
+      <w:r>
+        <w:rPr>
+          <w:rFonts w:ascii="Gisha" w:hAnsi="Gisha" w:cs="Gisha" w:hint="cs"/>
+          <w:color w:val="FF0000"/>
+          <w:sz w:val="22"/>
+          <w:szCs w:val="22"/>
+          <w:rtl/>
+        </w:rPr>
+        <w:t xml:space="preserve">אלגוריתם למידה שלנו מצליח לזהות </w:t>
+      </w:r>
+      <w:r>
+        <w:rPr>
+          <w:rFonts w:ascii="Gisha" w:hAnsi="Gisha" w:cs="Gisha" w:hint="cs"/>
+          <w:color w:val="FF0000"/>
+          <w:sz w:val="22"/>
+          <w:szCs w:val="22"/>
+          <w:rtl/>
+        </w:rPr>
+        <w:t>עבור מחבר המאמר.</w:t>
+      </w:r>
+    </w:p>
+    <w:p>
+      <w:pPr>
+        <w:pStyle w:val="a7"/>
+        <w:numPr>
+          <w:ilvl w:val="0"/>
+          <w:numId w:val="35"/>
+        </w:numPr>
+        <w:jc w:val="both"/>
+        <w:rPr>
+          <w:rFonts w:ascii="Gisha" w:hAnsi="Gisha" w:cs="Gisha"/>
+          <w:sz w:val="22"/>
+          <w:szCs w:val="22"/>
+        </w:rPr>
+      </w:pPr>
+      <w:r>
+        <w:rPr>
+          <w:rFonts w:ascii="Gisha" w:hAnsi="Gisha" w:cs="Gisha" w:hint="cs"/>
+          <w:sz w:val="22"/>
+          <w:szCs w:val="22"/>
+          <w:rtl/>
+        </w:rPr>
+        <w:t xml:space="preserve">עבור </w:t>
+      </w:r>
+      <w:r>
+        <w:rPr>
+          <w:rFonts w:ascii="Gisha" w:hAnsi="Gisha" w:cs="Gisha"/>
+          <w:sz w:val="22"/>
+          <w:szCs w:val="22"/>
+          <w:rtl/>
+        </w:rPr>
+        <w:t xml:space="preserve">השוואה בין </w:t>
+      </w:r>
+      <w:r>
+        <w:rPr>
+          <w:rFonts w:ascii="Gisha" w:hAnsi="Gisha" w:cs="Gisha"/>
+          <w:sz w:val="22"/>
+          <w:szCs w:val="22"/>
+          <w:u w:val="single"/>
+          <w:rtl/>
+        </w:rPr>
+        <w:t>אותיות</w:t>
+      </w:r>
+      <w:r>
+        <w:rPr>
+          <w:rFonts w:ascii="Gisha" w:hAnsi="Gisha" w:cs="Gisha"/>
+          <w:sz w:val="22"/>
+          <w:szCs w:val="22"/>
+          <w:rtl/>
+        </w:rPr>
+        <w:t xml:space="preserve"> זהות</w:t>
+      </w:r>
+      <w:r>
+        <w:rPr>
+          <w:rFonts w:ascii="Gisha" w:hAnsi="Gisha" w:cs="Gisha" w:hint="cs"/>
+          <w:sz w:val="22"/>
+          <w:szCs w:val="22"/>
+          <w:rtl/>
+        </w:rPr>
+        <w:t>: ננסה לזהות כמה שיותר אותיות בכל אחד מהמאמרים.</w:t>
+      </w:r>
+    </w:p>
+    <w:p>
+      <w:pPr>
+        <w:pStyle w:val="a7"/>
+        <w:numPr>
+          <w:ilvl w:val="0"/>
+          <w:numId w:val="35"/>
+        </w:numPr>
+        <w:jc w:val="both"/>
+        <w:rPr>
+          <w:rFonts w:ascii="Gisha" w:hAnsi="Gisha" w:cs="Gisha"/>
+          <w:sz w:val="22"/>
+          <w:szCs w:val="22"/>
+        </w:rPr>
+      </w:pPr>
+      <w:r>
+        <w:rPr>
+          <w:rFonts w:ascii="Gisha" w:hAnsi="Gisha" w:cs="Gisha"/>
+          <w:sz w:val="22"/>
+          <w:szCs w:val="22"/>
+          <w:rtl/>
+        </w:rPr>
+        <w:t xml:space="preserve">השוואה בין </w:t>
+      </w:r>
+      <w:r>
+        <w:rPr>
+          <w:rFonts w:ascii="Gisha" w:hAnsi="Gisha" w:cs="Gisha"/>
+          <w:sz w:val="22"/>
+          <w:szCs w:val="22"/>
+          <w:u w:val="single"/>
+          <w:rtl/>
+        </w:rPr>
+        <w:t>מילים</w:t>
+      </w:r>
+      <w:r>
+        <w:rPr>
+          <w:rFonts w:ascii="Gisha" w:hAnsi="Gisha" w:cs="Gisha"/>
+          <w:sz w:val="22"/>
+          <w:szCs w:val="22"/>
+          <w:rtl/>
+        </w:rPr>
+        <w:t xml:space="preserve"> זהות </w:t>
+      </w:r>
+      <w:r>
+        <w:rPr>
+          <w:rFonts w:ascii="Gisha" w:hAnsi="Gisha" w:cs="Gisha" w:hint="cs"/>
+          <w:sz w:val="22"/>
+          <w:szCs w:val="22"/>
+          <w:rtl/>
+        </w:rPr>
+        <w:t>:</w:t>
+      </w:r>
+      <w:r>
+        <w:rPr>
+          <w:rFonts w:ascii="Gisha" w:hAnsi="Gisha" w:cs="Gisha" w:hint="cs"/>
+          <w:sz w:val="22"/>
+          <w:szCs w:val="22"/>
+          <w:rtl/>
+        </w:rPr>
+        <w:t xml:space="preserve"> </w:t>
+      </w:r>
+      <w:r>
+        <w:rPr>
+          <w:rFonts w:ascii="Gisha" w:hAnsi="Gisha" w:cs="Gisha"/>
+          <w:sz w:val="22"/>
+          <w:szCs w:val="22"/>
+          <w:rtl/>
+        </w:rPr>
+        <w:t>נ</w:t>
+      </w:r>
+      <w:r>
+        <w:rPr>
+          <w:rFonts w:ascii="Gisha" w:hAnsi="Gisha" w:cs="Gisha" w:hint="cs"/>
+          <w:sz w:val="22"/>
+          <w:szCs w:val="22"/>
+          <w:rtl/>
+        </w:rPr>
+        <w:t>סתפק בזיהוי רק של חלק מהמילים בחיבור ולא כולן</w:t>
+      </w:r>
+      <w:r>
+        <w:rPr>
+          <w:rFonts w:ascii="Gisha" w:hAnsi="Gisha" w:cs="Gisha"/>
+          <w:sz w:val="22"/>
+          <w:szCs w:val="22"/>
+          <w:rtl/>
+        </w:rPr>
+        <w:t>. כלומר, בשלב זה נרצה לסנן את המילים אשר באמצעות</w:t>
+      </w:r>
+      <w:r>
+        <w:rPr>
+          <w:rFonts w:ascii="Gisha" w:hAnsi="Gisha" w:cs="Gisha" w:hint="cs"/>
+          <w:sz w:val="22"/>
+          <w:szCs w:val="22"/>
+          <w:rtl/>
+        </w:rPr>
+        <w:t>ן</w:t>
+      </w:r>
+      <w:r>
+        <w:rPr>
+          <w:rFonts w:ascii="Gisha" w:hAnsi="Gisha" w:cs="Gisha"/>
+          <w:sz w:val="22"/>
+          <w:szCs w:val="22"/>
+          <w:rtl/>
+        </w:rPr>
+        <w:t xml:space="preserve"> נערוך את תהליך האימות. </w:t>
+      </w:r>
+      <w:r>
+        <w:rPr>
+          <w:rFonts w:ascii="Gisha" w:hAnsi="Gisha" w:cs="Gisha" w:hint="cs"/>
+          <w:sz w:val="22"/>
+          <w:szCs w:val="22"/>
+          <w:rtl/>
+        </w:rPr>
+        <w:t xml:space="preserve">בחרנו לפעול בדרך זאת על מנת שנוכל "לאמן מכונה" במספר מצומצם של מילים נבחרות, אשר בדקנו כי חוזרות בכל החיבורים. בכך נייעל את תהליך איסוף ה- </w:t>
+      </w:r>
+      <w:r>
+        <w:rPr>
+          <w:rFonts w:ascii="Gisha" w:hAnsi="Gisha" w:cs="Gisha"/>
+          <w:sz w:val="22"/>
+          <w:szCs w:val="22"/>
+        </w:rPr>
+        <w:t>data</w:t>
+      </w:r>
+      <w:r>
+        <w:rPr>
+          <w:rFonts w:ascii="Gisha" w:hAnsi="Gisha" w:cs="Gisha" w:hint="cs"/>
+          <w:sz w:val="22"/>
+          <w:szCs w:val="22"/>
+          <w:rtl/>
+        </w:rPr>
+        <w:t xml:space="preserve"> שישמש בלמידת המכונה. </w:t>
+      </w:r>
+    </w:p>
+    <w:p>
+      <w:pPr>
+        <w:pStyle w:val="a7"/>
+        <w:jc w:val="both"/>
+        <w:rPr>
+          <w:rFonts w:ascii="Gisha" w:hAnsi="Gisha" w:cs="Gisha"/>
+          <w:sz w:val="22"/>
+          <w:szCs w:val="22"/>
+          <w:rtl/>
+        </w:rPr>
+      </w:pPr>
+    </w:p>
+    <w:p>
+      <w:pPr>
+        <w:pStyle w:val="a7"/>
+        <w:jc w:val="both"/>
+        <w:rPr>
+          <w:rFonts w:ascii="Gisha" w:hAnsi="Gisha" w:cs="Gisha"/>
+          <w:sz w:val="22"/>
+          <w:szCs w:val="22"/>
+          <w:rtl/>
+        </w:rPr>
+      </w:pPr>
+      <w:r>
+        <w:rPr>
+          <w:rFonts w:ascii="Gisha" w:hAnsi="Gisha" w:cs="Gisha" w:hint="cs"/>
+          <w:sz w:val="22"/>
+          <w:szCs w:val="22"/>
+          <w:rtl/>
+        </w:rPr>
+        <w:t>ב</w:t>
+      </w:r>
+      <w:r>
+        <w:rPr>
+          <w:rFonts w:ascii="Gisha" w:hAnsi="Gisha" w:cs="Gisha"/>
+          <w:sz w:val="22"/>
+          <w:szCs w:val="22"/>
+          <w:rtl/>
+        </w:rPr>
+        <w:t>ב</w:t>
+      </w:r>
+      <w:r>
+        <w:rPr>
+          <w:rFonts w:ascii="Gisha" w:hAnsi="Gisha" w:cs="Gisha" w:hint="cs"/>
+          <w:sz w:val="22"/>
+          <w:szCs w:val="22"/>
+          <w:rtl/>
+        </w:rPr>
+        <w:t>יצו</w:t>
+      </w:r>
+      <w:r>
+        <w:rPr>
+          <w:rFonts w:ascii="Gisha" w:hAnsi="Gisha" w:cs="Gisha"/>
+          <w:sz w:val="22"/>
+          <w:szCs w:val="22"/>
+          <w:rtl/>
+        </w:rPr>
+        <w:t>ע</w:t>
+      </w:r>
+      <w:r>
+        <w:rPr>
+          <w:rFonts w:ascii="Gisha" w:hAnsi="Gisha" w:cs="Gisha" w:hint="cs"/>
+          <w:sz w:val="22"/>
+          <w:szCs w:val="22"/>
+          <w:rtl/>
+        </w:rPr>
+        <w:t xml:space="preserve"> </w:t>
+      </w:r>
+      <w:r>
+        <w:rPr>
+          <w:rFonts w:ascii="Gisha" w:hAnsi="Gisha" w:cs="Gisha"/>
+          <w:sz w:val="22"/>
+          <w:szCs w:val="22"/>
+          <w:rtl/>
+        </w:rPr>
+        <w:t>שלב</w:t>
+      </w:r>
+      <w:r>
+        <w:rPr>
+          <w:rFonts w:ascii="Gisha" w:hAnsi="Gisha" w:cs="Gisha" w:hint="cs"/>
+          <w:sz w:val="22"/>
+          <w:szCs w:val="22"/>
+          <w:rtl/>
+        </w:rPr>
+        <w:t xml:space="preserve">ים אלו </w:t>
+      </w:r>
+      <w:r>
+        <w:rPr>
+          <w:rFonts w:ascii="Gisha" w:hAnsi="Gisha" w:cs="Gisha"/>
+          <w:sz w:val="22"/>
+          <w:szCs w:val="22"/>
+          <w:rtl/>
+        </w:rPr>
+        <w:t xml:space="preserve">נשתמש </w:t>
+      </w:r>
+      <w:r>
+        <w:rPr>
+          <w:rFonts w:ascii="Gisha" w:hAnsi="Gisha" w:cs="Gisha" w:hint="cs"/>
+          <w:sz w:val="22"/>
+          <w:szCs w:val="22"/>
+          <w:rtl/>
+        </w:rPr>
+        <w:t>ב</w:t>
+      </w:r>
+      <w:r>
+        <w:rPr>
+          <w:rFonts w:ascii="Gisha" w:hAnsi="Gisha" w:cs="Gisha"/>
+          <w:sz w:val="22"/>
+          <w:szCs w:val="22"/>
+          <w:rtl/>
+        </w:rPr>
+        <w:t>אלגורית</w:t>
+      </w:r>
+      <w:r>
+        <w:rPr>
+          <w:rFonts w:ascii="Gisha" w:hAnsi="Gisha" w:cs="Gisha" w:hint="cs"/>
+          <w:sz w:val="22"/>
+          <w:szCs w:val="22"/>
+          <w:rtl/>
+        </w:rPr>
+        <w:t>מי</w:t>
+      </w:r>
+      <w:r>
+        <w:rPr>
+          <w:rFonts w:ascii="Gisha" w:hAnsi="Gisha" w:cs="Gisha"/>
+          <w:sz w:val="22"/>
+          <w:szCs w:val="22"/>
+          <w:rtl/>
+        </w:rPr>
+        <w:t xml:space="preserve"> למידה אשר </w:t>
+      </w:r>
+      <w:r>
+        <w:rPr>
+          <w:rFonts w:ascii="Gisha" w:hAnsi="Gisha" w:cs="Gisha" w:hint="cs"/>
+          <w:sz w:val="22"/>
+          <w:szCs w:val="22"/>
+          <w:rtl/>
+        </w:rPr>
+        <w:t xml:space="preserve">מטרתם היא לזהות את גורמי ההשוואה. למשל עבור השוואה בין מילים זהות, מטרת </w:t>
+      </w:r>
+      <w:r>
+        <w:rPr>
+          <w:rFonts w:ascii="Gisha" w:hAnsi="Gisha" w:cs="Gisha" w:hint="cs"/>
+          <w:sz w:val="22"/>
+          <w:szCs w:val="22"/>
+          <w:rtl/>
+        </w:rPr>
+        <w:t>אלגורית</w:t>
+      </w:r>
+      <w:r>
+        <w:rPr>
+          <w:rFonts w:ascii="Gisha" w:hAnsi="Gisha" w:cs="Gisha" w:hint="eastAsia"/>
+          <w:sz w:val="22"/>
+          <w:szCs w:val="22"/>
+          <w:rtl/>
+        </w:rPr>
+        <w:t>ם</w:t>
+      </w:r>
+      <w:r>
+        <w:rPr>
+          <w:rFonts w:ascii="Gisha" w:hAnsi="Gisha" w:cs="Gisha" w:hint="cs"/>
+          <w:sz w:val="22"/>
+          <w:szCs w:val="22"/>
+          <w:rtl/>
+        </w:rPr>
+        <w:t xml:space="preserve"> הלמידה היא לקבוע </w:t>
+      </w:r>
+      <w:r>
+        <w:rPr>
+          <w:rFonts w:ascii="Gisha" w:hAnsi="Gisha" w:cs="Gisha"/>
+          <w:sz w:val="22"/>
+          <w:szCs w:val="22"/>
+          <w:rtl/>
+        </w:rPr>
+        <w:t xml:space="preserve">האם </w:t>
+      </w:r>
+      <w:r>
+        <w:rPr>
+          <w:rFonts w:ascii="Gisha" w:hAnsi="Gisha" w:cs="Gisha" w:hint="cs"/>
+          <w:sz w:val="22"/>
+          <w:szCs w:val="22"/>
+          <w:rtl/>
+        </w:rPr>
+        <w:t>המילה</w:t>
+      </w:r>
+      <w:r>
+        <w:rPr>
+          <w:rFonts w:ascii="Gisha" w:hAnsi="Gisha" w:cs="Gisha"/>
+          <w:sz w:val="22"/>
+          <w:szCs w:val="22"/>
+          <w:rtl/>
+        </w:rPr>
+        <w:t xml:space="preserve"> </w:t>
+      </w:r>
+      <w:r>
+        <w:rPr>
+          <w:rFonts w:ascii="Gisha" w:hAnsi="Gisha" w:cs="Gisha" w:hint="cs"/>
+          <w:sz w:val="22"/>
+          <w:szCs w:val="22"/>
+          <w:rtl/>
+        </w:rPr>
+        <w:t>ה</w:t>
+      </w:r>
+      <w:r>
+        <w:rPr>
+          <w:rFonts w:ascii="Gisha" w:hAnsi="Gisha" w:cs="Gisha" w:hint="cs"/>
+          <w:sz w:val="22"/>
+          <w:szCs w:val="22"/>
+          <w:rtl/>
+        </w:rPr>
+        <w:t>נתו</w:t>
+      </w:r>
+      <w:r>
+        <w:rPr>
+          <w:rFonts w:ascii="Gisha" w:hAnsi="Gisha" w:cs="Gisha" w:hint="cs"/>
+          <w:sz w:val="22"/>
+          <w:szCs w:val="22"/>
+          <w:rtl/>
+        </w:rPr>
+        <w:t>נה</w:t>
+      </w:r>
+      <w:r>
+        <w:rPr>
+          <w:rFonts w:ascii="Gisha" w:hAnsi="Gisha" w:cs="Gisha"/>
+          <w:sz w:val="22"/>
+          <w:szCs w:val="22"/>
+          <w:rtl/>
+        </w:rPr>
+        <w:t xml:space="preserve"> שייכת לקבוצת המילים הנפוצות </w:t>
+      </w:r>
+      <w:r>
+        <w:rPr>
+          <w:rFonts w:ascii="Gisha" w:hAnsi="Gisha" w:cs="Gisha" w:hint="cs"/>
+          <w:sz w:val="22"/>
+          <w:szCs w:val="22"/>
+          <w:rtl/>
+        </w:rPr>
+        <w:t xml:space="preserve">שהוגדרו </w:t>
+      </w:r>
+      <w:r>
+        <w:rPr>
+          <w:rFonts w:ascii="Gisha" w:hAnsi="Gisha" w:cs="Gisha"/>
+          <w:sz w:val="22"/>
+          <w:szCs w:val="22"/>
+          <w:rtl/>
+        </w:rPr>
+        <w:t>או לא.</w:t>
+      </w:r>
+    </w:p>
+    <w:p>
+      <w:pPr>
+        <w:jc w:val="both"/>
+        <w:rPr>
+          <w:rFonts w:ascii="Gisha" w:hAnsi="Gisha" w:cs="Gisha"/>
+          <w:rtl/>
+        </w:rPr>
+      </w:pPr>
+    </w:p>
+    <w:p>
+      <w:pPr>
+        <w:pStyle w:val="a7"/>
+        <w:jc w:val="both"/>
+        <w:rPr>
+          <w:rFonts w:ascii="Gisha" w:hAnsi="Gisha" w:cs="Gisha"/>
+          <w:sz w:val="22"/>
+          <w:szCs w:val="22"/>
+          <w:rtl/>
+        </w:rPr>
+      </w:pPr>
+      <w:r>
+        <w:rPr>
+          <w:rFonts w:ascii="Gisha" w:hAnsi="Gisha" w:cs="Gisha"/>
+          <w:b/>
+          <w:bCs/>
+          <w:sz w:val="22"/>
+          <w:szCs w:val="22"/>
+          <w:rtl/>
+        </w:rPr>
+        <w:t>שלב האימות</w:t>
+      </w:r>
+      <w:r>
+        <w:rPr>
+          <w:rFonts w:ascii="Gisha" w:hAnsi="Gisha" w:cs="Gisha"/>
+          <w:sz w:val="22"/>
+          <w:szCs w:val="22"/>
+          <w:rtl/>
+        </w:rPr>
+        <w:t xml:space="preserve"> – אחרי שבררנו</w:t>
+      </w:r>
+      <w:r>
+        <w:rPr>
+          <w:rFonts w:ascii="Gisha" w:hAnsi="Gisha" w:cs="Gisha" w:hint="cs"/>
+          <w:sz w:val="22"/>
+          <w:szCs w:val="22"/>
+          <w:rtl/>
+        </w:rPr>
+        <w:t xml:space="preserve"> את גורמי ההשוואה בכל אחד מדרכי הפתרון,</w:t>
+      </w:r>
+      <w:r>
+        <w:rPr>
+          <w:rFonts w:ascii="Gisha" w:hAnsi="Gisha" w:cs="Gisha"/>
+          <w:sz w:val="22"/>
+          <w:szCs w:val="22"/>
+          <w:rtl/>
+        </w:rPr>
+        <w:t xml:space="preserve"> נ</w:t>
+      </w:r>
+      <w:r>
+        <w:rPr>
+          <w:rFonts w:ascii="Gisha" w:hAnsi="Gisha" w:cs="Gisha" w:hint="cs"/>
+          <w:sz w:val="22"/>
+          <w:szCs w:val="22"/>
+          <w:rtl/>
+        </w:rPr>
+        <w:t>בצע השוואה בין ה</w:t>
+      </w:r>
+      <w:r>
+        <w:rPr>
+          <w:rFonts w:ascii="Gisha" w:hAnsi="Gisha" w:cs="Gisha" w:hint="cs"/>
+          <w:sz w:val="22"/>
+          <w:szCs w:val="22"/>
+          <w:rtl/>
+        </w:rPr>
+        <w:t>גורמים</w:t>
+      </w:r>
+      <w:r>
+        <w:rPr>
+          <w:rFonts w:ascii="Gisha" w:hAnsi="Gisha" w:cs="Gisha" w:hint="cs"/>
+          <w:sz w:val="22"/>
+          <w:szCs w:val="22"/>
+          <w:rtl/>
+        </w:rPr>
+        <w:t xml:space="preserve"> משני החיבורים</w:t>
+      </w:r>
+      <w:r>
+        <w:rPr>
+          <w:rFonts w:ascii="Gisha" w:hAnsi="Gisha" w:cs="Gisha" w:hint="cs"/>
+          <w:sz w:val="22"/>
+          <w:szCs w:val="22"/>
+          <w:rtl/>
+        </w:rPr>
+        <w:t>:</w:t>
+      </w:r>
+    </w:p>
+    <w:p>
+      <w:pPr>
+        <w:pStyle w:val="a7"/>
+        <w:jc w:val="both"/>
+        <w:rPr>
+          <w:rFonts w:ascii="Gisha" w:hAnsi="Gisha" w:cs="Gisha"/>
+          <w:sz w:val="22"/>
+          <w:szCs w:val="22"/>
+        </w:rPr>
+      </w:pPr>
+    </w:p>
+    <w:p>
+      <w:pPr>
+        <w:pStyle w:val="a7"/>
+        <w:numPr>
+          <w:ilvl w:val="0"/>
+          <w:numId w:val="36"/>
+        </w:numPr>
+        <w:jc w:val="both"/>
+        <w:rPr>
+          <w:rFonts w:ascii="Gisha" w:hAnsi="Gisha" w:cs="Gisha"/>
+          <w:color w:val="FF0000"/>
+          <w:sz w:val="22"/>
+          <w:szCs w:val="22"/>
+          <w:rtl/>
+        </w:rPr>
+      </w:pPr>
+      <w:r>
+        <w:rPr>
+          <w:rFonts w:ascii="Gisha" w:hAnsi="Gisha" w:cs="Gisha" w:hint="cs"/>
+          <w:color w:val="FF0000"/>
+          <w:sz w:val="22"/>
+          <w:szCs w:val="22"/>
+          <w:rtl/>
+        </w:rPr>
+        <w:t xml:space="preserve">עבור אלגוריתם קוף </w:t>
+      </w:r>
+      <w:r>
+        <w:rPr>
+          <w:rFonts w:ascii="Gisha" w:hAnsi="Gisha" w:cs="Gisha"/>
+          <w:color w:val="FF0000"/>
+          <w:sz w:val="22"/>
+          <w:szCs w:val="22"/>
+          <w:rtl/>
+        </w:rPr>
+        <w:t>–</w:t>
+      </w:r>
+      <w:r>
+        <w:rPr>
+          <w:rFonts w:ascii="Gisha" w:hAnsi="Gisha" w:cs="Gisha" w:hint="cs"/>
+          <w:color w:val="FF0000"/>
+          <w:sz w:val="22"/>
+          <w:szCs w:val="22"/>
+          <w:rtl/>
+        </w:rPr>
+        <w:t xml:space="preserve"> </w:t>
+      </w:r>
+      <w:r>
+        <w:rPr>
+          <w:rFonts w:ascii="Gisha" w:hAnsi="Gisha" w:cs="Gisha" w:hint="cs"/>
+          <w:color w:val="FF0000"/>
+          <w:sz w:val="22"/>
+          <w:szCs w:val="22"/>
+          <w:rtl/>
+        </w:rPr>
+        <w:t>נבצע</w:t>
+      </w:r>
+      <w:r>
+        <w:rPr>
+          <w:rFonts w:ascii="Gisha" w:hAnsi="Gisha" w:cs="Gisha" w:hint="cs"/>
+          <w:color w:val="FF0000"/>
+          <w:sz w:val="22"/>
+          <w:szCs w:val="22"/>
+          <w:rtl/>
+        </w:rPr>
+        <w:t xml:space="preserve"> הפרש בין מערכי המונים של המאמרים השונים ואת התוצאה נעביר לאלגוריתם למידה במטרה לקבוע האם התפלגות ההפרשים תקינה עבור מחבר זהה.</w:t>
+      </w:r>
+    </w:p>
+    <w:p>
+      <w:pPr>
+        <w:ind w:left="720"/>
+        <w:jc w:val="both"/>
+        <w:rPr>
+          <w:rFonts w:ascii="Gisha" w:hAnsi="Gisha" w:cs="Gisha"/>
+        </w:rPr>
+      </w:pPr>
+      <w:r>
+        <w:rPr>
+          <w:rFonts w:ascii="Gisha" w:hAnsi="Gisha" w:cs="Gisha" w:hint="cs"/>
+          <w:rtl/>
+        </w:rPr>
+        <w:t xml:space="preserve"> 2+3עבור השוואה בין מילים </w:t>
+      </w:r>
+      <w:proofErr w:type="spellStart"/>
+      <w:r>
+        <w:rPr>
+          <w:rFonts w:ascii="Gisha" w:hAnsi="Gisha" w:cs="Gisha" w:hint="cs"/>
+          <w:rtl/>
+        </w:rPr>
+        <w:t>ואותיות.</w:t>
+      </w:r>
+      <w:r>
+        <w:rPr>
+          <w:rFonts w:ascii="Gisha" w:hAnsi="Gisha" w:cs="Gisha"/>
+          <w:rtl/>
+        </w:rPr>
+        <w:t>אחרי</w:t>
+      </w:r>
+      <w:proofErr w:type="spellEnd"/>
+      <w:r>
+        <w:rPr>
+          <w:rFonts w:ascii="Gisha" w:hAnsi="Gisha" w:cs="Gisha"/>
+          <w:rtl/>
+        </w:rPr>
+        <w:t xml:space="preserve"> שבררנו קבוצת מילים</w:t>
+      </w:r>
+      <w:r>
+        <w:rPr>
+          <w:rFonts w:ascii="Gisha" w:hAnsi="Gisha" w:cs="Gisha"/>
+        </w:rPr>
+        <w:t>/</w:t>
+      </w:r>
+      <w:r>
+        <w:rPr>
+          <w:rFonts w:ascii="Gisha" w:hAnsi="Gisha" w:cs="Gisha" w:hint="cs"/>
+          <w:rtl/>
+        </w:rPr>
+        <w:t>אותיות</w:t>
+      </w:r>
+      <w:r>
+        <w:rPr>
+          <w:rFonts w:ascii="Gisha" w:hAnsi="Gisha" w:cs="Gisha"/>
+          <w:rtl/>
+        </w:rPr>
+        <w:t xml:space="preserve"> להשוואה מכל חיבור, נ</w:t>
+      </w:r>
+      <w:r>
+        <w:rPr>
+          <w:rFonts w:ascii="Gisha" w:hAnsi="Gisha" w:cs="Gisha" w:hint="cs"/>
+          <w:rtl/>
+        </w:rPr>
+        <w:t xml:space="preserve">בצע השוואה בין </w:t>
+      </w:r>
+      <w:r>
+        <w:rPr>
+          <w:rFonts w:ascii="Gisha" w:hAnsi="Gisha" w:cs="Gisha" w:hint="cs"/>
+          <w:rtl/>
+        </w:rPr>
+        <w:t>ה</w:t>
+      </w:r>
+      <w:r>
+        <w:rPr>
+          <w:rFonts w:ascii="Gisha" w:hAnsi="Gisha" w:cs="Gisha"/>
+          <w:rtl/>
+        </w:rPr>
+        <w:t>מילים</w:t>
+      </w:r>
+      <w:r>
+        <w:rPr>
+          <w:rFonts w:ascii="Gisha" w:hAnsi="Gisha" w:cs="Gisha"/>
+        </w:rPr>
+        <w:t>/</w:t>
+      </w:r>
+      <w:r>
+        <w:rPr>
+          <w:rFonts w:ascii="Gisha" w:hAnsi="Gisha" w:cs="Gisha" w:hint="cs"/>
+          <w:rtl/>
+        </w:rPr>
+        <w:t>ה</w:t>
+      </w:r>
+      <w:r>
+        <w:rPr>
+          <w:rFonts w:ascii="Gisha" w:hAnsi="Gisha" w:cs="Gisha" w:hint="cs"/>
+          <w:rtl/>
+        </w:rPr>
+        <w:t>אותיות הזהות משני החיבורים (הקריטריונים להשוואה יקבעו בהמשך).</w:t>
+      </w:r>
+      <w:r>
+        <w:rPr>
+          <w:rFonts w:ascii="Gisha" w:hAnsi="Gisha" w:cs="Gisha"/>
+          <w:rtl/>
+        </w:rPr>
+        <w:t xml:space="preserve"> כלומר, </w:t>
+      </w:r>
+      <w:r>
+        <w:rPr>
+          <w:rFonts w:ascii="Gisha" w:hAnsi="Gisha" w:cs="Gisha" w:hint="cs"/>
+          <w:rtl/>
+        </w:rPr>
+        <w:t>בשלב זה נפתח אלגוריתם אשר ייקח בחשבון את כלל ההשוואות שבוצעו ויחזיר כפלט את רמת הביטחון ששני החיבורים נכתבו על ידי אותו אדם (באחוזים).</w:t>
+      </w:r>
+    </w:p>
+    <w:p>
+      <w:pPr>
+        <w:jc w:val="both"/>
+        <w:rPr>
+          <w:rFonts w:ascii="Gisha" w:hAnsi="Gisha" w:cs="Gisha"/>
+          <w:rtl/>
+        </w:rPr>
+      </w:pPr>
+    </w:p>
+    <w:p>
+      <w:pPr>
+        <w:pStyle w:val="a7"/>
+        <w:jc w:val="both"/>
+        <w:rPr>
+          <w:rFonts w:ascii="Gisha" w:hAnsi="Gisha" w:cs="Gisha"/>
+          <w:sz w:val="22"/>
+          <w:szCs w:val="22"/>
+          <w:rtl/>
+        </w:rPr>
+      </w:pPr>
+      <w:r>
+        <w:rPr>
+          <w:rFonts w:ascii="Gisha" w:hAnsi="Gisha" w:cs="Gisha" w:hint="cs"/>
+          <w:sz w:val="22"/>
+          <w:szCs w:val="22"/>
+          <w:rtl/>
+        </w:rPr>
+        <w:t>בשלב</w:t>
+      </w:r>
+      <w:r>
+        <w:rPr>
+          <w:rFonts w:ascii="Gisha" w:hAnsi="Gisha" w:cs="Gisha" w:hint="cs"/>
+          <w:sz w:val="22"/>
+          <w:szCs w:val="22"/>
+          <w:rtl/>
+        </w:rPr>
+        <w:t xml:space="preserve"> האימות</w:t>
+      </w:r>
+      <w:r>
+        <w:rPr>
+          <w:rFonts w:ascii="Gisha" w:hAnsi="Gisha" w:cs="Gisha" w:hint="cs"/>
+          <w:sz w:val="22"/>
+          <w:szCs w:val="22"/>
+          <w:rtl/>
+        </w:rPr>
+        <w:t xml:space="preserve"> נפתח אלגוריתם</w:t>
+      </w:r>
+      <w:r>
+        <w:rPr>
+          <w:rFonts w:ascii="Gisha" w:hAnsi="Gisha" w:cs="Gisha" w:hint="cs"/>
+          <w:sz w:val="22"/>
+          <w:szCs w:val="22"/>
+          <w:rtl/>
+        </w:rPr>
+        <w:t xml:space="preserve"> כללי</w:t>
+      </w:r>
+      <w:r>
+        <w:rPr>
+          <w:rFonts w:ascii="Gisha" w:hAnsi="Gisha" w:cs="Gisha" w:hint="cs"/>
+          <w:sz w:val="22"/>
+          <w:szCs w:val="22"/>
+          <w:rtl/>
+        </w:rPr>
+        <w:t xml:space="preserve"> אשר ייקח בחשבון את כלל </w:t>
+      </w:r>
+      <w:r>
+        <w:rPr>
+          <w:rFonts w:ascii="Gisha" w:hAnsi="Gisha" w:cs="Gisha" w:hint="cs"/>
+          <w:sz w:val="22"/>
+          <w:szCs w:val="22"/>
+          <w:rtl/>
+        </w:rPr>
+        <w:t>דרכי הפתרון</w:t>
+      </w:r>
+      <w:r>
+        <w:rPr>
+          <w:rFonts w:ascii="Gisha" w:hAnsi="Gisha" w:cs="Gisha" w:hint="cs"/>
+          <w:sz w:val="22"/>
+          <w:szCs w:val="22"/>
+          <w:rtl/>
+        </w:rPr>
+        <w:t xml:space="preserve"> שבוצעו ויחזיר כפלט את רמת הביטחון ששני החיבורים נכתבו על ידי אותו אדם (באחוזים).</w:t>
+      </w:r>
+    </w:p>
+    <w:p>
+      <w:pPr>
+        <w:jc w:val="both"/>
+        <w:rPr>
+          <w:rFonts w:ascii="Gisha" w:hAnsi="Gisha" w:cs="Gisha"/>
+          <w:rtl/>
+        </w:rPr>
+      </w:pPr>
+    </w:p>
+    <w:p>
+      <w:pPr>
+        <w:ind w:left="567"/>
+        <w:jc w:val="both"/>
+        <w:rPr>
+          <w:rFonts w:ascii="Gisha" w:hAnsi="Gisha" w:cs="Gisha"/>
+        </w:rPr>
+      </w:pPr>
+    </w:p>
+    <w:p>
+      <w:pPr>
+        <w:pStyle w:val="a7"/>
+        <w:jc w:val="both"/>
+        <w:rPr>
+          <w:rFonts w:ascii="Gisha" w:hAnsi="Gisha" w:cs="Gisha"/>
+          <w:sz w:val="22"/>
+          <w:szCs w:val="22"/>
+        </w:rPr>
+      </w:pPr>
+    </w:p>
+    <w:p>
+      <w:pPr>
+        <w:ind w:left="720"/>
+        <w:jc w:val="both"/>
+        <w:rPr>
+          <w:rFonts w:ascii="Gisha" w:hAnsi="Gisha" w:cs="Gisha"/>
+        </w:rPr>
+      </w:pPr>
+    </w:p>
+    <w:p>
+      <w:pPr>
+        <w:pStyle w:val="a7"/>
+        <w:jc w:val="both"/>
+        <w:rPr>
+          <w:rFonts w:ascii="Gisha" w:hAnsi="Gisha" w:cs="Gisha"/>
+          <w:b/>
+          <w:bCs/>
+          <w:sz w:val="22"/>
+          <w:szCs w:val="22"/>
+          <w:rtl/>
+        </w:rPr>
+      </w:pPr>
+      <w:r>
+        <w:rPr>
+          <w:rFonts w:ascii="Gisha" w:hAnsi="Gisha" w:cs="Gisha"/>
+          <w:noProof/>
+        </w:rPr>
+        <w:drawing>
+          <wp:anchor distT="0" distB="0" distL="114300" distR="114300" simplePos="0" relativeHeight="251660288" behindDoc="1" locked="0" layoutInCell="1" allowOverlap="1" wp14:anchorId="001603C8" wp14:editId="3D965E0E">
+            <wp:simplePos x="0" y="0"/>
+            <wp:positionH relativeFrom="margin">
+              <wp:posOffset>-76200</wp:posOffset>
+            </wp:positionH>
+            <wp:positionV relativeFrom="paragraph">
+              <wp:posOffset>177800</wp:posOffset>
+            </wp:positionV>
+            <wp:extent cx="5128260" cy="1411605"/>
+            <wp:effectExtent l="0" t="0" r="0" b="0"/>
+            <wp:wrapTight wrapText="bothSides">
+              <wp:wrapPolygon edited="0">
+                <wp:start x="0" y="0"/>
+                <wp:lineTo x="0" y="21279"/>
+                <wp:lineTo x="21504" y="21279"/>
+                <wp:lineTo x="21504" y="0"/>
+                <wp:lineTo x="0" y="0"/>
+              </wp:wrapPolygon>
+            </wp:wrapTight>
+            <wp:docPr id="2" name="תמונה 2"/>
+            <wp:cNvGraphicFramePr>
+              <a:graphicFrameLocks xmlns:a="http://schemas.openxmlformats.org/drawingml/2006/main" noChangeAspect="1"/>
+            </wp:cNvGraphicFramePr>
+            <a:graphic xmlns:a="http://schemas.openxmlformats.org/drawingml/2006/main">
+              <a:graphicData uri="http://schemas.openxmlformats.org/drawingml/2006/picture">
+                <pic:pic xmlns:pic="http://schemas.openxmlformats.org/drawingml/2006/picture">
+                  <pic:nvPicPr>
+                    <pic:cNvPr id="0" name="Picture 1"/>
+                    <pic:cNvPicPr>
+                      <a:picLocks noChangeAspect="1" noChangeArrowheads="1"/>
+                    </pic:cNvPicPr>
+                  </pic:nvPicPr>
+                  <pic:blipFill>
+                    <a:blip r:embed="rId10">
+                      <a:extLst>
+                        <a:ext uri="{28A0092B-C50C-407E-A947-70E740481C1C}">
+                          <a14:useLocalDpi xmlns:a14="http://schemas.microsoft.com/office/drawing/2010/main" val="0"/>
+                        </a:ext>
+                      </a:extLst>
+                    </a:blip>
+                    <a:srcRect/>
+                    <a:stretch>
+                      <a:fillRect/>
+                    </a:stretch>
+                  </pic:blipFill>
+                  <pic:spPr bwMode="auto">
+                    <a:xfrm>
+                      <a:off x="0" y="0"/>
+                      <a:ext cx="5128260" cy="1411605"/>
+                    </a:xfrm>
+                    <a:prstGeom prst="rect">
+                      <a:avLst/>
+                    </a:prstGeom>
+                    <a:noFill/>
+                    <a:ln>
+                      <a:noFill/>
+                    </a:ln>
+                  </pic:spPr>
+                </pic:pic>
+              </a:graphicData>
+            </a:graphic>
+          </wp:anchor>
+        </w:drawing>
+      </w:r>
+    </w:p>
+    <w:p>
+      <w:pPr>
+        <w:pStyle w:val="a7"/>
+        <w:jc w:val="both"/>
+        <w:rPr>
+          <w:rFonts w:ascii="Gisha" w:hAnsi="Gisha" w:cs="Gisha"/>
+          <w:b/>
+          <w:bCs/>
+          <w:sz w:val="22"/>
+          <w:szCs w:val="22"/>
+          <w:rtl/>
+        </w:rPr>
+      </w:pPr>
+    </w:p>
+    <w:p>
+      <w:pPr>
+        <w:jc w:val="both"/>
+        <w:rPr>
+          <w:rFonts w:ascii="Gisha" w:hAnsi="Gisha" w:cs="Gisha"/>
+          <w:rtl/>
+        </w:rPr>
+      </w:pPr>
+    </w:p>
+    <w:p>
+      <w:pPr>
+        <w:jc w:val="both"/>
+        <w:rPr>
+          <w:rFonts w:ascii="Gisha" w:hAnsi="Gisha" w:cs="Gisha"/>
+          <w:rtl/>
+        </w:rPr>
+      </w:pPr>
+      <w:r>
+        <w:rPr>
+          <w:rFonts w:ascii="Gisha" w:hAnsi="Gisha" w:cs="Gisha"/>
+          <w:rtl/>
+        </w:rPr>
+        <w:t xml:space="preserve">בחרנו בפרויקט זה לכתוב בשפת </w:t>
+      </w:r>
+      <w:r>
+        <w:rPr>
+          <w:rFonts w:ascii="Gisha" w:hAnsi="Gisha" w:cs="Gisha"/>
+        </w:rPr>
+        <w:t>python</w:t>
+      </w:r>
+      <w:r>
+        <w:rPr>
+          <w:rFonts w:ascii="Gisha" w:hAnsi="Gisha" w:cs="Gisha"/>
+          <w:rtl/>
+        </w:rPr>
+        <w:t xml:space="preserve"> הכוללת ספריות רבות של עיבוד תמונה ולמידת מכונה (כגון: </w:t>
+      </w:r>
+      <w:r>
+        <w:rPr>
+          <w:rFonts w:ascii="Gisha" w:hAnsi="Gisha" w:cs="Gisha"/>
+        </w:rPr>
+        <w:t>OpenCV</w:t>
+      </w:r>
+      <w:r>
+        <w:rPr>
+          <w:rFonts w:ascii="Gisha" w:hAnsi="Gisha" w:cs="Gisha"/>
+          <w:rtl/>
+        </w:rPr>
+        <w:t xml:space="preserve">, </w:t>
+      </w:r>
+      <w:proofErr w:type="spellStart"/>
+      <w:r>
+        <w:rPr>
+          <w:rFonts w:ascii="Gisha" w:hAnsi="Gisha" w:cs="Gisha"/>
+        </w:rPr>
+        <w:t>sklearn</w:t>
+      </w:r>
+      <w:proofErr w:type="spellEnd"/>
+      <w:r>
+        <w:rPr>
+          <w:rFonts w:ascii="Gisha" w:hAnsi="Gisha" w:cs="Gisha"/>
+          <w:rtl/>
+        </w:rPr>
+        <w:t xml:space="preserve">, </w:t>
+      </w:r>
+      <w:proofErr w:type="spellStart"/>
+      <w:r>
+        <w:rPr>
+          <w:rFonts w:ascii="Gisha" w:hAnsi="Gisha" w:cs="Gisha"/>
+        </w:rPr>
+        <w:t>numpy</w:t>
+      </w:r>
+      <w:proofErr w:type="spellEnd"/>
+      <w:r>
+        <w:rPr>
+          <w:rFonts w:ascii="Gisha" w:hAnsi="Gisha" w:cs="Gisha"/>
+          <w:rtl/>
+        </w:rPr>
+        <w:t xml:space="preserve"> ועוד)</w:t>
+      </w:r>
+      <w:r>
+        <w:rPr>
+          <w:rFonts w:ascii="Gisha" w:hAnsi="Gisha" w:cs="Gisha" w:hint="cs"/>
+          <w:rtl/>
+        </w:rPr>
+        <w:t>.</w:t>
+      </w:r>
+    </w:p>
+    <w:p>
+      <w:pPr>
+        <w:jc w:val="left"/>
+        <w:rPr>
+          <w:rFonts w:ascii="Gisha" w:hAnsi="Gisha" w:cs="Gisha"/>
+          <w:rtl/>
+        </w:rPr>
+      </w:pPr>
+      <w:r>
+        <w:rPr>
+          <w:rFonts w:ascii="Gisha" w:hAnsi="Gisha" w:cs="Gisha"/>
+          <w:rtl/>
+        </w:rPr>
+        <w:br w:type="page"/>
+      </w:r>
+    </w:p>
+    <w:p>
+      <w:pPr>
+        <w:pStyle w:val="ab"/>
+        <w:rPr>
+          <w:rtl/>
+        </w:rPr>
+      </w:pPr>
       <w:r>
         <w:rPr>
           <w:rFonts w:hint="cs"/>
@@ -7568,6 +9442,95 @@
     </w:lvl>
   </w:abstractNum>
   <w:abstractNum w:abstractNumId="18" w15:restartNumberingAfterBreak="0">
+    <w:nsid w:val="2AD740FF"/>
+    <w:multiLevelType w:val="hybridMultilevel"/>
+    <w:tmpl w:val="FFE8FDC2"/>
+    <w:lvl w:ilvl="0" w:tplc="CE22696E">
+      <w:start w:val="1"/>
+      <w:numFmt w:val="decimal"/>
+      <w:lvlText w:val="%1."/>
+      <w:lvlJc w:val="left"/>
+      <w:pPr>
+        <w:ind w:left="1080" w:hanging="360"/>
+      </w:pPr>
+      <w:rPr>
+        <w:rFonts w:hint="default"/>
+      </w:rPr>
+    </w:lvl>
+    <w:lvl w:ilvl="1" w:tplc="04090019" w:tentative="1">
+      <w:start w:val="1"/>
+      <w:numFmt w:val="lowerLetter"/>
+      <w:lvlText w:val="%2."/>
+      <w:lvlJc w:val="left"/>
+      <w:pPr>
+        <w:ind w:left="1800" w:hanging="360"/>
+      </w:pPr>
+    </w:lvl>
+    <w:lvl w:ilvl="2" w:tplc="0409001B" w:tentative="1">
+      <w:start w:val="1"/>
+      <w:numFmt w:val="lowerRoman"/>
+      <w:lvlText w:val="%3."/>
+      <w:lvlJc w:val="right"/>
+      <w:pPr>
+        <w:ind w:left="2520" w:hanging="180"/>
+      </w:pPr>
+    </w:lvl>
+    <w:lvl w:ilvl="3" w:tplc="0409000F" w:tentative="1">
+      <w:start w:val="1"/>
+      <w:numFmt w:val="decimal"/>
+      <w:lvlText w:val="%4."/>
+      <w:lvlJc w:val="left"/>
+      <w:pPr>
+        <w:ind w:left="3240" w:hanging="360"/>
+      </w:pPr>
+    </w:lvl>
+    <w:lvl w:ilvl="4" w:tplc="04090019" w:tentative="1">
+      <w:start w:val="1"/>
+      <w:numFmt w:val="lowerLetter"/>
+      <w:lvlText w:val="%5."/>
+      <w:lvlJc w:val="left"/>
+      <w:pPr>
+        <w:ind w:left="3960" w:hanging="360"/>
+      </w:pPr>
+    </w:lvl>
+    <w:lvl w:ilvl="5" w:tplc="0409001B" w:tentative="1">
+      <w:start w:val="1"/>
+      <w:numFmt w:val="lowerRoman"/>
+      <w:lvlText w:val="%6."/>
+      <w:lvlJc w:val="right"/>
+      <w:pPr>
+        <w:ind w:left="4680" w:hanging="180"/>
+      </w:pPr>
+    </w:lvl>
+    <w:lvl w:ilvl="6" w:tplc="0409000F" w:tentative="1">
+      <w:start w:val="1"/>
+      <w:numFmt w:val="decimal"/>
+      <w:lvlText w:val="%7."/>
+      <w:lvlJc w:val="left"/>
+      <w:pPr>
+        <w:ind w:left="5400" w:hanging="360"/>
+      </w:pPr>
+    </w:lvl>
+    <w:lvl w:ilvl="7" w:tplc="04090019" w:tentative="1">
+      <w:start w:val="1"/>
+      <w:numFmt w:val="lowerLetter"/>
+      <w:lvlText w:val="%8."/>
+      <w:lvlJc w:val="left"/>
+      <w:pPr>
+        <w:ind w:left="6120" w:hanging="360"/>
+      </w:pPr>
+    </w:lvl>
+    <w:lvl w:ilvl="8" w:tplc="0409001B" w:tentative="1">
+      <w:start w:val="1"/>
+      <w:numFmt w:val="lowerRoman"/>
+      <w:lvlText w:val="%9."/>
+      <w:lvlJc w:val="right"/>
+      <w:pPr>
+        <w:ind w:left="6840" w:hanging="180"/>
+      </w:pPr>
+    </w:lvl>
+  </w:abstractNum>
+  <w:abstractNum w:abstractNumId="19" w15:restartNumberingAfterBreak="0">
     <w:nsid w:val="301852F2"/>
     <w:multiLevelType w:val="hybridMultilevel"/>
     <w:tmpl w:val="D3BEA2B6"/>
@@ -7653,7 +9616,7 @@
       </w:pPr>
     </w:lvl>
   </w:abstractNum>
-  <w:abstractNum w:abstractNumId="19" w15:restartNumberingAfterBreak="0">
+  <w:abstractNum w:abstractNumId="20" w15:restartNumberingAfterBreak="0">
     <w:nsid w:val="3374155E"/>
     <w:multiLevelType w:val="hybridMultilevel"/>
     <w:tmpl w:val="C9FEC7E6"/>
@@ -7742,7 +9705,7 @@
       </w:pPr>
     </w:lvl>
   </w:abstractNum>
-  <w:abstractNum w:abstractNumId="20" w15:restartNumberingAfterBreak="0">
+  <w:abstractNum w:abstractNumId="21" w15:restartNumberingAfterBreak="0">
     <w:nsid w:val="40CD39DA"/>
     <w:multiLevelType w:val="hybridMultilevel"/>
     <w:tmpl w:val="441411C2"/>
@@ -7828,7 +9791,7 @@
       </w:pPr>
     </w:lvl>
   </w:abstractNum>
-  <w:abstractNum w:abstractNumId="21" w15:restartNumberingAfterBreak="0">
+  <w:abstractNum w:abstractNumId="22" w15:restartNumberingAfterBreak="0">
     <w:nsid w:val="46160869"/>
     <w:multiLevelType w:val="hybridMultilevel"/>
     <w:tmpl w:val="BDDE94A2"/>
@@ -7941,7 +9904,96 @@
       </w:rPr>
     </w:lvl>
   </w:abstractNum>
-  <w:abstractNum w:abstractNumId="22" w15:restartNumberingAfterBreak="0">
+  <w:abstractNum w:abstractNumId="23" w15:restartNumberingAfterBreak="0">
+    <w:nsid w:val="52665C83"/>
+    <w:multiLevelType w:val="hybridMultilevel"/>
+    <w:tmpl w:val="9E06DFFA"/>
+    <w:lvl w:ilvl="0" w:tplc="1AF489FA">
+      <w:start w:val="1"/>
+      <w:numFmt w:val="decimal"/>
+      <w:lvlText w:val="%1."/>
+      <w:lvlJc w:val="left"/>
+      <w:pPr>
+        <w:ind w:left="1080" w:hanging="360"/>
+      </w:pPr>
+      <w:rPr>
+        <w:rFonts w:hint="default"/>
+      </w:rPr>
+    </w:lvl>
+    <w:lvl w:ilvl="1" w:tplc="04090019" w:tentative="1">
+      <w:start w:val="1"/>
+      <w:numFmt w:val="lowerLetter"/>
+      <w:lvlText w:val="%2."/>
+      <w:lvlJc w:val="left"/>
+      <w:pPr>
+        <w:ind w:left="1800" w:hanging="360"/>
+      </w:pPr>
+    </w:lvl>
+    <w:lvl w:ilvl="2" w:tplc="0409001B" w:tentative="1">
+      <w:start w:val="1"/>
+      <w:numFmt w:val="lowerRoman"/>
+      <w:lvlText w:val="%3."/>
+      <w:lvlJc w:val="right"/>
+      <w:pPr>
+        <w:ind w:left="2520" w:hanging="180"/>
+      </w:pPr>
+    </w:lvl>
+    <w:lvl w:ilvl="3" w:tplc="0409000F" w:tentative="1">
+      <w:start w:val="1"/>
+      <w:numFmt w:val="decimal"/>
+      <w:lvlText w:val="%4."/>
+      <w:lvlJc w:val="left"/>
+      <w:pPr>
+        <w:ind w:left="3240" w:hanging="360"/>
+      </w:pPr>
+    </w:lvl>
+    <w:lvl w:ilvl="4" w:tplc="04090019" w:tentative="1">
+      <w:start w:val="1"/>
+      <w:numFmt w:val="lowerLetter"/>
+      <w:lvlText w:val="%5."/>
+      <w:lvlJc w:val="left"/>
+      <w:pPr>
+        <w:ind w:left="3960" w:hanging="360"/>
+      </w:pPr>
+    </w:lvl>
+    <w:lvl w:ilvl="5" w:tplc="0409001B" w:tentative="1">
+      <w:start w:val="1"/>
+      <w:numFmt w:val="lowerRoman"/>
+      <w:lvlText w:val="%6."/>
+      <w:lvlJc w:val="right"/>
+      <w:pPr>
+        <w:ind w:left="4680" w:hanging="180"/>
+      </w:pPr>
+    </w:lvl>
+    <w:lvl w:ilvl="6" w:tplc="0409000F" w:tentative="1">
+      <w:start w:val="1"/>
+      <w:numFmt w:val="decimal"/>
+      <w:lvlText w:val="%7."/>
+      <w:lvlJc w:val="left"/>
+      <w:pPr>
+        <w:ind w:left="5400" w:hanging="360"/>
+      </w:pPr>
+    </w:lvl>
+    <w:lvl w:ilvl="7" w:tplc="04090019" w:tentative="1">
+      <w:start w:val="1"/>
+      <w:numFmt w:val="lowerLetter"/>
+      <w:lvlText w:val="%8."/>
+      <w:lvlJc w:val="left"/>
+      <w:pPr>
+        <w:ind w:left="6120" w:hanging="360"/>
+      </w:pPr>
+    </w:lvl>
+    <w:lvl w:ilvl="8" w:tplc="0409001B" w:tentative="1">
+      <w:start w:val="1"/>
+      <w:numFmt w:val="lowerRoman"/>
+      <w:lvlText w:val="%9."/>
+      <w:lvlJc w:val="right"/>
+      <w:pPr>
+        <w:ind w:left="6840" w:hanging="180"/>
+      </w:pPr>
+    </w:lvl>
+  </w:abstractNum>
+  <w:abstractNum w:abstractNumId="24" w15:restartNumberingAfterBreak="0">
     <w:nsid w:val="566A7859"/>
     <w:multiLevelType w:val="hybridMultilevel"/>
     <w:tmpl w:val="CE3EB48A"/>
@@ -8055,7 +10107,7 @@
       </w:pPr>
     </w:lvl>
   </w:abstractNum>
-  <w:abstractNum w:abstractNumId="23" w15:restartNumberingAfterBreak="0">
+  <w:abstractNum w:abstractNumId="25" w15:restartNumberingAfterBreak="0">
     <w:nsid w:val="5C8C4361"/>
     <w:multiLevelType w:val="hybridMultilevel"/>
     <w:tmpl w:val="2B748354"/>
@@ -8168,7 +10220,7 @@
       </w:rPr>
     </w:lvl>
   </w:abstractNum>
-  <w:abstractNum w:abstractNumId="24" w15:restartNumberingAfterBreak="0">
+  <w:abstractNum w:abstractNumId="26" w15:restartNumberingAfterBreak="0">
     <w:nsid w:val="606D786C"/>
     <w:multiLevelType w:val="hybridMultilevel"/>
     <w:tmpl w:val="CF94FDAC"/>
@@ -8257,7 +10309,7 @@
       </w:pPr>
     </w:lvl>
   </w:abstractNum>
-  <w:abstractNum w:abstractNumId="25" w15:restartNumberingAfterBreak="0">
+  <w:abstractNum w:abstractNumId="27" w15:restartNumberingAfterBreak="0">
     <w:nsid w:val="616C4234"/>
     <w:multiLevelType w:val="hybridMultilevel"/>
     <w:tmpl w:val="EF5667B2"/>
@@ -8370,7 +10422,7 @@
       </w:rPr>
     </w:lvl>
   </w:abstractNum>
-  <w:abstractNum w:abstractNumId="26" w15:restartNumberingAfterBreak="0">
+  <w:abstractNum w:abstractNumId="28" w15:restartNumberingAfterBreak="0">
     <w:nsid w:val="634B0239"/>
     <w:multiLevelType w:val="hybridMultilevel"/>
     <w:tmpl w:val="EE20D8A4"/>
@@ -8486,7 +10538,7 @@
       </w:pPr>
     </w:lvl>
   </w:abstractNum>
-  <w:abstractNum w:abstractNumId="27" w15:restartNumberingAfterBreak="0">
+  <w:abstractNum w:abstractNumId="29" w15:restartNumberingAfterBreak="0">
     <w:nsid w:val="645C5E23"/>
     <w:multiLevelType w:val="hybridMultilevel"/>
     <w:tmpl w:val="6492C6D4"/>
@@ -8575,7 +10627,7 @@
       </w:pPr>
     </w:lvl>
   </w:abstractNum>
-  <w:abstractNum w:abstractNumId="28" w15:restartNumberingAfterBreak="0">
+  <w:abstractNum w:abstractNumId="30" w15:restartNumberingAfterBreak="0">
     <w:nsid w:val="65787047"/>
     <w:multiLevelType w:val="hybridMultilevel"/>
     <w:tmpl w:val="2B780ED2"/>
@@ -8691,7 +10743,7 @@
       </w:pPr>
     </w:lvl>
   </w:abstractNum>
-  <w:abstractNum w:abstractNumId="29" w15:restartNumberingAfterBreak="0">
+  <w:abstractNum w:abstractNumId="31" w15:restartNumberingAfterBreak="0">
     <w:nsid w:val="67C836AC"/>
     <w:multiLevelType w:val="hybridMultilevel"/>
     <w:tmpl w:val="2EBA1E98"/>
@@ -8804,7 +10856,7 @@
       </w:rPr>
     </w:lvl>
   </w:abstractNum>
-  <w:abstractNum w:abstractNumId="30" w15:restartNumberingAfterBreak="0">
+  <w:abstractNum w:abstractNumId="32" w15:restartNumberingAfterBreak="0">
     <w:nsid w:val="68821119"/>
     <w:multiLevelType w:val="hybridMultilevel"/>
     <w:tmpl w:val="9400660E"/>
@@ -8893,7 +10945,7 @@
       </w:pPr>
     </w:lvl>
   </w:abstractNum>
-  <w:abstractNum w:abstractNumId="31" w15:restartNumberingAfterBreak="0">
+  <w:abstractNum w:abstractNumId="33" w15:restartNumberingAfterBreak="0">
     <w:nsid w:val="742B54F7"/>
     <w:multiLevelType w:val="hybridMultilevel"/>
     <w:tmpl w:val="A29CD092"/>
@@ -9006,7 +11058,7 @@
       </w:rPr>
     </w:lvl>
   </w:abstractNum>
-  <w:abstractNum w:abstractNumId="32" w15:restartNumberingAfterBreak="0">
+  <w:abstractNum w:abstractNumId="34" w15:restartNumberingAfterBreak="0">
     <w:nsid w:val="782D3A82"/>
     <w:multiLevelType w:val="multilevel"/>
     <w:tmpl w:val="962CC46C"/>
@@ -9110,7 +11162,7 @@
       </w:rPr>
     </w:lvl>
   </w:abstractNum>
-  <w:abstractNum w:abstractNumId="33" w15:restartNumberingAfterBreak="0">
+  <w:abstractNum w:abstractNumId="35" w15:restartNumberingAfterBreak="0">
     <w:nsid w:val="787C6E2F"/>
     <w:multiLevelType w:val="hybridMultilevel"/>
     <w:tmpl w:val="2E281DD0"/>
@@ -9227,10 +11279,10 @@
     <w:abstractNumId w:val="14"/>
   </w:num>
   <w:num w:numId="2">
-    <w:abstractNumId w:val="32"/>
+    <w:abstractNumId w:val="34"/>
   </w:num>
   <w:num w:numId="3">
-    <w:abstractNumId w:val="22"/>
+    <w:abstractNumId w:val="24"/>
     <w:lvlOverride w:ilvl="0"/>
     <w:lvlOverride w:ilvl="1"/>
     <w:lvlOverride w:ilvl="2">
@@ -9284,10 +11336,10 @@
     </w:lvlOverride>
   </w:num>
   <w:num w:numId="5">
-    <w:abstractNumId w:val="28"/>
+    <w:abstractNumId w:val="30"/>
   </w:num>
   <w:num w:numId="6">
-    <w:abstractNumId w:val="26"/>
+    <w:abstractNumId w:val="28"/>
   </w:num>
   <w:num w:numId="7">
     <w:abstractNumId w:val="8"/>
@@ -9320,13 +11372,13 @@
     <w:abstractNumId w:val="4"/>
   </w:num>
   <w:num w:numId="17">
-    <w:abstractNumId w:val="30"/>
+    <w:abstractNumId w:val="32"/>
   </w:num>
   <w:num w:numId="18">
     <w:abstractNumId w:val="15"/>
   </w:num>
   <w:num w:numId="19">
-    <w:abstractNumId w:val="19"/>
+    <w:abstractNumId w:val="20"/>
   </w:num>
   <w:num w:numId="20">
     <w:abstractNumId w:val="13"/>
@@ -9338,40 +11390,46 @@
     <w:abstractNumId w:val="16"/>
   </w:num>
   <w:num w:numId="23">
+    <w:abstractNumId w:val="29"/>
+  </w:num>
+  <w:num w:numId="24">
+    <w:abstractNumId w:val="33"/>
+  </w:num>
+  <w:num w:numId="25">
     <w:abstractNumId w:val="27"/>
   </w:num>
-  <w:num w:numId="24">
-    <w:abstractNumId w:val="31"/>
-  </w:num>
-  <w:num w:numId="25">
-    <w:abstractNumId w:val="25"/>
-  </w:num>
   <w:num w:numId="26">
-    <w:abstractNumId w:val="24"/>
+    <w:abstractNumId w:val="26"/>
   </w:num>
   <w:num w:numId="27">
     <w:abstractNumId w:val="11"/>
   </w:num>
   <w:num w:numId="28">
-    <w:abstractNumId w:val="29"/>
+    <w:abstractNumId w:val="31"/>
   </w:num>
   <w:num w:numId="29">
-    <w:abstractNumId w:val="21"/>
+    <w:abstractNumId w:val="22"/>
   </w:num>
   <w:num w:numId="30">
     <w:abstractNumId w:val="10"/>
   </w:num>
   <w:num w:numId="31">
+    <w:abstractNumId w:val="25"/>
+  </w:num>
+  <w:num w:numId="32">
+    <w:abstractNumId w:val="19"/>
+  </w:num>
+  <w:num w:numId="33">
+    <w:abstractNumId w:val="21"/>
+  </w:num>
+  <w:num w:numId="34">
+    <w:abstractNumId w:val="35"/>
+  </w:num>
+  <w:num w:numId="35">
     <w:abstractNumId w:val="23"/>
   </w:num>
-  <w:num w:numId="32">
+  <w:num w:numId="36">
     <w:abstractNumId w:val="18"/>
-  </w:num>
-  <w:num w:numId="33">
-    <w:abstractNumId w:val="20"/>
-  </w:num>
-  <w:num w:numId="34">
-    <w:abstractNumId w:val="33"/>
   </w:num>
 </w:numbering>
 </file>
@@ -9387,7 +11445,7 @@
     </w:rPrDefault>
     <w:pPrDefault/>
   </w:docDefaults>
-  <w:latentStyles w:defLockedState="0" w:defUIPriority="99" w:defSemiHidden="0" w:defUnhideWhenUsed="0" w:defQFormat="0" w:count="375">
+  <w:latentStyles w:defLockedState="0" w:defUIPriority="99" w:defSemiHidden="0" w:defUnhideWhenUsed="0" w:defQFormat="0" w:count="376">
     <w:lsdException w:name="Normal" w:uiPriority="0" w:qFormat="1"/>
     <w:lsdException w:name="heading 1" w:uiPriority="9" w:qFormat="1"/>
     <w:lsdException w:name="heading 2" w:semiHidden="1" w:uiPriority="9" w:unhideWhenUsed="1" w:qFormat="1"/>
@@ -9493,7 +11551,6 @@
     <w:lsdException w:name="HTML Sample" w:semiHidden="1" w:unhideWhenUsed="1"/>
     <w:lsdException w:name="HTML Typewriter" w:semiHidden="1" w:unhideWhenUsed="1"/>
     <w:lsdException w:name="HTML Variable" w:semiHidden="1" w:unhideWhenUsed="1"/>
-    <w:lsdException w:name="Normal Table" w:semiHidden="1" w:unhideWhenUsed="1"/>
     <w:lsdException w:name="annotation subject" w:semiHidden="1" w:unhideWhenUsed="1"/>
     <w:lsdException w:name="No List" w:semiHidden="1" w:unhideWhenUsed="1"/>
     <w:lsdException w:name="Outline List 1" w:semiHidden="1" w:unhideWhenUsed="1"/>
@@ -9540,10 +11597,8 @@
     <w:lsdException w:name="Table Subtle 2" w:semiHidden="1" w:unhideWhenUsed="1"/>
     <w:lsdException w:name="Table Web 1" w:semiHidden="1" w:unhideWhenUsed="1"/>
     <w:lsdException w:name="Table Web 2" w:semiHidden="1" w:unhideWhenUsed="1"/>
-    <w:lsdException w:name="Table Web 3" w:semiHidden="1" w:unhideWhenUsed="1"/>
     <w:lsdException w:name="Balloon Text" w:semiHidden="1" w:unhideWhenUsed="1"/>
     <w:lsdException w:name="Table Grid" w:uiPriority="59"/>
-    <w:lsdException w:name="Table Theme" w:semiHidden="1" w:unhideWhenUsed="1"/>
     <w:lsdException w:name="Placeholder Text" w:semiHidden="1"/>
     <w:lsdException w:name="No Spacing" w:uiPriority="1" w:qFormat="1"/>
     <w:lsdException w:name="Light Shading" w:uiPriority="60"/>
@@ -9763,6 +11818,7 @@
     <w:lsdException w:name="Smart Hyperlink" w:semiHidden="1" w:unhideWhenUsed="1"/>
     <w:lsdException w:name="Hashtag" w:semiHidden="1" w:unhideWhenUsed="1"/>
     <w:lsdException w:name="Unresolved Mention" w:semiHidden="1" w:unhideWhenUsed="1"/>
+    <w:lsdException w:name="Smart Link" w:semiHidden="1" w:unhideWhenUsed="1"/>
   </w:latentStyles>
   <w:style w:type="paragraph" w:default="1" w:styleId="a">
     <w:name w:val="Normal"/>
@@ -10363,7 +12419,7 @@
 </file>
 
 <file path=customXml/itemProps1.xml><?xml version="1.0" encoding="utf-8"?>
-<ds:datastoreItem xmlns:ds="http://schemas.openxmlformats.org/officeDocument/2006/customXml" ds:itemID="{D09A39FA-DF32-4677-9476-FD7EF6BB3E33}">
+<ds:datastoreItem xmlns:ds="http://schemas.openxmlformats.org/officeDocument/2006/customXml" ds:itemID="{0B144EE8-785E-4422-81C7-01FCC352E58F}">
   <ds:schemaRefs>
     <ds:schemaRef ds:uri="http://schemas.openxmlformats.org/officeDocument/2006/bibliography"/>
   </ds:schemaRefs>

</xml_diff>

<commit_message>
continue monkey algo and alpha report
</commit_message>
<xml_diff>
--- a/doc/Alpha Report - Daniel Gabay & Shachar Israeli.docx
+++ b/doc/Alpha Report - Daniel Gabay & Shachar Israeli.docx
@@ -12,7 +12,6 @@
           <w:rtl/>
         </w:rPr>
       </w:pPr>
-      <w:bookmarkStart w:id="0" w:name="_GoBack"/>
       <w:r>
         <w:rPr>
           <w:b/>
@@ -86,6 +85,14 @@
     <w:p>
       <w:pPr>
         <w:spacing w:line="360" w:lineRule="auto"/>
+        <w:rPr>
+          <w:rFonts w:asciiTheme="minorBidi" w:eastAsia="Quattrocento Sans" w:hAnsiTheme="minorBidi" w:cstheme="minorBidi"/>
+          <w:bCs/>
+          <w:sz w:val="40"/>
+          <w:szCs w:val="40"/>
+        </w:rPr>
+      </w:pPr>
+      <w:r>
         <w:rPr>
           <w:rFonts w:asciiTheme="minorBidi" w:eastAsia="Quattrocento Sans" w:hAnsiTheme="minorBidi" w:cstheme="minorBidi"/>
           <w:bCs/>
@@ -93,17 +100,9 @@
           <w:sz w:val="40"/>
           <w:szCs w:val="40"/>
         </w:rPr>
-      </w:pPr>
-      <w:r>
-        <w:rPr>
-          <w:rFonts w:asciiTheme="minorBidi" w:eastAsia="Quattrocento Sans" w:hAnsiTheme="minorBidi" w:cstheme="minorBidi"/>
-          <w:bCs/>
-          <w:color w:val="373A3C"/>
-          <w:sz w:val="40"/>
-          <w:szCs w:val="40"/>
-        </w:rPr>
         <w:br/>
       </w:r>
+      <w:bookmarkStart w:id="0" w:name="_GoBack"/>
       <w:r>
         <w:rPr>
           <w:rFonts w:asciiTheme="minorBidi" w:hAnsiTheme="minorBidi" w:cstheme="minorBidi"/>
@@ -120,7 +119,6 @@
         <w:spacing w:line="360" w:lineRule="auto"/>
         <w:rPr>
           <w:rFonts w:asciiTheme="minorBidi" w:hAnsiTheme="minorBidi" w:cstheme="minorBidi"/>
-          <w:color w:val="373A3C"/>
           <w:sz w:val="24"/>
           <w:szCs w:val="24"/>
         </w:rPr>
@@ -128,7 +126,6 @@
       <w:r>
         <w:rPr>
           <w:rFonts w:asciiTheme="minorBidi" w:hAnsiTheme="minorBidi" w:cstheme="minorBidi" w:hint="cs"/>
-          <w:color w:val="373A3C"/>
           <w:sz w:val="24"/>
           <w:szCs w:val="24"/>
         </w:rPr>
@@ -137,13 +134,13 @@
       <w:r>
         <w:rPr>
           <w:rFonts w:asciiTheme="minorBidi" w:hAnsiTheme="minorBidi" w:cstheme="minorBidi"/>
-          <w:color w:val="373A3C"/>
           <w:sz w:val="24"/>
           <w:szCs w:val="24"/>
         </w:rPr>
         <w:t>andwriting analysis to detect forgeries in the psychometric exams</w:t>
       </w:r>
     </w:p>
+    <w:bookmarkEnd w:id="0"/>
     <w:p>
       <w:pPr>
         <w:spacing w:line="360" w:lineRule="auto"/>
@@ -2127,7 +2124,7 @@
         <w:pStyle w:val="2"/>
         <w:jc w:val="left"/>
         <w:rPr>
-          <w:rFonts w:asciiTheme="minorBidi" w:hAnsiTheme="minorBidi" w:cstheme="minorBidi" w:hint="cs"/>
+          <w:rFonts w:asciiTheme="minorBidi" w:hAnsiTheme="minorBidi" w:cstheme="minorBidi"/>
           <w:rtl/>
         </w:rPr>
       </w:pPr>
@@ -2845,7 +2842,34 @@
           <w:szCs w:val="22"/>
           <w:rtl/>
         </w:rPr>
-        <w:t>ממחקר ראשוני שביצענו עולה כי הבעיה איתה אנו מתמודדים מורכבת והניסיונות לפתור אותה הניבו תוצאות חלקיות בלבד.</w:t>
+        <w:t>מבדיקה ראשונית</w:t>
+      </w:r>
+      <w:r>
+        <w:rPr>
+          <w:rFonts w:ascii="Gisha" w:hAnsi="Gisha" w:cs="Gisha" w:hint="cs"/>
+          <w:sz w:val="22"/>
+          <w:szCs w:val="22"/>
+          <w:rtl/>
+        </w:rPr>
+        <w:t xml:space="preserve"> שביצענו</w:t>
+      </w:r>
+      <w:r>
+        <w:rPr>
+          <w:rFonts w:ascii="Gisha" w:hAnsi="Gisha" w:cs="Gisha" w:hint="cs"/>
+          <w:sz w:val="22"/>
+          <w:szCs w:val="22"/>
+          <w:rtl/>
+        </w:rPr>
+        <w:t xml:space="preserve"> בספרות</w:t>
+      </w:r>
+      <w:r>
+        <w:rPr>
+          <w:rFonts w:ascii="Gisha" w:hAnsi="Gisha" w:cs="Gisha" w:hint="cs"/>
+          <w:sz w:val="22"/>
+          <w:szCs w:val="22"/>
+          <w:rtl/>
+        </w:rPr>
+        <w:t xml:space="preserve"> עולה כי הבעיה איתה אנו מתמודדים מורכבת והניסיונות לפתור אותה הניבו תוצאות חלקיות בלבד.</w:t>
       </w:r>
     </w:p>
     <w:p>
@@ -7173,7 +7197,21 @@
             <w:rStyle w:val="Hyperlink"/>
             <w:rFonts w:ascii="Gisha" w:hAnsi="Gisha" w:cs="Gisha"/>
           </w:rPr>
-          <w:t>https://jivp-eurasipjournals.springeropen.com/articles/10.1186/s13640-016-0139-0</w:t>
+          <w:t>https://jivp-eurasipjournals.springeropen.com/articles/10.1186/</w:t>
+        </w:r>
+        <w:r>
+          <w:rPr>
+            <w:rStyle w:val="Hyperlink"/>
+            <w:rFonts w:ascii="Gisha" w:hAnsi="Gisha" w:cs="Gisha"/>
+          </w:rPr>
+          <w:t>s</w:t>
+        </w:r>
+        <w:r>
+          <w:rPr>
+            <w:rStyle w:val="Hyperlink"/>
+            <w:rFonts w:ascii="Gisha" w:hAnsi="Gisha" w:cs="Gisha"/>
+          </w:rPr>
+          <w:t>13640-016-0139-0</w:t>
         </w:r>
       </w:hyperlink>
     </w:p>
@@ -7509,7 +7547,6 @@
       <w:pPr>
         <w:pStyle w:val="ab"/>
         <w:rPr>
-          <w:rFonts w:hint="cs"/>
           <w:rtl/>
         </w:rPr>
       </w:pPr>
@@ -11536,13 +11573,7 @@
         <w:rPr>
           <w:rFonts w:ascii="Gisha" w:hAnsi="Gisha" w:cs="Gisha"/>
         </w:rPr>
-        <w:t xml:space="preserve">By: </w:t>
-      </w:r>
-      <w:r>
-        <w:rPr>
-          <w:rFonts w:ascii="Gisha" w:hAnsi="Gisha" w:cs="Gisha"/>
-        </w:rPr>
-        <w:t xml:space="preserve">Mohammad </w:t>
+        <w:t xml:space="preserve">By: Mohammad </w:t>
       </w:r>
       <w:proofErr w:type="spellStart"/>
       <w:r>
@@ -11694,13 +11725,7 @@
         <w:rPr>
           <w:rFonts w:ascii="Gisha" w:hAnsi="Gisha" w:cs="Gisha"/>
         </w:rPr>
-        <w:t>,</w:t>
-      </w:r>
-      <w:r>
-        <w:rPr>
-          <w:rFonts w:ascii="Gisha" w:hAnsi="Gisha" w:cs="Gisha"/>
-        </w:rPr>
-        <w:t xml:space="preserve"> Thierry Paquet</w:t>
+        <w:t>, Thierry Paquet</w:t>
       </w:r>
     </w:p>
     <w:p>
@@ -11758,25 +11783,7 @@
         <w:rPr>
           <w:rFonts w:ascii="Gisha" w:hAnsi="Gisha" w:cs="Gisha"/>
         </w:rPr>
-        <w:t xml:space="preserve">By: </w:t>
-      </w:r>
-      <w:r>
-        <w:rPr>
-          <w:rFonts w:ascii="Gisha" w:hAnsi="Gisha" w:cs="Gisha"/>
-        </w:rPr>
-        <w:t>Praveen Krishnan</w:t>
-      </w:r>
-      <w:r>
-        <w:rPr>
-          <w:rFonts w:ascii="Gisha" w:hAnsi="Gisha" w:cs="Gisha"/>
-        </w:rPr>
-        <w:t xml:space="preserve">, </w:t>
-      </w:r>
-      <w:r>
-        <w:rPr>
-          <w:rFonts w:ascii="Gisha" w:hAnsi="Gisha" w:cs="Gisha"/>
-        </w:rPr>
-        <w:t>C.V Jawahar</w:t>
+        <w:t>By: Praveen Krishnan, C.V Jawahar</w:t>
       </w:r>
     </w:p>
     <w:p>
@@ -11798,26 +11805,14 @@
         <w:rPr>
           <w:rFonts w:ascii="Gisha" w:hAnsi="Gisha" w:cs="Gisha"/>
         </w:rPr>
-        <w:t>May</w:t>
-      </w:r>
-      <w:r>
-        <w:rPr>
-          <w:rFonts w:ascii="Gisha" w:hAnsi="Gisha" w:cs="Gisha"/>
-        </w:rPr>
-        <w:t>,</w:t>
+        <w:t>May,</w:t>
       </w:r>
       <w:proofErr w:type="gramEnd"/>
       <w:r>
         <w:rPr>
           <w:rFonts w:ascii="Gisha" w:hAnsi="Gisha" w:cs="Gisha"/>
         </w:rPr>
-        <w:t xml:space="preserve"> 201</w:t>
-      </w:r>
-      <w:r>
-        <w:rPr>
-          <w:rFonts w:ascii="Gisha" w:hAnsi="Gisha" w:cs="Gisha"/>
-        </w:rPr>
-        <w:t>6</w:t>
+        <w:t xml:space="preserve"> 2016</w:t>
       </w:r>
     </w:p>
     <w:p>
@@ -11869,26 +11864,14 @@
         <w:rPr>
           <w:rFonts w:ascii="Gisha" w:hAnsi="Gisha" w:cs="Gisha"/>
         </w:rPr>
-        <w:t xml:space="preserve">By: </w:t>
-      </w:r>
-      <w:r>
-        <w:rPr>
-          <w:rFonts w:ascii="Gisha" w:hAnsi="Gisha" w:cs="Gisha"/>
-        </w:rPr>
-        <w:t xml:space="preserve">Francois </w:t>
+        <w:t xml:space="preserve">By: Francois </w:t>
       </w:r>
       <w:proofErr w:type="spellStart"/>
       <w:r>
         <w:rPr>
           <w:rFonts w:ascii="Gisha" w:hAnsi="Gisha" w:cs="Gisha"/>
         </w:rPr>
-        <w:t>Cholle</w:t>
-      </w:r>
-      <w:r>
-        <w:rPr>
-          <w:rFonts w:ascii="Gisha" w:hAnsi="Gisha" w:cs="Gisha"/>
-        </w:rPr>
-        <w:t>t</w:t>
+        <w:t>Chollet</w:t>
       </w:r>
       <w:proofErr w:type="spellEnd"/>
     </w:p>
@@ -11904,16 +11887,9 @@
         <w:rPr>
           <w:rFonts w:ascii="Gisha" w:hAnsi="Gisha" w:cs="Gisha"/>
         </w:rPr>
-        <w:t xml:space="preserve">Publication Date: </w:t>
-      </w:r>
-      <w:r>
-        <w:rPr>
-          <w:rFonts w:ascii="Gisha" w:hAnsi="Gisha" w:cs="Gisha"/>
-        </w:rPr>
-        <w:t>14 May 2016</w:t>
-      </w:r>
-    </w:p>
-    <w:bookmarkEnd w:id="0"/>
+        <w:t>Publication Date: 14 May 2016</w:t>
+      </w:r>
+    </w:p>
     <w:p>
       <w:pPr>
         <w:bidi w:val="0"/>
@@ -16856,7 +16832,7 @@
 </file>
 
 <file path=customXml/itemProps1.xml><?xml version="1.0" encoding="utf-8"?>
-<ds:datastoreItem xmlns:ds="http://schemas.openxmlformats.org/officeDocument/2006/customXml" ds:itemID="{39038929-E9A5-4548-81FA-F9A39A2DD4A6}">
+<ds:datastoreItem xmlns:ds="http://schemas.openxmlformats.org/officeDocument/2006/customXml" ds:itemID="{A860E32E-8AD8-41DD-92EF-0DC44C2E78B6}">
   <ds:schemaRefs>
     <ds:schemaRef ds:uri="http://schemas.openxmlformats.org/officeDocument/2006/bibliography"/>
   </ds:schemaRefs>

</xml_diff>

<commit_message>
alpha report updates, fixed train monkey issue
</commit_message>
<xml_diff>
--- a/doc/Alpha Report - Daniel Gabay & Shachar Israeli.docx
+++ b/doc/Alpha Report - Daniel Gabay & Shachar Israeli.docx
@@ -110,7 +110,7 @@
           <w:szCs w:val="36"/>
           <w:rtl/>
         </w:rPr>
-        <w:t>אימות זהות</w:t>
+        <w:t xml:space="preserve">אימות מחבר </w:t>
       </w:r>
       <w:r>
         <w:rPr>
@@ -120,7 +120,7 @@
           <w:szCs w:val="36"/>
           <w:rtl/>
         </w:rPr>
-        <w:t>ו של</w:t>
+        <w:t>ה</w:t>
       </w:r>
       <w:r>
         <w:rPr>
@@ -130,7 +130,37 @@
           <w:szCs w:val="36"/>
           <w:rtl/>
         </w:rPr>
-        <w:t xml:space="preserve"> מחבר על ידי ניתוח כתב יד</w:t>
+        <w:t>מבוסס</w:t>
+      </w:r>
+      <w:r>
+        <w:rPr>
+          <w:rFonts w:asciiTheme="minorBidi" w:hAnsiTheme="minorBidi" w:cstheme="minorBidi" w:hint="cs"/>
+          <w:bCs/>
+          <w:sz w:val="36"/>
+          <w:szCs w:val="36"/>
+          <w:rtl/>
+        </w:rPr>
+        <w:t xml:space="preserve"> </w:t>
+      </w:r>
+      <w:r>
+        <w:rPr>
+          <w:rFonts w:asciiTheme="minorBidi" w:hAnsiTheme="minorBidi" w:cstheme="minorBidi" w:hint="cs"/>
+          <w:bCs/>
+          <w:sz w:val="36"/>
+          <w:szCs w:val="36"/>
+          <w:rtl/>
+        </w:rPr>
+        <w:t xml:space="preserve">על </w:t>
+      </w:r>
+      <w:r>
+        <w:rPr>
+          <w:rFonts w:asciiTheme="minorBidi" w:hAnsiTheme="minorBidi" w:cstheme="minorBidi" w:hint="cs"/>
+          <w:bCs/>
+          <w:sz w:val="36"/>
+          <w:szCs w:val="36"/>
+          <w:rtl/>
+        </w:rPr>
+        <w:t>ניתוח כתב יד</w:t>
       </w:r>
     </w:p>
     <w:p>
@@ -155,6 +185,7 @@
       <w:pPr>
         <w:spacing w:line="360" w:lineRule="auto"/>
         <w:rPr>
+          <w:rFonts w:hint="cs"/>
           <w:b/>
           <w:bCs/>
           <w:szCs w:val="48"/>
@@ -166,6 +197,7 @@
       <w:pPr>
         <w:spacing w:line="360" w:lineRule="auto"/>
         <w:rPr>
+          <w:rFonts w:hint="cs"/>
           <w:b/>
           <w:bCs/>
           <w:szCs w:val="48"/>
@@ -467,21 +499,8 @@
           <w:szCs w:val="28"/>
           <w:rtl/>
         </w:rPr>
-        <w:t xml:space="preserve"> דר' אסף </w:t>
-      </w:r>
-      <w:proofErr w:type="spellStart"/>
-      <w:r>
-        <w:rPr>
-          <w:rFonts w:hint="cs"/>
-          <w:b/>
-          <w:bCs/>
-          <w:sz w:val="28"/>
-          <w:szCs w:val="28"/>
-          <w:rtl/>
-        </w:rPr>
-        <w:t>שפיינר</w:t>
-      </w:r>
-      <w:proofErr w:type="spellEnd"/>
+        <w:t xml:space="preserve"> דר' אסף שפיינר</w:t>
+      </w:r>
       <w:r>
         <w:rPr>
           <w:b/>
@@ -956,7 +975,21 @@
           <w:rFonts w:ascii="Gisha" w:hAnsi="Gisha" w:cs="Gisha" w:hint="cs"/>
           <w:rtl/>
         </w:rPr>
-        <w:t xml:space="preserve">עבור </w:t>
+        <w:t>נפתח מערכת ממוחשבת ש</w:t>
+      </w:r>
+      <w:r>
+        <w:rPr>
+          <w:rFonts w:ascii="Gisha" w:hAnsi="Gisha" w:cs="Gisha" w:hint="cs"/>
+          <w:rtl/>
+        </w:rPr>
+        <w:t>תקבל</w:t>
+      </w:r>
+      <w:r>
+        <w:rPr>
+          <w:rFonts w:ascii="Gisha" w:hAnsi="Gisha" w:cs="Gisha" w:hint="cs"/>
+          <w:rtl/>
+        </w:rPr>
+        <w:t xml:space="preserve"> </w:t>
       </w:r>
       <w:r>
         <w:rPr>
@@ -991,7 +1024,14 @@
           <w:rFonts w:ascii="Gisha" w:hAnsi="Gisha" w:cs="Gisha" w:hint="cs"/>
           <w:rtl/>
         </w:rPr>
-        <w:t>נחזיר</w:t>
+        <w:t>ו</w:t>
+      </w:r>
+      <w:r>
+        <w:rPr>
+          <w:rFonts w:ascii="Gisha" w:hAnsi="Gisha" w:cs="Gisha" w:hint="cs"/>
+          <w:rtl/>
+        </w:rPr>
+        <w:t>תחזיר</w:t>
       </w:r>
       <w:r>
         <w:rPr>
@@ -1609,7 +1649,16 @@
           <w:rFonts w:ascii="Gisha" w:hAnsi="Gisha" w:cs="Gisha"/>
           <w:rtl/>
         </w:rPr>
-        <w:t xml:space="preserve">בעקבות כך, המרכז הארצי לבחינות ולהערכה </w:t>
+        <w:t>בעקבות כך, המרכז הארצי לבחינות ו</w:t>
+      </w:r>
+      <w:bookmarkStart w:id="0" w:name="_GoBack"/>
+      <w:bookmarkEnd w:id="0"/>
+      <w:r>
+        <w:rPr>
+          <w:rFonts w:ascii="Gisha" w:hAnsi="Gisha" w:cs="Gisha"/>
+          <w:rtl/>
+        </w:rPr>
+        <w:t xml:space="preserve">הערכה </w:t>
       </w:r>
       <w:r>
         <w:rPr>
@@ -1878,7 +1927,6 @@
         </w:rPr>
         <w:t xml:space="preserve"> ומטרתה </w:t>
       </w:r>
-      <w:proofErr w:type="spellStart"/>
       <w:r>
         <w:rPr>
           <w:rFonts w:ascii="Gisha" w:hAnsi="Gisha" w:cs="Gisha" w:hint="cs"/>
@@ -1893,7 +1941,6 @@
         </w:rPr>
         <w:t>ד</w:t>
       </w:r>
-      <w:proofErr w:type="spellEnd"/>
       <w:r>
         <w:rPr>
           <w:rFonts w:ascii="Gisha" w:hAnsi="Gisha" w:cs="Gisha" w:hint="cs"/>
@@ -3390,23 +3437,7 @@
           <w:rFonts w:ascii="Gisha" w:hAnsi="Gisha" w:cs="Gisha" w:hint="cs"/>
           <w:rtl/>
         </w:rPr>
-        <w:t xml:space="preserve">ע"י הסטודנטים מורן </w:t>
-      </w:r>
-      <w:proofErr w:type="spellStart"/>
-      <w:r>
-        <w:rPr>
-          <w:rFonts w:ascii="Gisha" w:hAnsi="Gisha" w:cs="Gisha" w:hint="cs"/>
-          <w:rtl/>
-        </w:rPr>
-        <w:t>זרגרי</w:t>
-      </w:r>
-      <w:proofErr w:type="spellEnd"/>
-      <w:r>
-        <w:rPr>
-          <w:rFonts w:ascii="Gisha" w:hAnsi="Gisha" w:cs="Gisha" w:hint="cs"/>
-          <w:rtl/>
-        </w:rPr>
-        <w:t xml:space="preserve"> ואיתי חפץ</w:t>
+        <w:t>ע"י הסטודנטים מורן זרגרי ואיתי חפץ</w:t>
       </w:r>
       <w:r>
         <w:rPr>
@@ -4311,27 +4342,7 @@
           <w:szCs w:val="22"/>
           <w:rtl/>
         </w:rPr>
-        <w:t>הרבה '</w:t>
-      </w:r>
-      <w:proofErr w:type="spellStart"/>
-      <w:r>
-        <w:rPr>
-          <w:rFonts w:ascii="Gisha" w:hAnsi="Gisha" w:cs="Gisha" w:hint="cs"/>
-          <w:sz w:val="22"/>
-          <w:szCs w:val="22"/>
-          <w:rtl/>
-        </w:rPr>
-        <w:t>פיקים</w:t>
-      </w:r>
-      <w:proofErr w:type="spellEnd"/>
-      <w:r>
-        <w:rPr>
-          <w:rFonts w:ascii="Gisha" w:hAnsi="Gisha" w:cs="Gisha" w:hint="cs"/>
-          <w:sz w:val="22"/>
-          <w:szCs w:val="22"/>
-          <w:rtl/>
-        </w:rPr>
-        <w:t>'</w:t>
+        <w:t>הרבה 'פיקים'</w:t>
       </w:r>
       <w:r>
         <w:rPr>
@@ -7045,17 +7056,96 @@
         </w:rPr>
         <w:t xml:space="preserve">בכל תא </w:t>
       </w:r>
-      <w:proofErr w:type="spellStart"/>
-      <w:r>
-        <w:rPr>
-          <w:rFonts w:ascii="Gisha" w:hAnsi="Gisha" w:cs="Gisha" w:hint="cs"/>
-          <w:sz w:val="22"/>
-          <w:szCs w:val="22"/>
-          <w:rtl/>
-        </w:rPr>
-        <w:t>בוקטור</w:t>
-      </w:r>
-      <w:proofErr w:type="spellEnd"/>
+      <w:r>
+        <w:rPr>
+          <w:rFonts w:ascii="Gisha" w:hAnsi="Gisha" w:cs="Gisha" w:hint="cs"/>
+          <w:sz w:val="22"/>
+          <w:szCs w:val="22"/>
+          <w:rtl/>
+        </w:rPr>
+        <w:t xml:space="preserve">בוקטור </w:t>
+      </w:r>
+      <w:r>
+        <w:rPr>
+          <w:rFonts w:ascii="Gisha" w:hAnsi="Gisha" w:cs="Gisha" w:hint="cs"/>
+          <w:sz w:val="22"/>
+          <w:szCs w:val="22"/>
+          <w:rtl/>
+        </w:rPr>
+        <w:t>נשמור את כמות המופעים (באחוזים) מכל אות</w:t>
+      </w:r>
+      <w:r>
+        <w:rPr>
+          <w:rFonts w:ascii="Gisha" w:hAnsi="Gisha" w:cs="Gisha" w:hint="cs"/>
+          <w:sz w:val="22"/>
+          <w:szCs w:val="22"/>
+          <w:rtl/>
+        </w:rPr>
+        <w:t xml:space="preserve"> ש</w:t>
+      </w:r>
+      <w:r>
+        <w:rPr>
+          <w:rFonts w:ascii="Gisha" w:hAnsi="Gisha" w:cs="Gisha" w:hint="cs"/>
+          <w:sz w:val="22"/>
+          <w:szCs w:val="22"/>
+          <w:rtl/>
+        </w:rPr>
+        <w:t>המודל הצליח</w:t>
+      </w:r>
+      <w:r>
+        <w:rPr>
+          <w:rFonts w:ascii="Gisha" w:hAnsi="Gisha" w:cs="Gisha" w:hint="cs"/>
+          <w:sz w:val="22"/>
+          <w:szCs w:val="22"/>
+          <w:rtl/>
+        </w:rPr>
+        <w:t xml:space="preserve"> לזהות</w:t>
+      </w:r>
+      <w:r>
+        <w:rPr>
+          <w:rFonts w:ascii="Gisha" w:hAnsi="Gisha" w:cs="Gisha" w:hint="cs"/>
+          <w:sz w:val="22"/>
+          <w:szCs w:val="22"/>
+          <w:rtl/>
+        </w:rPr>
+        <w:t xml:space="preserve"> (תא 0 האות א' וכו').</w:t>
+      </w:r>
+      <w:r>
+        <w:rPr>
+          <w:rFonts w:ascii="Gisha" w:hAnsi="Gisha" w:cs="Gisha" w:hint="cs"/>
+          <w:sz w:val="22"/>
+          <w:szCs w:val="22"/>
+          <w:rtl/>
+        </w:rPr>
+        <w:t xml:space="preserve"> לאחר מכן, נבצע חיסור בערך מוחלט בין שני </w:t>
+      </w:r>
+      <w:r>
+        <w:rPr>
+          <w:rFonts w:ascii="Gisha" w:hAnsi="Gisha" w:cs="Gisha" w:hint="cs"/>
+          <w:sz w:val="22"/>
+          <w:szCs w:val="22"/>
+          <w:rtl/>
+        </w:rPr>
+        <w:t>הווקטורי</w:t>
+      </w:r>
+      <w:r>
+        <w:rPr>
+          <w:rFonts w:ascii="Gisha" w:hAnsi="Gisha" w:cs="Gisha" w:hint="eastAsia"/>
+          <w:sz w:val="22"/>
+          <w:szCs w:val="22"/>
+          <w:rtl/>
+        </w:rPr>
+        <w:t>ם</w:t>
+      </w:r>
+      <w:r>
+        <w:rPr>
+          <w:rFonts w:ascii="Gisha" w:hAnsi="Gisha" w:cs="Gisha" w:hint="cs"/>
+          <w:sz w:val="22"/>
+          <w:szCs w:val="22"/>
+          <w:rtl/>
+        </w:rPr>
+        <w:t xml:space="preserve"> משני החיבורים.</w:t>
+      </w:r>
       <w:r>
         <w:rPr>
           <w:rFonts w:ascii="Gisha" w:hAnsi="Gisha" w:cs="Gisha" w:hint="cs"/>
@@ -7072,96 +7162,6 @@
           <w:szCs w:val="22"/>
           <w:rtl/>
         </w:rPr>
-        <w:t>נשמור את כמות המופעים (באחוזים) מכל אות</w:t>
-      </w:r>
-      <w:r>
-        <w:rPr>
-          <w:rFonts w:ascii="Gisha" w:hAnsi="Gisha" w:cs="Gisha" w:hint="cs"/>
-          <w:sz w:val="22"/>
-          <w:szCs w:val="22"/>
-          <w:rtl/>
-        </w:rPr>
-        <w:t xml:space="preserve"> ש</w:t>
-      </w:r>
-      <w:r>
-        <w:rPr>
-          <w:rFonts w:ascii="Gisha" w:hAnsi="Gisha" w:cs="Gisha" w:hint="cs"/>
-          <w:sz w:val="22"/>
-          <w:szCs w:val="22"/>
-          <w:rtl/>
-        </w:rPr>
-        <w:t>המודל הצליח</w:t>
-      </w:r>
-      <w:r>
-        <w:rPr>
-          <w:rFonts w:ascii="Gisha" w:hAnsi="Gisha" w:cs="Gisha" w:hint="cs"/>
-          <w:sz w:val="22"/>
-          <w:szCs w:val="22"/>
-          <w:rtl/>
-        </w:rPr>
-        <w:t xml:space="preserve"> לזהות</w:t>
-      </w:r>
-      <w:r>
-        <w:rPr>
-          <w:rFonts w:ascii="Gisha" w:hAnsi="Gisha" w:cs="Gisha" w:hint="cs"/>
-          <w:sz w:val="22"/>
-          <w:szCs w:val="22"/>
-          <w:rtl/>
-        </w:rPr>
-        <w:t xml:space="preserve"> (תא 0 האות א' וכו').</w:t>
-      </w:r>
-      <w:r>
-        <w:rPr>
-          <w:rFonts w:ascii="Gisha" w:hAnsi="Gisha" w:cs="Gisha" w:hint="cs"/>
-          <w:sz w:val="22"/>
-          <w:szCs w:val="22"/>
-          <w:rtl/>
-        </w:rPr>
-        <w:t xml:space="preserve"> לאחר מכן, נבצע חיסור בערך מוחלט בין שני </w:t>
-      </w:r>
-      <w:r>
-        <w:rPr>
-          <w:rFonts w:ascii="Gisha" w:hAnsi="Gisha" w:cs="Gisha" w:hint="cs"/>
-          <w:sz w:val="22"/>
-          <w:szCs w:val="22"/>
-          <w:rtl/>
-        </w:rPr>
-        <w:t>הווקטורי</w:t>
-      </w:r>
-      <w:r>
-        <w:rPr>
-          <w:rFonts w:ascii="Gisha" w:hAnsi="Gisha" w:cs="Gisha" w:hint="eastAsia"/>
-          <w:sz w:val="22"/>
-          <w:szCs w:val="22"/>
-          <w:rtl/>
-        </w:rPr>
-        <w:t>ם</w:t>
-      </w:r>
-      <w:r>
-        <w:rPr>
-          <w:rFonts w:ascii="Gisha" w:hAnsi="Gisha" w:cs="Gisha" w:hint="cs"/>
-          <w:sz w:val="22"/>
-          <w:szCs w:val="22"/>
-          <w:rtl/>
-        </w:rPr>
-        <w:t xml:space="preserve"> משני החיבורים.</w:t>
-      </w:r>
-      <w:r>
-        <w:rPr>
-          <w:rFonts w:ascii="Gisha" w:hAnsi="Gisha" w:cs="Gisha" w:hint="cs"/>
-          <w:sz w:val="22"/>
-          <w:szCs w:val="22"/>
-          <w:rtl/>
-        </w:rPr>
-        <w:t xml:space="preserve"> </w:t>
-      </w:r>
-      <w:r>
-        <w:rPr>
-          <w:rFonts w:ascii="Gisha" w:hAnsi="Gisha" w:cs="Gisha" w:hint="cs"/>
-          <w:sz w:val="22"/>
-          <w:szCs w:val="22"/>
-          <w:rtl/>
-        </w:rPr>
         <w:t>את וקטור החיסור נעביר למודל סיווג נוסף (</w:t>
       </w:r>
       <w:r>
@@ -7205,47 +7205,16 @@
           <w:szCs w:val="22"/>
           <w:rtl/>
         </w:rPr>
-        <w:t xml:space="preserve">לזהות </w:t>
-      </w:r>
-      <w:proofErr w:type="spellStart"/>
-      <w:r>
-        <w:rPr>
-          <w:rFonts w:ascii="Gisha" w:hAnsi="Gisha" w:cs="Gisha" w:hint="cs"/>
-          <w:sz w:val="22"/>
-          <w:szCs w:val="22"/>
-          <w:rtl/>
-        </w:rPr>
-        <w:t>וקטורי</w:t>
-      </w:r>
-      <w:proofErr w:type="spellEnd"/>
-      <w:r>
-        <w:rPr>
-          <w:rFonts w:ascii="Gisha" w:hAnsi="Gisha" w:cs="Gisha" w:hint="cs"/>
-          <w:sz w:val="22"/>
-          <w:szCs w:val="22"/>
-          <w:rtl/>
-        </w:rPr>
-        <w:t xml:space="preserve"> חיסור של חיבורים שנכתבו על ידי אותו אדם, </w:t>
-      </w:r>
-      <w:proofErr w:type="spellStart"/>
-      <w:r>
-        <w:rPr>
-          <w:rFonts w:ascii="Gisha" w:hAnsi="Gisha" w:cs="Gisha" w:hint="cs"/>
-          <w:sz w:val="22"/>
-          <w:szCs w:val="22"/>
-          <w:rtl/>
-        </w:rPr>
-        <w:t>ווקטורי</w:t>
-      </w:r>
-      <w:proofErr w:type="spellEnd"/>
-      <w:r>
-        <w:rPr>
-          <w:rFonts w:ascii="Gisha" w:hAnsi="Gisha" w:cs="Gisha" w:hint="cs"/>
-          <w:sz w:val="22"/>
-          <w:szCs w:val="22"/>
-          <w:rtl/>
-        </w:rPr>
-        <w:t xml:space="preserve"> חיסור של </w:t>
+        <w:t xml:space="preserve">לזהות וקטורי חיסור של חיבורים שנכתבו על ידי אותו אדם, </w:t>
+      </w:r>
+      <w:r>
+        <w:rPr>
+          <w:rFonts w:ascii="Gisha" w:hAnsi="Gisha" w:cs="Gisha" w:hint="cs"/>
+          <w:sz w:val="22"/>
+          <w:szCs w:val="22"/>
+          <w:rtl/>
+        </w:rPr>
+        <w:t xml:space="preserve">ווקטורי חיסור של </w:t>
       </w:r>
       <w:r>
         <w:rPr>
@@ -7817,56 +7786,12 @@
         </w:rPr>
         <w:t xml:space="preserve"> לשימוש בשפה (</w:t>
       </w:r>
-      <w:proofErr w:type="spellStart"/>
-      <w:r>
-        <w:rPr>
-          <w:rFonts w:ascii="Gisha" w:hAnsi="Gisha" w:cs="Gisha"/>
-        </w:rPr>
-        <w:t>numpy</w:t>
-      </w:r>
-      <w:proofErr w:type="spellEnd"/>
-      <w:r>
-        <w:rPr>
-          <w:rFonts w:ascii="Gisha" w:hAnsi="Gisha" w:cs="Gisha"/>
-        </w:rPr>
-        <w:t xml:space="preserve">, </w:t>
-      </w:r>
-      <w:proofErr w:type="spellStart"/>
-      <w:r>
-        <w:rPr>
-          <w:rFonts w:ascii="Gisha" w:hAnsi="Gisha" w:cs="Gisha"/>
-        </w:rPr>
-        <w:t>sklearn</w:t>
-      </w:r>
-      <w:proofErr w:type="spellEnd"/>
-      <w:r>
-        <w:rPr>
-          <w:rFonts w:ascii="Gisha" w:hAnsi="Gisha" w:cs="Gisha"/>
-        </w:rPr>
-        <w:t xml:space="preserve">, pandas, matplotlib, </w:t>
-      </w:r>
-      <w:proofErr w:type="spellStart"/>
-      <w:r>
-        <w:rPr>
-          <w:rFonts w:ascii="Gisha" w:hAnsi="Gisha" w:cs="Gisha"/>
-        </w:rPr>
-        <w:t>keras</w:t>
-      </w:r>
-      <w:proofErr w:type="spellEnd"/>
-      <w:r>
-        <w:rPr>
-          <w:rFonts w:ascii="Gisha" w:hAnsi="Gisha" w:cs="Gisha"/>
-        </w:rPr>
-        <w:t xml:space="preserve">, PIL </w:t>
-      </w:r>
-      <w:proofErr w:type="spellStart"/>
-      <w:r>
-        <w:rPr>
-          <w:rFonts w:ascii="Gisha" w:hAnsi="Gisha" w:cs="Gisha"/>
-        </w:rPr>
-        <w:t>tensorflow</w:t>
-      </w:r>
-      <w:proofErr w:type="spellEnd"/>
+      <w:r>
+        <w:rPr>
+          <w:rFonts w:ascii="Gisha" w:hAnsi="Gisha" w:cs="Gisha"/>
+        </w:rPr>
+        <w:t>numpy, sklearn, pandas, matplotlib, keras, PIL tensorflow</w:t>
+      </w:r>
       <w:r>
         <w:rPr>
           <w:rFonts w:ascii="Gisha" w:hAnsi="Gisha" w:cs="Gisha" w:hint="cs"/>
@@ -8233,17 +8158,8 @@
           <w:rFonts w:ascii="Gisha" w:eastAsiaTheme="minorHAnsi" w:hAnsi="Gisha" w:cs="Gisha"/>
           <w:u w:val="single"/>
         </w:rPr>
-        <w:t xml:space="preserve">Writer verification based on a single handwriting word </w:t>
-      </w:r>
-      <w:proofErr w:type="gramStart"/>
-      <w:r>
-        <w:rPr>
-          <w:rFonts w:ascii="Gisha" w:eastAsiaTheme="minorHAnsi" w:hAnsi="Gisha" w:cs="Gisha"/>
-          <w:u w:val="single"/>
-        </w:rPr>
-        <w:t>samples</w:t>
-      </w:r>
-      <w:proofErr w:type="gramEnd"/>
+        <w:t>Writer verification based on a single handwriting word samples</w:t>
+      </w:r>
     </w:p>
     <w:p>
       <w:pPr>
@@ -8316,19 +8232,11 @@
         </w:rPr>
         <w:t xml:space="preserve">המאמר מתאר את הדמיון בין הבעיה הנתונה לבין זיהוי חתימה המשתמש ב- </w:t>
       </w:r>
-      <w:proofErr w:type="spellStart"/>
-      <w:r>
-        <w:rPr>
-          <w:rFonts w:ascii="Gisha" w:hAnsi="Gisha" w:cs="Gisha"/>
-        </w:rPr>
-        <w:t>Levenshtein</w:t>
-      </w:r>
-      <w:proofErr w:type="spellEnd"/>
-      <w:r>
-        <w:rPr>
-          <w:rFonts w:ascii="Gisha" w:hAnsi="Gisha" w:cs="Gisha"/>
-        </w:rPr>
-        <w:t xml:space="preserve"> edit distance</w:t>
+      <w:r>
+        <w:rPr>
+          <w:rFonts w:ascii="Gisha" w:hAnsi="Gisha" w:cs="Gisha"/>
+        </w:rPr>
+        <w:t>Levenshtein edit distance</w:t>
       </w:r>
       <w:r>
         <w:rPr>
@@ -8921,23 +8829,7 @@
           <w:rFonts w:ascii="Gisha" w:hAnsi="Gisha" w:cs="Gisha" w:hint="cs"/>
           <w:rtl/>
         </w:rPr>
-        <w:t xml:space="preserve"> ובמקביל ביצענו התאמות מהפרויקט שבוצע בשנה שעברה ע"י מורן </w:t>
-      </w:r>
-      <w:proofErr w:type="spellStart"/>
-      <w:r>
-        <w:rPr>
-          <w:rFonts w:ascii="Gisha" w:hAnsi="Gisha" w:cs="Gisha" w:hint="cs"/>
-          <w:rtl/>
-        </w:rPr>
-        <w:t>זרגרי</w:t>
-      </w:r>
-      <w:proofErr w:type="spellEnd"/>
-      <w:r>
-        <w:rPr>
-          <w:rFonts w:ascii="Gisha" w:hAnsi="Gisha" w:cs="Gisha" w:hint="cs"/>
-          <w:rtl/>
-        </w:rPr>
-        <w:t xml:space="preserve"> ואיתי חפץ לפרויקט שלנו.</w:t>
+        <w:t xml:space="preserve"> ובמקביל ביצענו התאמות מהפרויקט שבוצע בשנה שעברה ע"י מורן זרגרי ואיתי חפץ לפרויקט שלנו.</w:t>
       </w:r>
       <w:r>
         <w:rPr>
@@ -10019,7 +9911,7 @@
                 <w:szCs w:val="16"/>
               </w:rPr>
             </w:pPr>
-            <w:bookmarkStart w:id="0" w:name="_Hlk30332028"/>
+            <w:bookmarkStart w:id="1" w:name="_Hlk30332028"/>
             <w:r>
               <w:rPr>
                 <w:sz w:val="16"/>
@@ -12789,7 +12681,7 @@
           </w:p>
         </w:tc>
       </w:tr>
-      <w:bookmarkEnd w:id="0"/>
+      <w:bookmarkEnd w:id="1"/>
     </w:tbl>
     <w:p>
       <w:pPr>
@@ -13226,21 +13118,12 @@
           <w:rtl/>
         </w:rPr>
       </w:pPr>
-      <w:proofErr w:type="spellStart"/>
-      <w:r>
-        <w:rPr>
-          <w:rFonts w:ascii="Gisha" w:hAnsi="Gisha" w:cs="Gisha" w:hint="cs"/>
-          <w:rtl/>
-        </w:rPr>
-        <w:t>זרגרי</w:t>
-      </w:r>
-      <w:proofErr w:type="spellEnd"/>
-      <w:r>
-        <w:rPr>
-          <w:rFonts w:ascii="Gisha" w:hAnsi="Gisha" w:cs="Gisha" w:hint="cs"/>
-          <w:rtl/>
-        </w:rPr>
-        <w:t xml:space="preserve"> מורן, איתי חפץ (2019). </w:t>
+      <w:r>
+        <w:rPr>
+          <w:rFonts w:ascii="Gisha" w:hAnsi="Gisha" w:cs="Gisha" w:hint="cs"/>
+          <w:rtl/>
+        </w:rPr>
+        <w:t xml:space="preserve">זרגרי מורן, איתי חפץ (2019). </w:t>
       </w:r>
       <w:r>
         <w:rPr>
@@ -13273,8 +13156,6 @@
         </w:rPr>
         <w:t>.</w:t>
       </w:r>
-      <w:bookmarkStart w:id="1" w:name="_GoBack"/>
-      <w:bookmarkEnd w:id="1"/>
     </w:p>
     <w:p>
       <w:pPr>
@@ -13389,49 +13270,7 @@
         <w:rPr>
           <w:rFonts w:ascii="Gisha" w:hAnsi="Gisha" w:cs="Gisha"/>
         </w:rPr>
-        <w:t xml:space="preserve">By: Mohammad </w:t>
-      </w:r>
-      <w:proofErr w:type="spellStart"/>
-      <w:r>
-        <w:rPr>
-          <w:rFonts w:ascii="Gisha" w:hAnsi="Gisha" w:cs="Gisha"/>
-        </w:rPr>
-        <w:t>Abuzar</w:t>
-      </w:r>
-      <w:proofErr w:type="spellEnd"/>
-      <w:r>
-        <w:rPr>
-          <w:rFonts w:ascii="Gisha" w:hAnsi="Gisha" w:cs="Gisha"/>
-        </w:rPr>
-        <w:t xml:space="preserve"> </w:t>
-      </w:r>
-      <w:proofErr w:type="gramStart"/>
-      <w:r>
-        <w:rPr>
-          <w:rFonts w:ascii="Gisha" w:hAnsi="Gisha" w:cs="Gisha"/>
-        </w:rPr>
-        <w:t>Shaikh ,</w:t>
-      </w:r>
-      <w:proofErr w:type="gramEnd"/>
-      <w:r>
-        <w:rPr>
-          <w:rFonts w:ascii="Gisha" w:hAnsi="Gisha" w:cs="Gisha"/>
-        </w:rPr>
-        <w:t xml:space="preserve"> Mihir Chauhan , Jun Chu and </w:t>
-      </w:r>
-      <w:proofErr w:type="spellStart"/>
-      <w:r>
-        <w:rPr>
-          <w:rFonts w:ascii="Gisha" w:hAnsi="Gisha" w:cs="Gisha"/>
-        </w:rPr>
-        <w:t>Sargur</w:t>
-      </w:r>
-      <w:proofErr w:type="spellEnd"/>
-      <w:r>
-        <w:rPr>
-          <w:rFonts w:ascii="Gisha" w:hAnsi="Gisha" w:cs="Gisha"/>
-        </w:rPr>
-        <w:t xml:space="preserve"> Srihari</w:t>
+        <w:t>By: Mohammad Abuzar Shaikh , Mihir Chauhan , Jun Chu and Sargur Srihari</w:t>
       </w:r>
     </w:p>
     <w:p>
@@ -13448,19 +13287,11 @@
         </w:rPr>
         <w:t xml:space="preserve">Publication Date: 19 </w:t>
       </w:r>
-      <w:proofErr w:type="gramStart"/>
-      <w:r>
-        <w:rPr>
-          <w:rFonts w:ascii="Gisha" w:hAnsi="Gisha" w:cs="Gisha"/>
-        </w:rPr>
-        <w:t>November,</w:t>
-      </w:r>
-      <w:proofErr w:type="gramEnd"/>
-      <w:r>
-        <w:rPr>
-          <w:rFonts w:ascii="Gisha" w:hAnsi="Gisha" w:cs="Gisha"/>
-        </w:rPr>
-        <w:t xml:space="preserve"> 2018</w:t>
+      <w:r>
+        <w:rPr>
+          <w:rFonts w:ascii="Gisha" w:hAnsi="Gisha" w:cs="Gisha"/>
+        </w:rPr>
+        <w:t>November, 2018</w:t>
       </w:r>
     </w:p>
     <w:p>
@@ -13488,18 +13319,66 @@
           <w:b/>
           <w:bCs/>
         </w:rPr>
-        <w:t xml:space="preserve">Writer verification based on a single handwriting word </w:t>
-      </w:r>
-      <w:proofErr w:type="gramStart"/>
-      <w:r>
+        <w:t>Writer verification based on a single handwriting word samples</w:t>
+      </w:r>
+    </w:p>
+    <w:p>
+      <w:pPr>
+        <w:bidi w:val="0"/>
+        <w:jc w:val="left"/>
+        <w:rPr>
+          <w:rFonts w:ascii="Gisha" w:hAnsi="Gisha" w:cs="Gisha"/>
+        </w:rPr>
+      </w:pPr>
+      <w:r>
+        <w:rPr>
+          <w:rFonts w:ascii="Gisha" w:hAnsi="Gisha" w:cs="Gisha"/>
+        </w:rPr>
+        <w:t>By: Ameur Bensefia, Thierry Paquet</w:t>
+      </w:r>
+    </w:p>
+    <w:p>
+      <w:pPr>
+        <w:bidi w:val="0"/>
+        <w:jc w:val="left"/>
+        <w:rPr>
+          <w:rFonts w:ascii="Gisha" w:hAnsi="Gisha" w:cs="Gisha"/>
+        </w:rPr>
+      </w:pPr>
+      <w:r>
+        <w:rPr>
+          <w:rFonts w:ascii="Gisha" w:hAnsi="Gisha" w:cs="Gisha"/>
+        </w:rPr>
+        <w:t>Publication Date: 2016</w:t>
+      </w:r>
+    </w:p>
+    <w:p>
+      <w:pPr>
+        <w:bidi w:val="0"/>
+        <w:jc w:val="left"/>
+        <w:rPr>
+          <w:rFonts w:ascii="Gisha" w:hAnsi="Gisha" w:cs="Gisha"/>
+        </w:rPr>
+      </w:pPr>
+    </w:p>
+    <w:p>
+      <w:pPr>
+        <w:bidi w:val="0"/>
+        <w:jc w:val="left"/>
         <w:rPr>
           <w:rFonts w:ascii="Gisha" w:hAnsi="Gisha" w:cs="Gisha"/>
           <w:b/>
           <w:bCs/>
         </w:rPr>
-        <w:t>samples</w:t>
-      </w:r>
-      <w:proofErr w:type="gramEnd"/>
+      </w:pPr>
+      <w:r>
+        <w:rPr>
+          <w:rFonts w:ascii="Gisha" w:hAnsi="Gisha" w:cs="Gisha"/>
+          <w:b/>
+          <w:bCs/>
+        </w:rPr>
+        <w:t>Matching Handwritten Document Images</w:t>
+      </w:r>
     </w:p>
     <w:p>
       <w:pPr>
@@ -13513,35 +13392,7 @@
         <w:rPr>
           <w:rFonts w:ascii="Gisha" w:hAnsi="Gisha" w:cs="Gisha"/>
         </w:rPr>
-        <w:t xml:space="preserve">By: </w:t>
-      </w:r>
-      <w:proofErr w:type="spellStart"/>
-      <w:r>
-        <w:rPr>
-          <w:rFonts w:ascii="Gisha" w:hAnsi="Gisha" w:cs="Gisha"/>
-        </w:rPr>
-        <w:t>Ameur</w:t>
-      </w:r>
-      <w:proofErr w:type="spellEnd"/>
-      <w:r>
-        <w:rPr>
-          <w:rFonts w:ascii="Gisha" w:hAnsi="Gisha" w:cs="Gisha"/>
-        </w:rPr>
-        <w:t xml:space="preserve"> </w:t>
-      </w:r>
-      <w:proofErr w:type="spellStart"/>
-      <w:r>
-        <w:rPr>
-          <w:rFonts w:ascii="Gisha" w:hAnsi="Gisha" w:cs="Gisha"/>
-        </w:rPr>
-        <w:t>Bensefia</w:t>
-      </w:r>
-      <w:proofErr w:type="spellEnd"/>
-      <w:r>
-        <w:rPr>
-          <w:rFonts w:ascii="Gisha" w:hAnsi="Gisha" w:cs="Gisha"/>
-        </w:rPr>
-        <w:t>, Thierry Paquet</w:t>
+        <w:t>By: Praveen Krishnan, C.V Jawahar</w:t>
       </w:r>
     </w:p>
     <w:p>
@@ -13556,7 +13407,7 @@
         <w:rPr>
           <w:rFonts w:ascii="Gisha" w:hAnsi="Gisha" w:cs="Gisha"/>
         </w:rPr>
-        <w:t>Publication Date: 2016</w:t>
+        <w:t>Publication Date: 19 May, 2016</w:t>
       </w:r>
     </w:p>
     <w:p>
@@ -13574,6 +13425,15 @@
         <w:jc w:val="left"/>
         <w:rPr>
           <w:rFonts w:ascii="Gisha" w:hAnsi="Gisha" w:cs="Gisha"/>
+        </w:rPr>
+      </w:pPr>
+    </w:p>
+    <w:p>
+      <w:pPr>
+        <w:bidi w:val="0"/>
+        <w:jc w:val="left"/>
+        <w:rPr>
+          <w:rFonts w:ascii="Gisha" w:hAnsi="Gisha" w:cs="Gisha"/>
           <w:b/>
           <w:bCs/>
         </w:rPr>
@@ -13584,7 +13444,7 @@
           <w:b/>
           <w:bCs/>
         </w:rPr>
-        <w:t>Matching Handwritten Document Images</w:t>
+        <w:t>Building Autoencoders in Keras</w:t>
       </w:r>
     </w:p>
     <w:p>
@@ -13599,107 +13459,8 @@
         <w:rPr>
           <w:rFonts w:ascii="Gisha" w:hAnsi="Gisha" w:cs="Gisha"/>
         </w:rPr>
-        <w:t>By: Praveen Krishnan, C.V Jawahar</w:t>
-      </w:r>
-    </w:p>
-    <w:p>
-      <w:pPr>
-        <w:bidi w:val="0"/>
-        <w:jc w:val="left"/>
-        <w:rPr>
-          <w:rFonts w:ascii="Gisha" w:hAnsi="Gisha" w:cs="Gisha"/>
-        </w:rPr>
-      </w:pPr>
-      <w:r>
-        <w:rPr>
-          <w:rFonts w:ascii="Gisha" w:hAnsi="Gisha" w:cs="Gisha"/>
-        </w:rPr>
-        <w:t xml:space="preserve">Publication Date: 19 </w:t>
-      </w:r>
-      <w:proofErr w:type="gramStart"/>
-      <w:r>
-        <w:rPr>
-          <w:rFonts w:ascii="Gisha" w:hAnsi="Gisha" w:cs="Gisha"/>
-        </w:rPr>
-        <w:t>May,</w:t>
-      </w:r>
-      <w:proofErr w:type="gramEnd"/>
-      <w:r>
-        <w:rPr>
-          <w:rFonts w:ascii="Gisha" w:hAnsi="Gisha" w:cs="Gisha"/>
-        </w:rPr>
-        <w:t xml:space="preserve"> 2016</w:t>
-      </w:r>
-    </w:p>
-    <w:p>
-      <w:pPr>
-        <w:bidi w:val="0"/>
-        <w:jc w:val="left"/>
-        <w:rPr>
-          <w:rFonts w:ascii="Gisha" w:hAnsi="Gisha" w:cs="Gisha"/>
-        </w:rPr>
-      </w:pPr>
-    </w:p>
-    <w:p>
-      <w:pPr>
-        <w:bidi w:val="0"/>
-        <w:jc w:val="left"/>
-        <w:rPr>
-          <w:rFonts w:ascii="Gisha" w:hAnsi="Gisha" w:cs="Gisha"/>
-        </w:rPr>
-      </w:pPr>
-    </w:p>
-    <w:p>
-      <w:pPr>
-        <w:bidi w:val="0"/>
-        <w:jc w:val="left"/>
-        <w:rPr>
-          <w:rFonts w:ascii="Gisha" w:hAnsi="Gisha" w:cs="Gisha"/>
-          <w:b/>
-          <w:bCs/>
-        </w:rPr>
-      </w:pPr>
-      <w:r>
-        <w:rPr>
-          <w:rFonts w:ascii="Gisha" w:hAnsi="Gisha" w:cs="Gisha"/>
-          <w:b/>
-          <w:bCs/>
-        </w:rPr>
-        <w:t xml:space="preserve">Building Autoencoders in </w:t>
-      </w:r>
-      <w:proofErr w:type="spellStart"/>
-      <w:r>
-        <w:rPr>
-          <w:rFonts w:ascii="Gisha" w:hAnsi="Gisha" w:cs="Gisha"/>
-          <w:b/>
-          <w:bCs/>
-        </w:rPr>
-        <w:t>Keras</w:t>
-      </w:r>
-      <w:proofErr w:type="spellEnd"/>
-    </w:p>
-    <w:p>
-      <w:pPr>
-        <w:bidi w:val="0"/>
-        <w:jc w:val="left"/>
-        <w:rPr>
-          <w:rFonts w:ascii="Gisha" w:hAnsi="Gisha" w:cs="Gisha"/>
-        </w:rPr>
-      </w:pPr>
-      <w:r>
-        <w:rPr>
-          <w:rFonts w:ascii="Gisha" w:hAnsi="Gisha" w:cs="Gisha"/>
-        </w:rPr>
-        <w:t xml:space="preserve">By: Francois </w:t>
-      </w:r>
-      <w:proofErr w:type="spellStart"/>
-      <w:r>
-        <w:rPr>
-          <w:rFonts w:ascii="Gisha" w:hAnsi="Gisha" w:cs="Gisha"/>
-        </w:rPr>
-        <w:t>Chollet</w:t>
-      </w:r>
-      <w:proofErr w:type="spellEnd"/>
+        <w:t>By: Francois Chollet</w:t>
+      </w:r>
     </w:p>
     <w:p>
       <w:pPr>
@@ -13771,6 +13532,7 @@
         <w:docPartUnique/>
       </w:docPartObj>
     </w:sdtPr>
+    <w:sdtEndPr/>
     <w:sdtContent>
       <w:p>
         <w:pPr>
@@ -18918,7 +18680,7 @@
 </file>
 
 <file path=customXml/itemProps1.xml><?xml version="1.0" encoding="utf-8"?>
-<ds:datastoreItem xmlns:ds="http://schemas.openxmlformats.org/officeDocument/2006/customXml" ds:itemID="{669C6A10-AD6F-481D-ADFE-D56FB62080D9}">
+<ds:datastoreItem xmlns:ds="http://schemas.openxmlformats.org/officeDocument/2006/customXml" ds:itemID="{AA31B0EA-8BCD-47CE-92E4-3491CA7C580F}">
   <ds:schemaRefs>
     <ds:schemaRef ds:uri="http://schemas.openxmlformats.org/officeDocument/2006/bibliography"/>
   </ds:schemaRefs>

</xml_diff>

<commit_message>
Alpha Report - update and proofreading
</commit_message>
<xml_diff>
--- a/doc/Alpha Report - Daniel Gabay & Shachar Israeli.docx
+++ b/doc/Alpha Report - Daniel Gabay & Shachar Israeli.docx
@@ -54,12 +54,13 @@
       </w:r>
       <w:r>
         <w:rPr>
+          <w:rFonts w:hint="cs"/>
           <w:b/>
           <w:bCs/>
           <w:szCs w:val="48"/>
           <w:rtl/>
         </w:rPr>
-        <w:t>–</w:t>
+        <w:t>-</w:t>
       </w:r>
       <w:r>
         <w:rPr>
@@ -185,7 +186,6 @@
       <w:pPr>
         <w:spacing w:line="360" w:lineRule="auto"/>
         <w:rPr>
-          <w:rFonts w:hint="cs"/>
           <w:b/>
           <w:bCs/>
           <w:szCs w:val="48"/>
@@ -197,7 +197,6 @@
       <w:pPr>
         <w:spacing w:line="360" w:lineRule="auto"/>
         <w:rPr>
-          <w:rFonts w:hint="cs"/>
           <w:b/>
           <w:bCs/>
           <w:szCs w:val="48"/>
@@ -230,11 +229,14 @@
     <w:p>
       <w:pPr>
         <w:spacing w:line="360" w:lineRule="auto"/>
+        <w:ind w:left="2160" w:firstLine="720"/>
+        <w:jc w:val="left"/>
         <w:rPr>
           <w:rFonts w:asciiTheme="minorBidi" w:hAnsiTheme="minorBidi" w:cstheme="minorBidi"/>
           <w:b/>
           <w:sz w:val="28"/>
           <w:szCs w:val="28"/>
+          <w:rtl/>
         </w:rPr>
       </w:pPr>
       <w:r>
@@ -247,10 +249,22 @@
         </w:rPr>
         <w:t>דניאל גבאי</w:t>
       </w:r>
+      <w:r>
+        <w:rPr>
+          <w:rFonts w:asciiTheme="minorBidi" w:hAnsiTheme="minorBidi" w:cstheme="minorBidi" w:hint="cs"/>
+          <w:b/>
+          <w:sz w:val="28"/>
+          <w:szCs w:val="28"/>
+          <w:rtl/>
+        </w:rPr>
+        <w:t xml:space="preserve"> - 311223598</w:t>
+      </w:r>
     </w:p>
     <w:p>
       <w:pPr>
         <w:spacing w:line="360" w:lineRule="auto"/>
+        <w:ind w:left="2160" w:firstLine="720"/>
+        <w:jc w:val="left"/>
         <w:rPr>
           <w:rFonts w:asciiTheme="minorBidi" w:hAnsiTheme="minorBidi" w:cstheme="minorBidi"/>
           <w:b/>
@@ -268,30 +282,16 @@
         </w:rPr>
         <w:t>שחר ישראלי</w:t>
       </w:r>
-    </w:p>
-    <w:p>
-      <w:pPr>
-        <w:spacing w:line="360" w:lineRule="auto"/>
-        <w:rPr>
+      <w:r>
+        <w:rPr>
+          <w:rFonts w:asciiTheme="minorBidi" w:hAnsiTheme="minorBidi" w:cstheme="minorBidi" w:hint="cs"/>
           <w:b/>
-          <w:bCs/>
           <w:sz w:val="28"/>
           <w:szCs w:val="28"/>
           <w:rtl/>
         </w:rPr>
-      </w:pPr>
-    </w:p>
-    <w:p>
-      <w:pPr>
-        <w:spacing w:line="360" w:lineRule="auto"/>
-        <w:rPr>
-          <w:b/>
-          <w:bCs/>
-          <w:sz w:val="28"/>
-          <w:szCs w:val="28"/>
-          <w:rtl/>
-        </w:rPr>
-      </w:pPr>
+        <w:t xml:space="preserve"> - 203713094</w:t>
+      </w:r>
     </w:p>
     <w:p>
       <w:pPr>
@@ -576,6 +576,8 @@
       <w:pPr>
         <w:jc w:val="left"/>
         <w:rPr>
+          <w:b/>
+          <w:bCs/>
           <w:sz w:val="28"/>
           <w:szCs w:val="28"/>
           <w:rtl/>
@@ -584,6 +586,8 @@
       <w:r>
         <w:rPr>
           <w:rFonts w:hint="cs"/>
+          <w:b/>
+          <w:bCs/>
           <w:sz w:val="28"/>
           <w:szCs w:val="28"/>
           <w:rtl/>
@@ -593,6 +597,8 @@
       <w:r>
         <w:rPr>
           <w:rFonts w:hint="cs"/>
+          <w:b/>
+          <w:bCs/>
           <w:sz w:val="28"/>
           <w:szCs w:val="28"/>
           <w:rtl/>
@@ -602,34 +608,51 @@
       <w:r>
         <w:rPr>
           <w:rFonts w:hint="cs"/>
+          <w:b/>
+          <w:bCs/>
           <w:sz w:val="28"/>
           <w:szCs w:val="28"/>
           <w:rtl/>
         </w:rPr>
         <w:t xml:space="preserve"> </w:t>
       </w:r>
+    </w:p>
+    <w:p>
+      <w:pPr>
+        <w:jc w:val="left"/>
+        <w:rPr>
+          <w:b/>
+          <w:bCs/>
+          <w:sz w:val="28"/>
+          <w:szCs w:val="28"/>
+          <w:rtl/>
+        </w:rPr>
+      </w:pPr>
     </w:p>
     <w:tbl>
       <w:tblPr>
         <w:tblStyle w:val="aa"/>
         <w:bidiVisual/>
         <w:tblW w:w="0" w:type="auto"/>
+        <w:tblLayout w:type="fixed"/>
         <w:tblLook w:val="04A0" w:firstRow="1" w:lastRow="0" w:firstColumn="1" w:lastColumn="0" w:noHBand="0" w:noVBand="1"/>
       </w:tblPr>
       <w:tblGrid>
-        <w:gridCol w:w="415"/>
-        <w:gridCol w:w="1843"/>
-        <w:gridCol w:w="6237"/>
+        <w:gridCol w:w="374"/>
+        <w:gridCol w:w="2319"/>
+        <w:gridCol w:w="5802"/>
       </w:tblGrid>
       <w:tr>
         <w:tc>
           <w:tcPr>
-            <w:tcW w:w="415" w:type="dxa"/>
+            <w:tcW w:w="374" w:type="dxa"/>
           </w:tcPr>
           <w:p>
             <w:pPr>
               <w:jc w:val="left"/>
               <w:rPr>
+                <w:b/>
+                <w:bCs/>
                 <w:sz w:val="28"/>
                 <w:szCs w:val="28"/>
                 <w:rtl/>
@@ -638,6 +661,8 @@
             <w:r>
               <w:rPr>
                 <w:rFonts w:hint="cs"/>
+                <w:b/>
+                <w:bCs/>
                 <w:sz w:val="28"/>
                 <w:szCs w:val="28"/>
                 <w:rtl/>
@@ -648,12 +673,14 @@
         </w:tc>
         <w:tc>
           <w:tcPr>
-            <w:tcW w:w="1843" w:type="dxa"/>
+            <w:tcW w:w="2319" w:type="dxa"/>
           </w:tcPr>
           <w:p>
             <w:pPr>
               <w:jc w:val="left"/>
               <w:rPr>
+                <w:b/>
+                <w:bCs/>
                 <w:sz w:val="28"/>
                 <w:szCs w:val="28"/>
                 <w:rtl/>
@@ -662,6 +689,8 @@
             <w:r>
               <w:rPr>
                 <w:rFonts w:hint="cs"/>
+                <w:b/>
+                <w:bCs/>
                 <w:sz w:val="28"/>
                 <w:szCs w:val="28"/>
                 <w:rtl/>
@@ -672,12 +701,14 @@
         </w:tc>
         <w:tc>
           <w:tcPr>
-            <w:tcW w:w="6237" w:type="dxa"/>
+            <w:tcW w:w="5802" w:type="dxa"/>
           </w:tcPr>
           <w:p>
             <w:pPr>
               <w:jc w:val="left"/>
               <w:rPr>
+                <w:b/>
+                <w:bCs/>
                 <w:sz w:val="28"/>
                 <w:szCs w:val="28"/>
                 <w:rtl/>
@@ -686,6 +717,8 @@
             <w:r>
               <w:rPr>
                 <w:rFonts w:hint="cs"/>
+                <w:b/>
+                <w:bCs/>
                 <w:sz w:val="28"/>
                 <w:szCs w:val="28"/>
                 <w:rtl/>
@@ -698,7 +731,7 @@
       <w:tr>
         <w:tc>
           <w:tcPr>
-            <w:tcW w:w="415" w:type="dxa"/>
+            <w:tcW w:w="374" w:type="dxa"/>
           </w:tcPr>
           <w:p>
             <w:pPr>
@@ -722,7 +755,7 @@
         </w:tc>
         <w:tc>
           <w:tcPr>
-            <w:tcW w:w="1843" w:type="dxa"/>
+            <w:tcW w:w="2319" w:type="dxa"/>
           </w:tcPr>
           <w:p>
             <w:pPr>
@@ -746,7 +779,7 @@
         </w:tc>
         <w:tc>
           <w:tcPr>
-            <w:tcW w:w="6237" w:type="dxa"/>
+            <w:tcW w:w="5802" w:type="dxa"/>
           </w:tcPr>
           <w:p>
             <w:pPr>
@@ -765,7 +798,23 @@
                   <w:color w:val="0000FF"/>
                   <w:u w:val="single"/>
                 </w:rPr>
-                <w:t>https://github.com/DanielGabay/Author-verification-by-handwriting-samples</w:t>
+                <w:t>https://github.com/DanielGabay/A</w:t>
+              </w:r>
+              <w:r>
+                <w:rPr>
+                  <w:rFonts w:asciiTheme="minorBidi" w:hAnsiTheme="minorBidi"/>
+                  <w:color w:val="0000FF"/>
+                  <w:u w:val="single"/>
+                </w:rPr>
+                <w:t>u</w:t>
+              </w:r>
+              <w:r>
+                <w:rPr>
+                  <w:rFonts w:asciiTheme="minorBidi" w:hAnsiTheme="minorBidi"/>
+                  <w:color w:val="0000FF"/>
+                  <w:u w:val="single"/>
+                </w:rPr>
+                <w:t>thor-verification-by-handwriting-samples</w:t>
               </w:r>
             </w:hyperlink>
           </w:p>
@@ -774,7 +823,7 @@
       <w:tr>
         <w:tc>
           <w:tcPr>
-            <w:tcW w:w="415" w:type="dxa"/>
+            <w:tcW w:w="374" w:type="dxa"/>
           </w:tcPr>
           <w:p>
             <w:pPr>
@@ -798,7 +847,7 @@
         </w:tc>
         <w:tc>
           <w:tcPr>
-            <w:tcW w:w="1843" w:type="dxa"/>
+            <w:tcW w:w="2319" w:type="dxa"/>
           </w:tcPr>
           <w:p>
             <w:pPr>
@@ -822,7 +871,7 @@
         </w:tc>
         <w:tc>
           <w:tcPr>
-            <w:tcW w:w="6237" w:type="dxa"/>
+            <w:tcW w:w="5802" w:type="dxa"/>
           </w:tcPr>
           <w:p>
             <w:pPr>
@@ -849,7 +898,7 @@
       <w:tr>
         <w:tc>
           <w:tcPr>
-            <w:tcW w:w="415" w:type="dxa"/>
+            <w:tcW w:w="374" w:type="dxa"/>
           </w:tcPr>
           <w:p>
             <w:pPr>
@@ -873,7 +922,7 @@
         </w:tc>
         <w:tc>
           <w:tcPr>
-            <w:tcW w:w="1843" w:type="dxa"/>
+            <w:tcW w:w="2319" w:type="dxa"/>
           </w:tcPr>
           <w:p>
             <w:pPr>
@@ -897,13 +946,25 @@
         </w:tc>
         <w:tc>
           <w:tcPr>
-            <w:tcW w:w="6237" w:type="dxa"/>
+            <w:tcW w:w="5802" w:type="dxa"/>
           </w:tcPr>
           <w:p>
             <w:pPr>
               <w:bidi w:val="0"/>
               <w:jc w:val="left"/>
+              <w:rPr>
+                <w:rFonts w:asciiTheme="minorBidi" w:hAnsiTheme="minorBidi"/>
+              </w:rPr>
             </w:pPr>
+            <w:hyperlink r:id="rId10" w:history="1">
+              <w:r>
+                <w:rPr>
+                  <w:rStyle w:val="Hyperlink"/>
+                  <w:rFonts w:asciiTheme="minorBidi" w:hAnsiTheme="minorBidi"/>
+                </w:rPr>
+                <w:t>https://drive.google.com/file/d/1gAy8cAt62CRi6B0vDs2cZ9trAWreiXq9/view</w:t>
+              </w:r>
+            </w:hyperlink>
           </w:p>
         </w:tc>
       </w:tr>
@@ -1157,21 +1218,35 @@
           <w:rFonts w:ascii="Gisha" w:hAnsi="Gisha" w:cs="Gisha" w:hint="cs"/>
           <w:rtl/>
         </w:rPr>
-        <w:t xml:space="preserve"> (לדוגמא: </w:t>
-      </w:r>
-      <w:r>
-        <w:rPr>
-          <w:rFonts w:ascii="Gisha" w:hAnsi="Gisha" w:cs="Gisha" w:hint="cs"/>
-          <w:rtl/>
-        </w:rPr>
-        <w:t xml:space="preserve">עבור המז"פ </w:t>
-      </w:r>
-      <w:r>
-        <w:rPr>
-          <w:rFonts w:ascii="Gisha" w:hAnsi="Gisha" w:cs="Gisha" w:hint="cs"/>
-          <w:rtl/>
-        </w:rPr>
-        <w:t>של המשטרה</w:t>
+        <w:t xml:space="preserve"> (לדוגמ</w:t>
+      </w:r>
+      <w:r>
+        <w:rPr>
+          <w:rFonts w:ascii="Gisha" w:hAnsi="Gisha" w:cs="Gisha" w:hint="cs"/>
+          <w:rtl/>
+        </w:rPr>
+        <w:t>ה</w:t>
+      </w:r>
+      <w:r>
+        <w:rPr>
+          <w:rFonts w:ascii="Gisha" w:hAnsi="Gisha" w:cs="Gisha" w:hint="cs"/>
+          <w:rtl/>
+        </w:rPr>
+        <w:t xml:space="preserve">: </w:t>
+      </w:r>
+      <w:r>
+        <w:rPr>
+          <w:rFonts w:ascii="Gisha" w:hAnsi="Gisha" w:cs="Gisha" w:hint="cs"/>
+          <w:rtl/>
+        </w:rPr>
+        <w:t xml:space="preserve">עבור </w:t>
+      </w:r>
+      <w:r>
+        <w:rPr>
+          <w:rFonts w:ascii="Gisha" w:hAnsi="Gisha" w:cs="Gisha" w:hint="cs"/>
+          <w:rtl/>
+        </w:rPr>
+        <w:t>מחלקת הזיהוי הפלילי במשטרה</w:t>
       </w:r>
       <w:r>
         <w:rPr>
@@ -1187,12 +1262,21 @@
         </w:rPr>
         <w:t>.</w:t>
       </w:r>
-      <w:r>
-        <w:rPr>
-          <w:rFonts w:ascii="Gisha" w:hAnsi="Gisha" w:cs="Gisha" w:hint="cs"/>
-          <w:rtl/>
-        </w:rPr>
-        <w:t xml:space="preserve"> בשלב הראשו</w:t>
+    </w:p>
+    <w:p>
+      <w:pPr>
+        <w:jc w:val="left"/>
+        <w:rPr>
+          <w:rFonts w:ascii="Gisha" w:hAnsi="Gisha" w:cs="Gisha"/>
+          <w:rtl/>
+        </w:rPr>
+      </w:pPr>
+      <w:r>
+        <w:rPr>
+          <w:rFonts w:ascii="Gisha" w:hAnsi="Gisha" w:cs="Gisha" w:hint="cs"/>
+          <w:rtl/>
+        </w:rPr>
+        <w:t>בשלב הראשו</w:t>
       </w:r>
       <w:r>
         <w:rPr>
@@ -1206,7 +1290,21 @@
           <w:rFonts w:ascii="Gisha" w:hAnsi="Gisha" w:cs="Gisha" w:hint="cs"/>
           <w:rtl/>
         </w:rPr>
-        <w:t xml:space="preserve"> הפרויקט יותאם לשפה העברית אך יהיה ניתן להרחיבו לשפות נוספות.</w:t>
+        <w:t xml:space="preserve"> הפרויקט יותאם לשפה העברית אך ניתן</w:t>
+      </w:r>
+      <w:r>
+        <w:rPr>
+          <w:rFonts w:ascii="Gisha" w:hAnsi="Gisha" w:cs="Gisha" w:hint="cs"/>
+          <w:rtl/>
+        </w:rPr>
+        <w:t xml:space="preserve"> יהיה</w:t>
+      </w:r>
+      <w:r>
+        <w:rPr>
+          <w:rFonts w:ascii="Gisha" w:hAnsi="Gisha" w:cs="Gisha" w:hint="cs"/>
+          <w:rtl/>
+        </w:rPr>
+        <w:t xml:space="preserve"> להרחיבו לשפות נוספות.</w:t>
       </w:r>
     </w:p>
     <w:p>
@@ -1425,7 +1523,21 @@
           <w:rFonts w:ascii="Gisha" w:hAnsi="Gisha" w:cs="Gisha"/>
           <w:rtl/>
         </w:rPr>
-        <w:t xml:space="preserve"> עברית, ערבית, רוסית, צרפתית, ספרדית ובנוסח משולב של אנגלית ועברית.</w:t>
+        <w:t xml:space="preserve"> עברית, ערבית, רוסית, צרפתית</w:t>
+      </w:r>
+      <w:r>
+        <w:rPr>
+          <w:rFonts w:ascii="Gisha" w:hAnsi="Gisha" w:cs="Gisha" w:hint="cs"/>
+          <w:rtl/>
+        </w:rPr>
+        <w:t xml:space="preserve"> </w:t>
+      </w:r>
+      <w:r>
+        <w:rPr>
+          <w:rFonts w:ascii="Gisha" w:hAnsi="Gisha" w:cs="Gisha"/>
+          <w:rtl/>
+        </w:rPr>
+        <w:t>ובנוסח משולב של אנגלית ועברית.</w:t>
       </w:r>
     </w:p>
     <w:p>
@@ -1582,6 +1694,143 @@
           <w:rFonts w:ascii="Gisha" w:hAnsi="Gisha" w:cs="Gisha" w:hint="cs"/>
           <w:rtl/>
         </w:rPr>
+        <w:t xml:space="preserve"> בכלל</w:t>
+      </w:r>
+      <w:r>
+        <w:rPr>
+          <w:rFonts w:ascii="Gisha" w:hAnsi="Gisha" w:cs="Gisha" w:hint="cs"/>
+          <w:rtl/>
+        </w:rPr>
+        <w:t>,</w:t>
+      </w:r>
+      <w:r>
+        <w:rPr>
+          <w:rFonts w:ascii="Gisha" w:hAnsi="Gisha" w:cs="Gisha" w:hint="cs"/>
+          <w:rtl/>
+        </w:rPr>
+        <w:t xml:space="preserve"> ו</w:t>
+      </w:r>
+      <w:r>
+        <w:rPr>
+          <w:rFonts w:ascii="Gisha" w:hAnsi="Gisha" w:cs="Gisha"/>
+          <w:rtl/>
+        </w:rPr>
+        <w:t>העתקות וזיופים</w:t>
+      </w:r>
+      <w:r>
+        <w:rPr>
+          <w:rFonts w:ascii="Gisha" w:hAnsi="Gisha" w:cs="Gisha" w:hint="cs"/>
+          <w:rtl/>
+        </w:rPr>
+        <w:t xml:space="preserve"> בפרט</w:t>
+      </w:r>
+      <w:r>
+        <w:rPr>
+          <w:rFonts w:ascii="Gisha" w:hAnsi="Gisha" w:cs="Gisha"/>
+          <w:rtl/>
+        </w:rPr>
+        <w:t xml:space="preserve">. </w:t>
+      </w:r>
+      <w:r>
+        <w:rPr>
+          <w:rFonts w:ascii="Gisha" w:hAnsi="Gisha" w:cs="Gisha"/>
+          <w:rtl/>
+        </w:rPr>
+        <w:t>למרות האמצעים אשר ננקטים כדי למנוע זיופים, עדיין ישנם</w:t>
+      </w:r>
+      <w:r>
+        <w:rPr>
+          <w:rFonts w:ascii="Gisha" w:hAnsi="Gisha" w:cs="Gisha" w:hint="cs"/>
+          <w:rtl/>
+        </w:rPr>
+        <w:t xml:space="preserve"> מקרים של התחזות, בהם מצליחים מועמדים </w:t>
+      </w:r>
+      <w:r>
+        <w:rPr>
+          <w:rFonts w:ascii="Gisha" w:hAnsi="Gisha" w:cs="Gisha"/>
+          <w:rtl/>
+        </w:rPr>
+        <w:t>ל</w:t>
+      </w:r>
+      <w:r>
+        <w:rPr>
+          <w:rFonts w:ascii="Gisha" w:hAnsi="Gisha" w:cs="Gisha" w:hint="cs"/>
+          <w:rtl/>
+        </w:rPr>
+        <w:t>קבל ציון גבוה</w:t>
+      </w:r>
+      <w:r>
+        <w:rPr>
+          <w:rFonts w:ascii="Gisha" w:hAnsi="Gisha" w:cs="Gisha"/>
+          <w:rtl/>
+        </w:rPr>
+        <w:t xml:space="preserve"> בבחינה באמצעות</w:t>
+      </w:r>
+      <w:r>
+        <w:rPr>
+          <w:rFonts w:ascii="Gisha" w:hAnsi="Gisha" w:cs="Gisha" w:hint="cs"/>
+          <w:rtl/>
+        </w:rPr>
+        <w:t xml:space="preserve"> אדם אחר אשר מבצע את הבחינה במקומם.</w:t>
+      </w:r>
+    </w:p>
+    <w:p>
+      <w:pPr>
+        <w:jc w:val="both"/>
+        <w:rPr>
+          <w:rFonts w:ascii="Gisha" w:hAnsi="Gisha" w:cs="Gisha"/>
+          <w:rtl/>
+        </w:rPr>
+      </w:pPr>
+    </w:p>
+    <w:p>
+      <w:pPr>
+        <w:jc w:val="both"/>
+        <w:rPr>
+          <w:rFonts w:ascii="Gisha" w:hAnsi="Gisha" w:cs="Gisha"/>
+          <w:rtl/>
+        </w:rPr>
+      </w:pPr>
+      <w:r>
+        <w:rPr>
+          <w:rFonts w:ascii="Gisha" w:hAnsi="Gisha" w:cs="Gisha"/>
+          <w:rtl/>
+        </w:rPr>
+        <w:t xml:space="preserve">בעקבות כך, המרכז הארצי לבחינות והערכה </w:t>
+      </w:r>
+      <w:r>
+        <w:rPr>
+          <w:rFonts w:ascii="Gisha" w:hAnsi="Gisha" w:cs="Gisha" w:hint="cs"/>
+          <w:rtl/>
+        </w:rPr>
+        <w:t>מעסיק</w:t>
+      </w:r>
+      <w:r>
+        <w:rPr>
+          <w:rFonts w:ascii="Gisha" w:hAnsi="Gisha" w:cs="Gisha"/>
+          <w:rtl/>
+        </w:rPr>
+        <w:t xml:space="preserve"> מומחים לזיהוי כתב</w:t>
+      </w:r>
+      <w:r>
+        <w:rPr>
+          <w:rFonts w:ascii="Gisha" w:hAnsi="Gisha" w:cs="Gisha" w:hint="cs"/>
+          <w:rtl/>
+        </w:rPr>
+        <w:t>י</w:t>
+      </w:r>
+      <w:r>
+        <w:rPr>
+          <w:rFonts w:ascii="Gisha" w:hAnsi="Gisha" w:cs="Gisha"/>
+          <w:rtl/>
+        </w:rPr>
+        <w:t xml:space="preserve"> יד</w:t>
+      </w:r>
+      <w:r>
+        <w:rPr>
+          <w:rFonts w:ascii="Gisha" w:hAnsi="Gisha" w:cs="Gisha" w:hint="cs"/>
+          <w:rtl/>
+        </w:rPr>
         <w:t xml:space="preserve">, </w:t>
       </w:r>
       <w:r>
@@ -1589,42 +1838,63 @@
           <w:rFonts w:ascii="Gisha" w:hAnsi="Gisha" w:cs="Gisha"/>
           <w:rtl/>
         </w:rPr>
-        <w:t>בפרט העתקות וזיופים. למרות האמצעים אשר ננקטים כדי למנוע זיופים, עדיין ישנם אנשים אשר מצליחים ל</w:t>
-      </w:r>
-      <w:r>
-        <w:rPr>
-          <w:rFonts w:ascii="Gisha" w:hAnsi="Gisha" w:cs="Gisha" w:hint="cs"/>
-          <w:rtl/>
-        </w:rPr>
-        <w:t>קבל ציון גבוה</w:t>
-      </w:r>
-      <w:r>
-        <w:rPr>
-          <w:rFonts w:ascii="Gisha" w:hAnsi="Gisha" w:cs="Gisha"/>
-          <w:rtl/>
-        </w:rPr>
-        <w:t xml:space="preserve"> בבחינה באמצעות תשלום או בקשה מאדם </w:t>
-      </w:r>
-      <w:r>
-        <w:rPr>
-          <w:rFonts w:ascii="Gisha" w:hAnsi="Gisha" w:cs="Gisha" w:hint="cs"/>
-          <w:rtl/>
-        </w:rPr>
-        <w:t xml:space="preserve">אחר </w:t>
-      </w:r>
-      <w:r>
-        <w:rPr>
-          <w:rFonts w:ascii="Gisha" w:hAnsi="Gisha" w:cs="Gisha"/>
-          <w:rtl/>
-        </w:rPr>
-        <w:t>שייגש למבחן במקומם</w:t>
-      </w:r>
-      <w:r>
-        <w:rPr>
-          <w:rFonts w:ascii="Gisha" w:hAnsi="Gisha" w:cs="Gisha" w:hint="cs"/>
-          <w:rtl/>
-        </w:rPr>
-        <w:t xml:space="preserve">. </w:t>
+        <w:t xml:space="preserve">בכדי לנסות לבצע השוואה בין שני מועדי בחינה של נבחנים מסוימים אשר מוגדרים </w:t>
+      </w:r>
+      <w:r>
+        <w:rPr>
+          <w:rFonts w:ascii="Gisha" w:hAnsi="Gisha" w:cs="Gisha" w:hint="cs"/>
+          <w:rtl/>
+        </w:rPr>
+        <w:t>כ</w:t>
+      </w:r>
+      <w:r>
+        <w:rPr>
+          <w:rFonts w:ascii="Gisha" w:hAnsi="Gisha" w:cs="Gisha"/>
+          <w:rtl/>
+        </w:rPr>
+        <w:t>חשודים</w:t>
+      </w:r>
+      <w:r>
+        <w:rPr>
+          <w:rFonts w:ascii="Gisha" w:hAnsi="Gisha" w:cs="Gisha" w:hint="cs"/>
+          <w:rtl/>
+        </w:rPr>
+        <w:t>,</w:t>
+      </w:r>
+      <w:r>
+        <w:rPr>
+          <w:rFonts w:ascii="Gisha" w:hAnsi="Gisha" w:cs="Gisha"/>
+          <w:rtl/>
+        </w:rPr>
+        <w:t xml:space="preserve"> על ידי בדיקה של </w:t>
+      </w:r>
+      <w:r>
+        <w:rPr>
+          <w:rFonts w:ascii="Gisha" w:hAnsi="Gisha" w:cs="Gisha" w:hint="cs"/>
+          <w:rtl/>
+        </w:rPr>
+        <w:t xml:space="preserve">כתב ידו של הנבחן במטלת החיבור. </w:t>
+      </w:r>
+      <w:r>
+        <w:rPr>
+          <w:rFonts w:ascii="Gisha" w:hAnsi="Gisha" w:cs="Gisha"/>
+          <w:rtl/>
+        </w:rPr>
+        <w:t xml:space="preserve">ההשוואה אמורה לאמת/להפריך חשד </w:t>
+      </w:r>
+      <w:r>
+        <w:rPr>
+          <w:rFonts w:ascii="Gisha" w:hAnsi="Gisha" w:cs="Gisha" w:hint="cs"/>
+          <w:rtl/>
+        </w:rPr>
+        <w:t>עבור</w:t>
+      </w:r>
+      <w:r>
+        <w:rPr>
+          <w:rFonts w:ascii="Gisha" w:hAnsi="Gisha" w:cs="Gisha"/>
+          <w:rtl/>
+        </w:rPr>
+        <w:t xml:space="preserve"> נבחן שרימה בבחינה.</w:t>
       </w:r>
     </w:p>
     <w:p>
@@ -1646,117 +1916,24 @@
       </w:pPr>
       <w:r>
         <w:rPr>
-          <w:rFonts w:ascii="Gisha" w:hAnsi="Gisha" w:cs="Gisha"/>
-          <w:rtl/>
-        </w:rPr>
-        <w:t>בעקבות כך, המרכז הארצי לבחינות ו</w:t>
-      </w:r>
-      <w:bookmarkStart w:id="0" w:name="_GoBack"/>
-      <w:bookmarkEnd w:id="0"/>
-      <w:r>
-        <w:rPr>
-          <w:rFonts w:ascii="Gisha" w:hAnsi="Gisha" w:cs="Gisha"/>
-          <w:rtl/>
-        </w:rPr>
-        <w:t xml:space="preserve">הערכה </w:t>
-      </w:r>
-      <w:r>
-        <w:rPr>
-          <w:rFonts w:ascii="Gisha" w:hAnsi="Gisha" w:cs="Gisha" w:hint="cs"/>
-          <w:rtl/>
-        </w:rPr>
-        <w:t>מעסיק</w:t>
-      </w:r>
-      <w:r>
-        <w:rPr>
-          <w:rFonts w:ascii="Gisha" w:hAnsi="Gisha" w:cs="Gisha"/>
-          <w:rtl/>
-        </w:rPr>
-        <w:t xml:space="preserve"> מומחים לזיהוי כתב</w:t>
-      </w:r>
-      <w:r>
-        <w:rPr>
-          <w:rFonts w:ascii="Gisha" w:hAnsi="Gisha" w:cs="Gisha" w:hint="cs"/>
-          <w:rtl/>
-        </w:rPr>
-        <w:t>י</w:t>
-      </w:r>
-      <w:r>
-        <w:rPr>
-          <w:rFonts w:ascii="Gisha" w:hAnsi="Gisha" w:cs="Gisha"/>
-          <w:rtl/>
-        </w:rPr>
-        <w:t xml:space="preserve"> יד</w:t>
-      </w:r>
-      <w:r>
-        <w:rPr>
-          <w:rFonts w:ascii="Gisha" w:hAnsi="Gisha" w:cs="Gisha" w:hint="cs"/>
-          <w:rtl/>
-        </w:rPr>
-        <w:t xml:space="preserve">, </w:t>
-      </w:r>
-      <w:r>
-        <w:rPr>
-          <w:rFonts w:ascii="Gisha" w:hAnsi="Gisha" w:cs="Gisha"/>
-          <w:rtl/>
-        </w:rPr>
-        <w:t xml:space="preserve">בכדי לנסות לבצע השוואה בין שני מועדי בחינה של נבחנים מסוימים אשר מוגדרים </w:t>
-      </w:r>
-      <w:r>
-        <w:rPr>
-          <w:rFonts w:ascii="Gisha" w:hAnsi="Gisha" w:cs="Gisha" w:hint="cs"/>
-          <w:rtl/>
-        </w:rPr>
-        <w:t>כ</w:t>
-      </w:r>
-      <w:r>
-        <w:rPr>
-          <w:rFonts w:ascii="Gisha" w:hAnsi="Gisha" w:cs="Gisha"/>
-          <w:rtl/>
-        </w:rPr>
-        <w:t>חשודים</w:t>
-      </w:r>
-      <w:r>
-        <w:rPr>
-          <w:rFonts w:ascii="Gisha" w:hAnsi="Gisha" w:cs="Gisha" w:hint="cs"/>
-          <w:rtl/>
-        </w:rPr>
-        <w:t>,</w:t>
-      </w:r>
-      <w:r>
-        <w:rPr>
-          <w:rFonts w:ascii="Gisha" w:hAnsi="Gisha" w:cs="Gisha"/>
-          <w:rtl/>
-        </w:rPr>
-        <w:t xml:space="preserve"> על ידי בדיקה של </w:t>
-      </w:r>
-      <w:r>
-        <w:rPr>
-          <w:rFonts w:ascii="Gisha" w:hAnsi="Gisha" w:cs="Gisha" w:hint="cs"/>
-          <w:rtl/>
-        </w:rPr>
-        <w:t xml:space="preserve">כתב ידו של הנבחן במטלת החיבור. </w:t>
-      </w:r>
-      <w:r>
-        <w:rPr>
-          <w:rFonts w:ascii="Gisha" w:hAnsi="Gisha" w:cs="Gisha"/>
-          <w:rtl/>
-        </w:rPr>
-        <w:t xml:space="preserve">ההשוואה אמורה לאמת/להפריך חשד </w:t>
-      </w:r>
-      <w:r>
-        <w:rPr>
-          <w:rFonts w:ascii="Gisha" w:hAnsi="Gisha" w:cs="Gisha" w:hint="cs"/>
-          <w:rtl/>
-        </w:rPr>
-        <w:t>עבור</w:t>
-      </w:r>
-      <w:r>
-        <w:rPr>
-          <w:rFonts w:ascii="Gisha" w:hAnsi="Gisha" w:cs="Gisha"/>
-          <w:rtl/>
-        </w:rPr>
-        <w:t xml:space="preserve"> נבחן שרימה בבחינה.</w:t>
+          <w:rFonts w:ascii="Gisha" w:hAnsi="Gisha" w:cs="Gisha" w:hint="cs"/>
+          <w:rtl/>
+        </w:rPr>
+        <w:t>השוואת כתב ידו של נבחן בין שני המועדים מתבססת על ההנחה שכתב ידו של כל אדם הוא ייחודי ושניתן על פיו לזהות את כותבו. בנוסף יש הסכמה כי אין לשני בני אדם כתב יד זהה (לחלוטין) ואף האדם אינו יכול לכתוב בשנית באופן טבעי דברים שכת</w:t>
+      </w:r>
+      <w:r>
+        <w:rPr>
+          <w:rFonts w:ascii="Gisha" w:hAnsi="Gisha" w:cs="Gisha" w:hint="cs"/>
+          <w:rtl/>
+        </w:rPr>
+        <w:t>ב</w:t>
+      </w:r>
+      <w:r>
+        <w:rPr>
+          <w:rFonts w:ascii="Gisha" w:hAnsi="Gisha" w:cs="Gisha" w:hint="cs"/>
+          <w:rtl/>
+        </w:rPr>
+        <w:t xml:space="preserve"> בעבר בצורה זהה לגמרי. עם זאת, סגנון הכתיבה של האדם מאופיין, מוגדר, אישי וייחודי לכל אדם. פעולת הכתיבה היא תוצאה של שיתוף פעולה בין מערכות אחדות בגוף, כגון הראייה, התפיסה ועיבוד הנתונים, וכן פעולות מוטוריות של שרירים רבים. שיתוף כל אלה לפעולות שגרתיות המתבצעות מדי יום, מפתח מיומנות שהיא הבסיס לסגנון כתב היד על תכונותיו הייחודיות.</w:t>
       </w:r>
     </w:p>
     <w:p>
@@ -1781,45 +1958,6 @@
           <w:rFonts w:ascii="Gisha" w:hAnsi="Gisha" w:cs="Gisha" w:hint="cs"/>
           <w:rtl/>
         </w:rPr>
-        <w:t>השוואת כתב ידו של נבחן בין שני המועדים מתבססת על ההנחה שכתב ידו של כל אדם הוא ייחודי ושניתן על פיו לזהות את כותבו. בנוסף יש הסכמה כי אין לשני בני אדם כתב יד זהה (לחלוטין) ואף האדם אינו יכול לכתוב בשנית באופן טבעי דברים שכת</w:t>
-      </w:r>
-      <w:r>
-        <w:rPr>
-          <w:rFonts w:ascii="Gisha" w:hAnsi="Gisha" w:cs="Gisha" w:hint="cs"/>
-          <w:rtl/>
-        </w:rPr>
-        <w:t>ב</w:t>
-      </w:r>
-      <w:r>
-        <w:rPr>
-          <w:rFonts w:ascii="Gisha" w:hAnsi="Gisha" w:cs="Gisha" w:hint="cs"/>
-          <w:rtl/>
-        </w:rPr>
-        <w:t xml:space="preserve"> בעבר בצורה זהה לגמרי. עם זאת, סגנון הכתיבה של האדם מאופיין, מוגדר, אישי וייחודי לכל אדם. פעולת הכתיבה היא תוצאה של שיתוף פעולה בין מערכות אחדות בגוף, כגון הראייה, התפיסה ועיבוד הנתונים, וכן פעולות מוטוריות של שרירים רבים. שיתוף כל אלה לפעולות שגרתיות המתבצעות מדי יום, מפתח מיומנות שהיא הבסיס לסגנון כתב היד על תכונותיו הייחודיות.</w:t>
-      </w:r>
-    </w:p>
-    <w:p>
-      <w:pPr>
-        <w:jc w:val="both"/>
-        <w:rPr>
-          <w:rFonts w:ascii="Gisha" w:hAnsi="Gisha" w:cs="Gisha"/>
-          <w:rtl/>
-        </w:rPr>
-      </w:pPr>
-    </w:p>
-    <w:p>
-      <w:pPr>
-        <w:jc w:val="both"/>
-        <w:rPr>
-          <w:rFonts w:ascii="Gisha" w:hAnsi="Gisha" w:cs="Gisha"/>
-          <w:rtl/>
-        </w:rPr>
-      </w:pPr>
-      <w:r>
-        <w:rPr>
-          <w:rFonts w:ascii="Gisha" w:hAnsi="Gisha" w:cs="Gisha" w:hint="cs"/>
-          <w:rtl/>
-        </w:rPr>
         <w:t xml:space="preserve">פרויקט </w:t>
       </w:r>
       <w:r>
@@ -1962,15 +2100,6 @@
         </w:rPr>
         <w:t>החיבורים נכתבו על ידי שני אנשים שונים.</w:t>
       </w:r>
-    </w:p>
-    <w:p>
-      <w:pPr>
-        <w:jc w:val="both"/>
-        <w:rPr>
-          <w:rFonts w:ascii="Gisha" w:hAnsi="Gisha" w:cs="Gisha"/>
-          <w:rtl/>
-        </w:rPr>
-      </w:pPr>
     </w:p>
     <w:p>
       <w:pPr>
@@ -3177,7 +3306,7 @@
                     </pic:cNvPicPr>
                   </pic:nvPicPr>
                   <pic:blipFill>
-                    <a:blip r:embed="rId10">
+                    <a:blip r:embed="rId11">
                       <a:extLst>
                         <a:ext uri="{28A0092B-C50C-407E-A947-70E740481C1C}">
                           <a14:useLocalDpi xmlns:a14="http://schemas.microsoft.com/office/drawing/2010/main" val="0"/>
@@ -4644,7 +4773,7 @@
                     </pic:cNvPicPr>
                   </pic:nvPicPr>
                   <pic:blipFill>
-                    <a:blip r:embed="rId11">
+                    <a:blip r:embed="rId12">
                       <a:extLst>
                         <a:ext uri="{28A0092B-C50C-407E-A947-70E740481C1C}">
                           <a14:useLocalDpi xmlns:a14="http://schemas.microsoft.com/office/drawing/2010/main" val="0"/>
@@ -5283,7 +5412,7 @@
                     </pic:cNvPicPr>
                   </pic:nvPicPr>
                   <pic:blipFill>
-                    <a:blip r:embed="rId12">
+                    <a:blip r:embed="rId13">
                       <a:extLst>
                         <a:ext uri="{28A0092B-C50C-407E-A947-70E740481C1C}">
                           <a14:useLocalDpi xmlns:a14="http://schemas.microsoft.com/office/drawing/2010/main" val="0"/>
@@ -6242,24 +6371,61 @@
           <w:szCs w:val="22"/>
           <w:rtl/>
         </w:rPr>
-        <w:t xml:space="preserve">. מתוך 784 הפיצ'רים האלגוריתם מחלץ את </w:t>
-      </w:r>
-      <w:r>
-        <w:rPr>
-          <w:rFonts w:ascii="Gisha" w:hAnsi="Gisha" w:cs="Gisha"/>
-          <w:sz w:val="22"/>
-          <w:szCs w:val="22"/>
-        </w:rPr>
-        <w:t>/32</w:t>
-      </w:r>
-      <w:r>
-        <w:rPr>
-          <w:rFonts w:ascii="Gisha" w:hAnsi="Gisha" w:cs="Gisha" w:hint="cs"/>
-          <w:sz w:val="22"/>
-          <w:szCs w:val="22"/>
-          <w:rtl/>
-        </w:rPr>
-        <w:t>64 הפיצ'רים החשובים ביותר,</w:t>
+        <w:t>. מתוך 784 הפיצ'רים האלגוריתם מחלץ את</w:t>
+      </w:r>
+      <w:r>
+        <w:rPr>
+          <w:rFonts w:ascii="Gisha" w:hAnsi="Gisha" w:cs="Gisha" w:hint="cs"/>
+          <w:sz w:val="22"/>
+          <w:szCs w:val="22"/>
+          <w:rtl/>
+        </w:rPr>
+        <w:t xml:space="preserve"> 32 או 64</w:t>
+      </w:r>
+      <w:r>
+        <w:rPr>
+          <w:rFonts w:ascii="Gisha" w:hAnsi="Gisha" w:cs="Gisha" w:hint="cs"/>
+          <w:sz w:val="22"/>
+          <w:szCs w:val="22"/>
+          <w:rtl/>
+        </w:rPr>
+        <w:t xml:space="preserve"> הפיצ'רים החשובים ביותר</w:t>
+      </w:r>
+      <w:r>
+        <w:rPr>
+          <w:rFonts w:ascii="Gisha" w:hAnsi="Gisha" w:cs="Gisha" w:hint="cs"/>
+          <w:sz w:val="22"/>
+          <w:szCs w:val="22"/>
+          <w:rtl/>
+        </w:rPr>
+        <w:t>(נבדוק מה י</w:t>
+      </w:r>
+      <w:r>
+        <w:rPr>
+          <w:rFonts w:ascii="Gisha" w:hAnsi="Gisha" w:cs="Gisha" w:hint="cs"/>
+          <w:sz w:val="22"/>
+          <w:szCs w:val="22"/>
+          <w:rtl/>
+        </w:rPr>
+        <w:t>ניב תוצאה יותר טובה</w:t>
+      </w:r>
+      <w:r>
+        <w:rPr>
+          <w:rFonts w:ascii="Gisha" w:hAnsi="Gisha" w:cs="Gisha" w:hint="cs"/>
+          <w:sz w:val="22"/>
+          <w:szCs w:val="22"/>
+          <w:rtl/>
+        </w:rPr>
+        <w:t>)</w:t>
+      </w:r>
+      <w:r>
+        <w:rPr>
+          <w:rFonts w:ascii="Gisha" w:hAnsi="Gisha" w:cs="Gisha" w:hint="cs"/>
+          <w:sz w:val="22"/>
+          <w:szCs w:val="22"/>
+          <w:rtl/>
+        </w:rPr>
+        <w:t>,</w:t>
       </w:r>
       <w:r>
         <w:rPr>
@@ -6432,7 +6598,7 @@
                     </pic:cNvPicPr>
                   </pic:nvPicPr>
                   <pic:blipFill>
-                    <a:blip r:embed="rId13">
+                    <a:blip r:embed="rId14">
                       <a:extLst>
                         <a:ext uri="{28A0092B-C50C-407E-A947-70E740481C1C}">
                           <a14:useLocalDpi xmlns:a14="http://schemas.microsoft.com/office/drawing/2010/main" val="0"/>
@@ -7280,7 +7446,7 @@
                     </pic:cNvPicPr>
                   </pic:nvPicPr>
                   <pic:blipFill>
-                    <a:blip r:embed="rId14">
+                    <a:blip r:embed="rId15">
                       <a:extLst>
                         <a:ext uri="{28A0092B-C50C-407E-A947-70E740481C1C}">
                           <a14:useLocalDpi xmlns:a14="http://schemas.microsoft.com/office/drawing/2010/main" val="0"/>
@@ -7544,7 +7710,7 @@
                     </pic:cNvPicPr>
                   </pic:nvPicPr>
                   <pic:blipFill>
-                    <a:blip r:embed="rId15">
+                    <a:blip r:embed="rId16">
                       <a:extLst>
                         <a:ext uri="{28A0092B-C50C-407E-A947-70E740481C1C}">
                           <a14:useLocalDpi xmlns:a14="http://schemas.microsoft.com/office/drawing/2010/main" val="0"/>
@@ -8119,7 +8285,7 @@
           <w:rFonts w:ascii="Gisha" w:hAnsi="Gisha" w:cs="Gisha"/>
         </w:rPr>
       </w:pPr>
-      <w:hyperlink r:id="rId16" w:history="1">
+      <w:hyperlink r:id="rId17" w:history="1">
         <w:r>
           <w:rPr>
             <w:rStyle w:val="Hyperlink"/>
@@ -8306,7 +8472,7 @@
           <w:rFonts w:ascii="Gisha" w:hAnsi="Gisha" w:cs="Gisha"/>
         </w:rPr>
       </w:pPr>
-      <w:hyperlink r:id="rId17" w:history="1">
+      <w:hyperlink r:id="rId18" w:history="1">
         <w:r>
           <w:rPr>
             <w:rStyle w:val="Hyperlink"/>
@@ -8431,6 +8597,20 @@
           <w:rFonts w:ascii="Gisha" w:hAnsi="Gisha" w:cs="Gisha"/>
           <w:rtl/>
         </w:rPr>
+        <w:t>זיהוי</w:t>
+      </w:r>
+      <w:r>
+        <w:rPr>
+          <w:rFonts w:ascii="Gisha" w:hAnsi="Gisha" w:cs="Gisha"/>
+          <w:rtl/>
+        </w:rPr>
+        <w:t xml:space="preserve"> </w:t>
+      </w:r>
+      <w:r>
+        <w:rPr>
+          <w:rFonts w:ascii="Gisha" w:hAnsi="Gisha" w:cs="Gisha" w:hint="cs"/>
+          <w:rtl/>
+        </w:rPr>
         <w:t>ה</w:t>
       </w:r>
       <w:r>
@@ -8438,28 +8618,49 @@
           <w:rFonts w:ascii="Gisha" w:hAnsi="Gisha" w:cs="Gisha"/>
           <w:rtl/>
         </w:rPr>
-        <w:t>זיהוי</w:t>
-      </w:r>
-      <w:r>
-        <w:rPr>
-          <w:rFonts w:ascii="Gisha" w:hAnsi="Gisha" w:cs="Gisha"/>
-          <w:rtl/>
-        </w:rPr>
-        <w:t xml:space="preserve"> </w:t>
-      </w:r>
-      <w:r>
-        <w:rPr>
-          <w:rFonts w:ascii="Gisha" w:hAnsi="Gisha" w:cs="Gisha"/>
-          <w:rtl/>
-        </w:rPr>
-        <w:t>מילים דומות בעזרת רשת נוירונים</w:t>
-      </w:r>
-      <w:r>
-        <w:rPr>
-          <w:rFonts w:ascii="Gisha" w:hAnsi="Gisha" w:cs="Gisha"/>
-          <w:rtl/>
-        </w:rPr>
-        <w:t xml:space="preserve"> אשר השתמשו בכמה מאגרי מידע גדולים כדי לאמן אותה</w:t>
+        <w:t xml:space="preserve">מילים </w:t>
+      </w:r>
+      <w:r>
+        <w:rPr>
+          <w:rFonts w:ascii="Gisha" w:hAnsi="Gisha" w:cs="Gisha" w:hint="cs"/>
+          <w:rtl/>
+        </w:rPr>
+        <w:t>ה</w:t>
+      </w:r>
+      <w:r>
+        <w:rPr>
+          <w:rFonts w:ascii="Gisha" w:hAnsi="Gisha" w:cs="Gisha"/>
+          <w:rtl/>
+        </w:rPr>
+        <w:t>דומות</w:t>
+      </w:r>
+      <w:r>
+        <w:rPr>
+          <w:rFonts w:ascii="Gisha" w:hAnsi="Gisha" w:cs="Gisha" w:hint="cs"/>
+          <w:rtl/>
+        </w:rPr>
+        <w:t xml:space="preserve"> נעשה</w:t>
+      </w:r>
+      <w:r>
+        <w:rPr>
+          <w:rFonts w:ascii="Gisha" w:hAnsi="Gisha" w:cs="Gisha"/>
+          <w:rtl/>
+        </w:rPr>
+        <w:t xml:space="preserve"> בעזרת רשת נוירונים</w:t>
+      </w:r>
+      <w:r>
+        <w:rPr>
+          <w:rFonts w:ascii="Gisha" w:hAnsi="Gisha" w:cs="Gisha" w:hint="cs"/>
+          <w:rtl/>
+        </w:rPr>
+        <w:t xml:space="preserve"> וכמה </w:t>
+      </w:r>
+      <w:r>
+        <w:rPr>
+          <w:rFonts w:ascii="Gisha" w:hAnsi="Gisha" w:cs="Gisha"/>
+          <w:rtl/>
+        </w:rPr>
+        <w:t>מאגרי מידע גדולים כדי לאמן אותה</w:t>
       </w:r>
       <w:r>
         <w:rPr>
@@ -8544,7 +8745,7 @@
           <w:rFonts w:ascii="Gisha" w:hAnsi="Gisha" w:cs="Gisha"/>
         </w:rPr>
       </w:pPr>
-      <w:hyperlink r:id="rId18" w:history="1">
+      <w:hyperlink r:id="rId19" w:history="1">
         <w:r>
           <w:rPr>
             <w:rStyle w:val="Hyperlink"/>
@@ -8673,7 +8874,381 @@
           <w:rFonts w:ascii="Gisha" w:hAnsi="Gisha" w:cs="Gisha" w:hint="cs"/>
           <w:rtl/>
         </w:rPr>
-        <w:t xml:space="preserve">לאחר </w:t>
+        <w:t>ב</w:t>
+      </w:r>
+      <w:r>
+        <w:rPr>
+          <w:rFonts w:ascii="Gisha" w:hAnsi="Gisha" w:cs="Gisha" w:hint="cs"/>
+          <w:rtl/>
+        </w:rPr>
+        <w:t>פגישה</w:t>
+      </w:r>
+      <w:r>
+        <w:rPr>
+          <w:rFonts w:ascii="Gisha" w:hAnsi="Gisha" w:cs="Gisha" w:hint="cs"/>
+          <w:rtl/>
+        </w:rPr>
+        <w:t xml:space="preserve"> הראשונה</w:t>
+      </w:r>
+      <w:r>
+        <w:rPr>
+          <w:rFonts w:ascii="Gisha" w:hAnsi="Gisha" w:cs="Gisha" w:hint="cs"/>
+          <w:rtl/>
+        </w:rPr>
+        <w:t xml:space="preserve"> עם </w:t>
+      </w:r>
+      <w:r>
+        <w:rPr>
+          <w:rFonts w:ascii="Gisha" w:hAnsi="Gisha" w:cs="Gisha" w:hint="cs"/>
+          <w:rtl/>
+        </w:rPr>
+        <w:t>דר' יהודה חסין, הוצג</w:t>
+      </w:r>
+      <w:r>
+        <w:rPr>
+          <w:rFonts w:ascii="Gisha" w:hAnsi="Gisha" w:cs="Gisha" w:hint="cs"/>
+          <w:rtl/>
+        </w:rPr>
+        <w:t>ו</w:t>
+      </w:r>
+      <w:bookmarkStart w:id="0" w:name="_GoBack"/>
+      <w:bookmarkEnd w:id="0"/>
+      <w:r>
+        <w:rPr>
+          <w:rFonts w:ascii="Gisha" w:hAnsi="Gisha" w:cs="Gisha" w:hint="cs"/>
+          <w:rtl/>
+        </w:rPr>
+        <w:t xml:space="preserve"> </w:t>
+      </w:r>
+      <w:r>
+        <w:rPr>
+          <w:rFonts w:ascii="Gisha" w:hAnsi="Gisha" w:cs="Gisha" w:hint="cs"/>
+          <w:rtl/>
+        </w:rPr>
+        <w:t xml:space="preserve">לנו </w:t>
+      </w:r>
+      <w:r>
+        <w:rPr>
+          <w:rFonts w:ascii="Gisha" w:hAnsi="Gisha" w:cs="Gisha" w:hint="cs"/>
+          <w:rtl/>
+        </w:rPr>
+        <w:t>מס</w:t>
+      </w:r>
+      <w:r>
+        <w:rPr>
+          <w:rFonts w:ascii="Gisha" w:hAnsi="Gisha" w:cs="Gisha" w:hint="cs"/>
+          <w:rtl/>
+        </w:rPr>
+        <w:t>פר</w:t>
+      </w:r>
+      <w:r>
+        <w:rPr>
+          <w:rFonts w:ascii="Gisha" w:hAnsi="Gisha" w:cs="Gisha" w:hint="cs"/>
+          <w:rtl/>
+        </w:rPr>
+        <w:t xml:space="preserve"> פרויקטים אפשריים</w:t>
+      </w:r>
+      <w:r>
+        <w:rPr>
+          <w:rFonts w:ascii="Gisha" w:hAnsi="Gisha" w:cs="Gisha" w:hint="cs"/>
+          <w:rtl/>
+        </w:rPr>
+        <w:t xml:space="preserve">. בסופו של דבר, </w:t>
+      </w:r>
+      <w:r>
+        <w:rPr>
+          <w:rFonts w:ascii="Gisha" w:hAnsi="Gisha" w:cs="Gisha" w:hint="cs"/>
+          <w:rtl/>
+        </w:rPr>
+        <w:t>החלטנו לבחור בפרויקט זה מכיוון שהו</w:t>
+      </w:r>
+      <w:r>
+        <w:rPr>
+          <w:rFonts w:ascii="Gisha" w:hAnsi="Gisha" w:cs="Gisha" w:hint="cs"/>
+          <w:rtl/>
+        </w:rPr>
+        <w:t xml:space="preserve">א גרם לנו לעניין רב </w:t>
+      </w:r>
+      <w:r>
+        <w:rPr>
+          <w:rFonts w:ascii="Gisha" w:hAnsi="Gisha" w:cs="Gisha" w:hint="cs"/>
+          <w:rtl/>
+        </w:rPr>
+        <w:t>מצד אחד ואתגר גדול מצד שני</w:t>
+      </w:r>
+      <w:r>
+        <w:rPr>
+          <w:rFonts w:ascii="Gisha" w:hAnsi="Gisha" w:cs="Gisha" w:hint="cs"/>
+          <w:rtl/>
+        </w:rPr>
+        <w:t xml:space="preserve">. </w:t>
+      </w:r>
+      <w:r>
+        <w:rPr>
+          <w:rFonts w:ascii="Gisha" w:hAnsi="Gisha" w:cs="Gisha" w:hint="cs"/>
+          <w:rtl/>
+        </w:rPr>
+        <w:t>ממחקר ראשוני שעשינו</w:t>
+      </w:r>
+      <w:r>
+        <w:rPr>
+          <w:rFonts w:ascii="Gisha" w:hAnsi="Gisha" w:cs="Gisha" w:hint="cs"/>
+          <w:rtl/>
+        </w:rPr>
+        <w:t xml:space="preserve"> בספרות</w:t>
+      </w:r>
+      <w:r>
+        <w:rPr>
+          <w:rFonts w:ascii="Gisha" w:hAnsi="Gisha" w:cs="Gisha" w:hint="cs"/>
+          <w:rtl/>
+        </w:rPr>
+        <w:t xml:space="preserve">, גילינו כי הבעיה איתה אנו מתמודדים מורכבת מאוד, יש הרבה דרכים שונות לתקוף אותה ואין תשובה חד משמעית כיצד לפעול. </w:t>
+      </w:r>
+    </w:p>
+    <w:p>
+      <w:pPr>
+        <w:jc w:val="both"/>
+        <w:rPr>
+          <w:rFonts w:ascii="Gisha" w:hAnsi="Gisha" w:cs="Gisha"/>
+          <w:rtl/>
+        </w:rPr>
+      </w:pPr>
+    </w:p>
+    <w:p>
+      <w:pPr>
+        <w:jc w:val="both"/>
+        <w:rPr>
+          <w:rFonts w:ascii="Gisha" w:hAnsi="Gisha" w:cs="Gisha"/>
+          <w:rtl/>
+        </w:rPr>
+      </w:pPr>
+      <w:r>
+        <w:rPr>
+          <w:rFonts w:ascii="Gisha" w:hAnsi="Gisha" w:cs="Gisha" w:hint="cs"/>
+          <w:rtl/>
+        </w:rPr>
+        <w:t xml:space="preserve">בחלקו הראשון של הפרויקט חקרנו מאמרים, </w:t>
+      </w:r>
+      <w:r>
+        <w:rPr>
+          <w:rFonts w:ascii="Gisha" w:hAnsi="Gisha" w:cs="Gisha" w:hint="cs"/>
+          <w:rtl/>
+        </w:rPr>
+        <w:t>קראנו</w:t>
+      </w:r>
+      <w:r>
+        <w:rPr>
+          <w:rFonts w:ascii="Gisha" w:hAnsi="Gisha" w:cs="Gisha" w:hint="cs"/>
+          <w:rtl/>
+        </w:rPr>
+        <w:t xml:space="preserve"> מידע על זיופי חתימות</w:t>
+      </w:r>
+      <w:r>
+        <w:rPr>
+          <w:rFonts w:ascii="Gisha" w:hAnsi="Gisha" w:cs="Gisha" w:hint="cs"/>
+          <w:rtl/>
+        </w:rPr>
+        <w:t>, למדנו את הטכנולוגיות איתן נעבוד (</w:t>
+      </w:r>
+      <w:r>
+        <w:rPr>
+          <w:rFonts w:ascii="Gisha" w:hAnsi="Gisha" w:cs="Gisha"/>
+        </w:rPr>
+        <w:t>python</w:t>
+      </w:r>
+      <w:r>
+        <w:rPr>
+          <w:rFonts w:ascii="Gisha" w:hAnsi="Gisha" w:cs="Gisha" w:hint="cs"/>
+          <w:rtl/>
+        </w:rPr>
+        <w:t xml:space="preserve">, </w:t>
+      </w:r>
+      <w:r>
+        <w:rPr>
+          <w:rFonts w:ascii="Gisha" w:hAnsi="Gisha" w:cs="Gisha" w:hint="cs"/>
+          <w:rtl/>
+        </w:rPr>
+        <w:t xml:space="preserve">עיבוד תמונה, </w:t>
+      </w:r>
+      <w:r>
+        <w:rPr>
+          <w:rFonts w:ascii="Gisha" w:hAnsi="Gisha" w:cs="Gisha"/>
+        </w:rPr>
+        <w:t>machine learning</w:t>
+      </w:r>
+      <w:r>
+        <w:rPr>
+          <w:rFonts w:ascii="Gisha" w:hAnsi="Gisha" w:cs="Gisha" w:hint="cs"/>
+          <w:rtl/>
+        </w:rPr>
+        <w:t>)</w:t>
+      </w:r>
+      <w:r>
+        <w:rPr>
+          <w:rFonts w:ascii="Gisha" w:hAnsi="Gisha" w:cs="Gisha" w:hint="cs"/>
+          <w:rtl/>
+        </w:rPr>
+        <w:t xml:space="preserve"> ובמקביל ביצענו התאמות מהפרויקט שבוצע בשנה שעברה ע"י מורן זרגרי ואיתי חפץ לפרויקט שלנו.</w:t>
+      </w:r>
+      <w:r>
+        <w:rPr>
+          <w:rFonts w:ascii="Gisha" w:hAnsi="Gisha" w:cs="Gisha" w:hint="cs"/>
+          <w:rtl/>
+        </w:rPr>
+        <w:t xml:space="preserve"> </w:t>
+      </w:r>
+      <w:r>
+        <w:rPr>
+          <w:rFonts w:ascii="Gisha" w:hAnsi="Gisha" w:cs="Gisha" w:hint="cs"/>
+          <w:rtl/>
+        </w:rPr>
+        <w:t>לאחר שהתחלנו לחשוב על דרכים אפשריות ל</w:t>
+      </w:r>
+      <w:r>
+        <w:rPr>
+          <w:rFonts w:ascii="Gisha" w:hAnsi="Gisha" w:cs="Gisha" w:hint="cs"/>
+          <w:rtl/>
+        </w:rPr>
+        <w:t>פתור</w:t>
+      </w:r>
+      <w:r>
+        <w:rPr>
+          <w:rFonts w:ascii="Gisha" w:hAnsi="Gisha" w:cs="Gisha" w:hint="cs"/>
+          <w:rtl/>
+        </w:rPr>
+        <w:t xml:space="preserve"> את הבעיה, התחלנו לאסוף </w:t>
+      </w:r>
+      <w:r>
+        <w:rPr>
+          <w:rFonts w:ascii="Gisha" w:hAnsi="Gisha" w:cs="Gisha"/>
+        </w:rPr>
+        <w:t>data</w:t>
+      </w:r>
+      <w:r>
+        <w:rPr>
+          <w:rFonts w:ascii="Gisha" w:hAnsi="Gisha" w:cs="Gisha" w:hint="cs"/>
+          <w:rtl/>
+        </w:rPr>
+        <w:t xml:space="preserve"> של המילים הנפוצות (לאחר שבחרנו אותן כפי ש</w:t>
+      </w:r>
+      <w:r>
+        <w:rPr>
+          <w:rFonts w:ascii="Gisha" w:hAnsi="Gisha" w:cs="Gisha" w:hint="cs"/>
+          <w:rtl/>
+        </w:rPr>
+        <w:t>מ</w:t>
+      </w:r>
+      <w:r>
+        <w:rPr>
+          <w:rFonts w:ascii="Gisha" w:hAnsi="Gisha" w:cs="Gisha" w:hint="cs"/>
+          <w:rtl/>
+        </w:rPr>
+        <w:t>ת</w:t>
+      </w:r>
+      <w:r>
+        <w:rPr>
+          <w:rFonts w:ascii="Gisha" w:hAnsi="Gisha" w:cs="Gisha" w:hint="cs"/>
+          <w:rtl/>
+        </w:rPr>
+        <w:t>ואר</w:t>
+      </w:r>
+      <w:r>
+        <w:rPr>
+          <w:rFonts w:ascii="Gisha" w:hAnsi="Gisha" w:cs="Gisha" w:hint="cs"/>
+          <w:rtl/>
+        </w:rPr>
+        <w:t xml:space="preserve"> </w:t>
+      </w:r>
+      <w:r>
+        <w:rPr>
+          <w:rFonts w:ascii="Gisha" w:hAnsi="Gisha" w:cs="Gisha" w:hint="cs"/>
+          <w:rtl/>
+        </w:rPr>
+        <w:t>בנספחים</w:t>
+      </w:r>
+      <w:r>
+        <w:rPr>
+          <w:rFonts w:ascii="Gisha" w:hAnsi="Gisha" w:cs="Gisha" w:hint="cs"/>
+          <w:rtl/>
+        </w:rPr>
+        <w:t xml:space="preserve">) ובנוסף בדקנו מספר אלגוריתמים </w:t>
+      </w:r>
+      <w:r>
+        <w:rPr>
+          <w:rFonts w:ascii="Gisha" w:hAnsi="Gisha" w:cs="Gisha" w:hint="cs"/>
+          <w:rtl/>
+        </w:rPr>
+        <w:t xml:space="preserve">נוספים </w:t>
+      </w:r>
+      <w:r>
+        <w:rPr>
+          <w:rFonts w:ascii="Gisha" w:hAnsi="Gisha" w:cs="Gisha" w:hint="cs"/>
+          <w:rtl/>
+        </w:rPr>
+        <w:t>עבור שלב הגילוי.</w:t>
+      </w:r>
+    </w:p>
+    <w:p>
+      <w:pPr>
+        <w:jc w:val="both"/>
+        <w:rPr>
+          <w:rFonts w:ascii="Gisha" w:hAnsi="Gisha" w:cs="Gisha"/>
+          <w:rtl/>
+        </w:rPr>
+      </w:pPr>
+    </w:p>
+    <w:p>
+      <w:pPr>
+        <w:jc w:val="both"/>
+        <w:rPr>
+          <w:rFonts w:ascii="Gisha" w:hAnsi="Gisha" w:cs="Gisha"/>
+          <w:rtl/>
+        </w:rPr>
+      </w:pPr>
+      <w:r>
+        <w:rPr>
+          <w:rFonts w:ascii="Gisha" w:hAnsi="Gisha" w:cs="Gisha" w:hint="cs"/>
+          <w:rtl/>
+        </w:rPr>
+        <w:t xml:space="preserve">מכיוון שעלתה הדרישה מהמרכז הארצי לבחינות והערכה שהפרויקט יבוצע בצורה גנרית כדי להתאימו לשפות נוספות, ביצענו חלוקה של הקוד למודולים שונים בעלי תחומי אחריות מוגדרת, השתדלנו לבצע </w:t>
+      </w:r>
+      <w:r>
+        <w:rPr>
+          <w:rFonts w:ascii="Gisha" w:hAnsi="Gisha" w:cs="Gisha"/>
+        </w:rPr>
+        <w:t>refactor</w:t>
+      </w:r>
+      <w:r>
+        <w:rPr>
+          <w:rFonts w:ascii="Gisha" w:hAnsi="Gisha" w:cs="Gisha" w:hint="cs"/>
+          <w:rtl/>
+        </w:rPr>
+        <w:t xml:space="preserve"> לאורך הזמן ולשמור על הקוד נקי ויציב.</w:t>
+      </w:r>
+    </w:p>
+    <w:p>
+      <w:pPr>
+        <w:jc w:val="both"/>
+        <w:rPr>
+          <w:rFonts w:ascii="Gisha" w:hAnsi="Gisha" w:cs="Gisha"/>
+          <w:rtl/>
+        </w:rPr>
+      </w:pPr>
+    </w:p>
+    <w:p>
+      <w:pPr>
+        <w:jc w:val="both"/>
+        <w:rPr>
+          <w:rFonts w:ascii="Gisha" w:hAnsi="Gisha" w:cs="Gisha"/>
+          <w:rtl/>
+        </w:rPr>
+      </w:pPr>
+      <w:r>
+        <w:rPr>
+          <w:rFonts w:ascii="Gisha" w:hAnsi="Gisha" w:cs="Gisha" w:hint="cs"/>
+          <w:rtl/>
+        </w:rPr>
+        <w:t xml:space="preserve">נכון להיום סיימנו עם שלב הגילוי, ושלב הזיהוי עבור אותיות (נשאר עוד לבצע עבור </w:t>
       </w:r>
       <w:r>
         <w:rPr>
@@ -8687,115 +9262,62 @@
           <w:rFonts w:ascii="Gisha" w:hAnsi="Gisha" w:cs="Gisha" w:hint="cs"/>
           <w:rtl/>
         </w:rPr>
-        <w:t>פגישה</w:t>
-      </w:r>
-      <w:r>
-        <w:rPr>
-          <w:rFonts w:ascii="Gisha" w:hAnsi="Gisha" w:cs="Gisha" w:hint="cs"/>
-          <w:rtl/>
-        </w:rPr>
-        <w:t xml:space="preserve"> הראשונה</w:t>
-      </w:r>
-      <w:r>
-        <w:rPr>
-          <w:rFonts w:ascii="Gisha" w:hAnsi="Gisha" w:cs="Gisha" w:hint="cs"/>
-          <w:rtl/>
-        </w:rPr>
-        <w:t xml:space="preserve"> עם יהודה שהציג לנו מס' פרויקטים אפשריים, החלטנו לבחור בפרויקט זה מכיוון שהו</w:t>
-      </w:r>
-      <w:r>
-        <w:rPr>
-          <w:rFonts w:ascii="Gisha" w:hAnsi="Gisha" w:cs="Gisha" w:hint="cs"/>
-          <w:rtl/>
-        </w:rPr>
-        <w:t xml:space="preserve">א גרם לנו לעניין רב </w:t>
-      </w:r>
-      <w:r>
-        <w:rPr>
-          <w:rFonts w:ascii="Gisha" w:hAnsi="Gisha" w:cs="Gisha" w:hint="cs"/>
-          <w:rtl/>
-        </w:rPr>
-        <w:t>מצד אחד ואתגר גדול מצד שני</w:t>
-      </w:r>
-      <w:r>
-        <w:rPr>
-          <w:rFonts w:ascii="Gisha" w:hAnsi="Gisha" w:cs="Gisha" w:hint="cs"/>
-          <w:rtl/>
-        </w:rPr>
-        <w:t xml:space="preserve">. </w:t>
-      </w:r>
-      <w:r>
-        <w:rPr>
-          <w:rFonts w:ascii="Gisha" w:hAnsi="Gisha" w:cs="Gisha" w:hint="cs"/>
-          <w:rtl/>
-        </w:rPr>
-        <w:t>ממחקר ראשוני שעשינו</w:t>
-      </w:r>
-      <w:r>
-        <w:rPr>
-          <w:rFonts w:ascii="Gisha" w:hAnsi="Gisha" w:cs="Gisha" w:hint="cs"/>
-          <w:rtl/>
-        </w:rPr>
-        <w:t xml:space="preserve"> בספרות</w:t>
-      </w:r>
-      <w:r>
-        <w:rPr>
-          <w:rFonts w:ascii="Gisha" w:hAnsi="Gisha" w:cs="Gisha" w:hint="cs"/>
-          <w:rtl/>
-        </w:rPr>
-        <w:t xml:space="preserve">, גילינו כי הבעיה איתה אנו מתמודדים מורכבת מאוד, יש הרבה דרכים שונות לתקוף אותה ואין תשובה חד משמעית כיצד לפעול. </w:t>
-      </w:r>
-    </w:p>
-    <w:p>
-      <w:pPr>
-        <w:jc w:val="both"/>
-        <w:rPr>
-          <w:rFonts w:ascii="Gisha" w:hAnsi="Gisha" w:cs="Gisha"/>
-          <w:rtl/>
-        </w:rPr>
-      </w:pPr>
-    </w:p>
-    <w:p>
-      <w:pPr>
-        <w:jc w:val="both"/>
-        <w:rPr>
-          <w:rFonts w:ascii="Gisha" w:hAnsi="Gisha" w:cs="Gisha"/>
-          <w:rtl/>
-        </w:rPr>
-      </w:pPr>
-      <w:r>
-        <w:rPr>
-          <w:rFonts w:ascii="Gisha" w:hAnsi="Gisha" w:cs="Gisha" w:hint="cs"/>
-          <w:rtl/>
-        </w:rPr>
-        <w:t xml:space="preserve">בחלקו הראשון של הפרויקט חקרנו מאמרים, </w:t>
-      </w:r>
-      <w:r>
-        <w:rPr>
-          <w:rFonts w:ascii="Gisha" w:hAnsi="Gisha" w:cs="Gisha" w:hint="cs"/>
-          <w:rtl/>
-        </w:rPr>
-        <w:t>קראנו</w:t>
-      </w:r>
-      <w:r>
-        <w:rPr>
-          <w:rFonts w:ascii="Gisha" w:hAnsi="Gisha" w:cs="Gisha" w:hint="cs"/>
-          <w:rtl/>
-        </w:rPr>
-        <w:t xml:space="preserve"> מידע על זיופי חתימות</w:t>
-      </w:r>
-      <w:r>
-        <w:rPr>
-          <w:rFonts w:ascii="Gisha" w:hAnsi="Gisha" w:cs="Gisha" w:hint="cs"/>
-          <w:rtl/>
-        </w:rPr>
-        <w:t>, למדנו את הטכנולוגיות איתן נעבוד (</w:t>
-      </w:r>
-      <w:r>
-        <w:rPr>
-          <w:rFonts w:ascii="Gisha" w:hAnsi="Gisha" w:cs="Gisha"/>
-        </w:rPr>
-        <w:t>python</w:t>
+        <w:t>מילים). לסמסטר הבא נותר לנו להמשיך א</w:t>
+      </w:r>
+      <w:r>
+        <w:rPr>
+          <w:rFonts w:ascii="Gisha" w:hAnsi="Gisha" w:cs="Gisha" w:hint="cs"/>
+          <w:rtl/>
+        </w:rPr>
+        <w:t>ת</w:t>
+      </w:r>
+      <w:r>
+        <w:rPr>
+          <w:rFonts w:ascii="Gisha" w:hAnsi="Gisha" w:cs="Gisha" w:hint="cs"/>
+          <w:rtl/>
+        </w:rPr>
+        <w:t xml:space="preserve"> לב האלגוריתם שלנו שהוא שלב האימות,</w:t>
+      </w:r>
+      <w:r>
+        <w:rPr>
+          <w:rFonts w:ascii="Gisha" w:hAnsi="Gisha" w:cs="Gisha" w:hint="cs"/>
+          <w:rtl/>
+        </w:rPr>
+        <w:t xml:space="preserve"> </w:t>
+      </w:r>
+      <w:r>
+        <w:rPr>
+          <w:rFonts w:ascii="Gisha" w:hAnsi="Gisha" w:cs="Gisha" w:hint="cs"/>
+          <w:rtl/>
+        </w:rPr>
+        <w:t>כלומר</w:t>
+      </w:r>
+      <w:r>
+        <w:rPr>
+          <w:rFonts w:ascii="Gisha" w:hAnsi="Gisha" w:cs="Gisha" w:hint="cs"/>
+          <w:rtl/>
+        </w:rPr>
+        <w:t xml:space="preserve"> </w:t>
+      </w:r>
+      <w:r>
+        <w:rPr>
+          <w:rFonts w:ascii="Gisha" w:hAnsi="Gisha" w:cs="Gisha" w:hint="cs"/>
+          <w:rtl/>
+        </w:rPr>
+        <w:t>ההשוואה בין המילים</w:t>
+      </w:r>
+      <w:r>
+        <w:rPr>
+          <w:rFonts w:ascii="Gisha" w:hAnsi="Gisha" w:cs="Gisha"/>
+        </w:rPr>
+        <w:t>/</w:t>
+      </w:r>
+      <w:r>
+        <w:rPr>
+          <w:rFonts w:ascii="Gisha" w:hAnsi="Gisha" w:cs="Gisha" w:hint="cs"/>
+          <w:rtl/>
+        </w:rPr>
+        <w:t>האותיות. בנוסף</w:t>
       </w:r>
       <w:r>
         <w:rPr>
@@ -8809,27 +9331,14 @@
           <w:rFonts w:ascii="Gisha" w:hAnsi="Gisha" w:cs="Gisha" w:hint="cs"/>
           <w:rtl/>
         </w:rPr>
-        <w:t xml:space="preserve">עיבוד תמונה, </w:t>
-      </w:r>
-      <w:r>
-        <w:rPr>
-          <w:rFonts w:ascii="Gisha" w:hAnsi="Gisha" w:cs="Gisha"/>
-        </w:rPr>
-        <w:t>machine learning</w:t>
-      </w:r>
-      <w:r>
-        <w:rPr>
-          <w:rFonts w:ascii="Gisha" w:hAnsi="Gisha" w:cs="Gisha" w:hint="cs"/>
-          <w:rtl/>
-        </w:rPr>
-        <w:t>)</w:t>
-      </w:r>
-      <w:r>
-        <w:rPr>
-          <w:rFonts w:ascii="Gisha" w:hAnsi="Gisha" w:cs="Gisha" w:hint="cs"/>
-          <w:rtl/>
-        </w:rPr>
-        <w:t xml:space="preserve"> ובמקביל ביצענו התאמות מהפרויקט שבוצע בשנה שעברה ע"י מורן זרגרי ואיתי חפץ לפרויקט שלנו.</w:t>
+        <w:t>מימשנו את אלגוריתם 'קוף'</w:t>
+      </w:r>
+      <w:r>
+        <w:rPr>
+          <w:rFonts w:ascii="Gisha" w:hAnsi="Gisha" w:cs="Gisha" w:hint="cs"/>
+          <w:rtl/>
+        </w:rPr>
+        <w:t>, אך אנו עובדים על שיפור אחוזי הדיוק שלו</w:t>
       </w:r>
       <w:r>
         <w:rPr>
@@ -8843,194 +9352,56 @@
           <w:rFonts w:ascii="Gisha" w:hAnsi="Gisha" w:cs="Gisha" w:hint="cs"/>
           <w:rtl/>
         </w:rPr>
-        <w:t>לאחר שהתחלנו לחשוב על דרכים אפשריות ל</w:t>
-      </w:r>
-      <w:r>
-        <w:rPr>
-          <w:rFonts w:ascii="Gisha" w:hAnsi="Gisha" w:cs="Gisha" w:hint="cs"/>
-          <w:rtl/>
-        </w:rPr>
-        <w:t>פתור</w:t>
-      </w:r>
-      <w:r>
-        <w:rPr>
-          <w:rFonts w:ascii="Gisha" w:hAnsi="Gisha" w:cs="Gisha" w:hint="cs"/>
-          <w:rtl/>
-        </w:rPr>
-        <w:t xml:space="preserve"> את הבעיה, התחלנו לאסוף </w:t>
-      </w:r>
-      <w:r>
-        <w:rPr>
-          <w:rFonts w:ascii="Gisha" w:hAnsi="Gisha" w:cs="Gisha"/>
-        </w:rPr>
-        <w:t>data</w:t>
-      </w:r>
-      <w:r>
-        <w:rPr>
-          <w:rFonts w:ascii="Gisha" w:hAnsi="Gisha" w:cs="Gisha" w:hint="cs"/>
-          <w:rtl/>
-        </w:rPr>
-        <w:t xml:space="preserve"> של המילים הנפוצות (לאחר שבחרנו אותן כפי ש</w:t>
-      </w:r>
-      <w:r>
-        <w:rPr>
-          <w:rFonts w:ascii="Gisha" w:hAnsi="Gisha" w:cs="Gisha" w:hint="cs"/>
-          <w:rtl/>
-        </w:rPr>
-        <w:t>מ</w:t>
-      </w:r>
-      <w:r>
-        <w:rPr>
-          <w:rFonts w:ascii="Gisha" w:hAnsi="Gisha" w:cs="Gisha" w:hint="cs"/>
-          <w:rtl/>
-        </w:rPr>
-        <w:t>ת</w:t>
-      </w:r>
-      <w:r>
-        <w:rPr>
-          <w:rFonts w:ascii="Gisha" w:hAnsi="Gisha" w:cs="Gisha" w:hint="cs"/>
-          <w:rtl/>
-        </w:rPr>
-        <w:t>ואר</w:t>
-      </w:r>
-      <w:r>
-        <w:rPr>
-          <w:rFonts w:ascii="Gisha" w:hAnsi="Gisha" w:cs="Gisha" w:hint="cs"/>
-          <w:rtl/>
-        </w:rPr>
-        <w:t xml:space="preserve"> </w:t>
-      </w:r>
-      <w:r>
-        <w:rPr>
-          <w:rFonts w:ascii="Gisha" w:hAnsi="Gisha" w:cs="Gisha" w:hint="cs"/>
-          <w:rtl/>
-        </w:rPr>
-        <w:t>בנספחים</w:t>
-      </w:r>
-      <w:r>
-        <w:rPr>
-          <w:rFonts w:ascii="Gisha" w:hAnsi="Gisha" w:cs="Gisha" w:hint="cs"/>
-          <w:rtl/>
-        </w:rPr>
-        <w:t xml:space="preserve">) ובנוסף בדקנו מספר אלגוריתמים </w:t>
-      </w:r>
-      <w:r>
-        <w:rPr>
-          <w:rFonts w:ascii="Gisha" w:hAnsi="Gisha" w:cs="Gisha" w:hint="cs"/>
-          <w:rtl/>
-        </w:rPr>
-        <w:t xml:space="preserve">נוספים </w:t>
-      </w:r>
-      <w:r>
-        <w:rPr>
-          <w:rFonts w:ascii="Gisha" w:hAnsi="Gisha" w:cs="Gisha" w:hint="cs"/>
-          <w:rtl/>
-        </w:rPr>
-        <w:t>עבור שלב הגילוי.</w:t>
-      </w:r>
-    </w:p>
-    <w:p>
-      <w:pPr>
-        <w:jc w:val="both"/>
-        <w:rPr>
-          <w:rFonts w:ascii="Gisha" w:hAnsi="Gisha" w:cs="Gisha"/>
-          <w:rtl/>
-        </w:rPr>
-      </w:pPr>
-    </w:p>
-    <w:p>
-      <w:pPr>
-        <w:jc w:val="both"/>
-        <w:rPr>
-          <w:rFonts w:ascii="Gisha" w:hAnsi="Gisha" w:cs="Gisha"/>
-          <w:rtl/>
-        </w:rPr>
-      </w:pPr>
-      <w:r>
-        <w:rPr>
-          <w:rFonts w:ascii="Gisha" w:hAnsi="Gisha" w:cs="Gisha" w:hint="cs"/>
-          <w:rtl/>
-        </w:rPr>
-        <w:t xml:space="preserve">מכיוון שעלתה הדרישה מהמרכז הארצי לבחינות והערכה שהפרויקט יבוצע בצורה גנרית כדי להתאימו לשפות נוספות, ביצענו חלוקה של הקוד למודולים שונים בעלי תחומי אחריות מוגדרת, השתדלנו לבצע </w:t>
-      </w:r>
-      <w:r>
-        <w:rPr>
-          <w:rFonts w:ascii="Gisha" w:hAnsi="Gisha" w:cs="Gisha"/>
-        </w:rPr>
-        <w:t>refactor</w:t>
-      </w:r>
-      <w:r>
-        <w:rPr>
-          <w:rFonts w:ascii="Gisha" w:hAnsi="Gisha" w:cs="Gisha" w:hint="cs"/>
-          <w:rtl/>
-        </w:rPr>
-        <w:t xml:space="preserve"> לאורך הזמן ולשמור על הקוד נקי ויציב.</w:t>
-      </w:r>
-    </w:p>
-    <w:p>
-      <w:pPr>
-        <w:jc w:val="both"/>
-        <w:rPr>
-          <w:rFonts w:ascii="Gisha" w:hAnsi="Gisha" w:cs="Gisha"/>
-          <w:rtl/>
-        </w:rPr>
-      </w:pPr>
-    </w:p>
-    <w:p>
-      <w:pPr>
-        <w:jc w:val="both"/>
-        <w:rPr>
-          <w:rFonts w:ascii="Gisha" w:hAnsi="Gisha" w:cs="Gisha"/>
-          <w:rtl/>
-        </w:rPr>
-      </w:pPr>
-      <w:r>
-        <w:rPr>
-          <w:rFonts w:ascii="Gisha" w:hAnsi="Gisha" w:cs="Gisha" w:hint="cs"/>
-          <w:rtl/>
-        </w:rPr>
-        <w:t xml:space="preserve">נכון להיום סיימנו עם שלב הגילוי, ושלב הזיהוי עבור אותיות (נשאר עוד לבצע עבור </w:t>
-      </w:r>
-      <w:r>
-        <w:rPr>
-          <w:rFonts w:ascii="Gisha" w:hAnsi="Gisha" w:cs="Gisha" w:hint="cs"/>
-          <w:rtl/>
-        </w:rPr>
-        <w:t>ה</w:t>
-      </w:r>
-      <w:r>
-        <w:rPr>
-          <w:rFonts w:ascii="Gisha" w:hAnsi="Gisha" w:cs="Gisha" w:hint="cs"/>
-          <w:rtl/>
-        </w:rPr>
-        <w:t>מילים). לסמסטר הבא נותר לנו להמשיך א</w:t>
-      </w:r>
-      <w:r>
-        <w:rPr>
-          <w:rFonts w:ascii="Gisha" w:hAnsi="Gisha" w:cs="Gisha" w:hint="cs"/>
-          <w:rtl/>
-        </w:rPr>
-        <w:t>ת</w:t>
-      </w:r>
-      <w:r>
-        <w:rPr>
-          <w:rFonts w:ascii="Gisha" w:hAnsi="Gisha" w:cs="Gisha" w:hint="cs"/>
-          <w:rtl/>
-        </w:rPr>
-        <w:t xml:space="preserve"> לב האלגוריתם שלנו שהוא שלב האימות, כלומר ההשוואה בין המילים</w:t>
-      </w:r>
-      <w:r>
-        <w:rPr>
-          <w:rFonts w:ascii="Gisha" w:hAnsi="Gisha" w:cs="Gisha"/>
-        </w:rPr>
-        <w:t>/</w:t>
-      </w:r>
-      <w:r>
-        <w:rPr>
-          <w:rFonts w:ascii="Gisha" w:hAnsi="Gisha" w:cs="Gisha" w:hint="cs"/>
-          <w:rtl/>
-        </w:rPr>
-        <w:t>האותיות. בנוסף מימשנו בצורה חלקית את אלגוריתם 'קוף' ועלינו להמשיכו ולראות אילו תוצאות הוא עשוי להניב. כמובן שלא זנחנו את כל הדברים ש'סיימנו' עד כה, ונמשיך לשפר אותם ככל שהזמן יחלוף.</w:t>
+        <w:t>ועלינו ל</w:t>
+      </w:r>
+      <w:r>
+        <w:rPr>
+          <w:rFonts w:ascii="Gisha" w:hAnsi="Gisha" w:cs="Gisha" w:hint="cs"/>
+          <w:rtl/>
+        </w:rPr>
+        <w:t>המשי</w:t>
+      </w:r>
+      <w:r>
+        <w:rPr>
+          <w:rFonts w:ascii="Gisha" w:hAnsi="Gisha" w:cs="Gisha" w:hint="cs"/>
+          <w:rtl/>
+        </w:rPr>
+        <w:t xml:space="preserve">ך </w:t>
+      </w:r>
+      <w:r>
+        <w:rPr>
+          <w:rFonts w:ascii="Gisha" w:hAnsi="Gisha" w:cs="Gisha" w:hint="cs"/>
+          <w:rtl/>
+        </w:rPr>
+        <w:t>ול</w:t>
+      </w:r>
+      <w:r>
+        <w:rPr>
+          <w:rFonts w:ascii="Gisha" w:hAnsi="Gisha" w:cs="Gisha" w:hint="cs"/>
+          <w:rtl/>
+        </w:rPr>
+        <w:t>בדוק</w:t>
+      </w:r>
+      <w:r>
+        <w:rPr>
+          <w:rFonts w:ascii="Gisha" w:hAnsi="Gisha" w:cs="Gisha" w:hint="cs"/>
+          <w:rtl/>
+        </w:rPr>
+        <w:t xml:space="preserve"> אילו תוצאות הוא עשוי להניב</w:t>
+      </w:r>
+      <w:r>
+        <w:rPr>
+          <w:rFonts w:ascii="Gisha" w:hAnsi="Gisha" w:cs="Gisha" w:hint="cs"/>
+          <w:rtl/>
+        </w:rPr>
+        <w:t xml:space="preserve"> בהמשך הפרויקט</w:t>
+      </w:r>
+      <w:r>
+        <w:rPr>
+          <w:rFonts w:ascii="Gisha" w:hAnsi="Gisha" w:cs="Gisha" w:hint="cs"/>
+          <w:rtl/>
+        </w:rPr>
+        <w:t>. כמובן שלא זנחנו את כל הדברים ש'סיימנו' עד כה, ונמשיך לשפר אותם ככל שהזמן יחלוף.</w:t>
       </w:r>
     </w:p>
     <w:p>
@@ -9371,7 +9742,7 @@
                     </pic:cNvPicPr>
                   </pic:nvPicPr>
                   <pic:blipFill>
-                    <a:blip r:embed="rId19" cstate="print">
+                    <a:blip r:embed="rId20" cstate="print">
                       <a:extLst>
                         <a:ext uri="{28A0092B-C50C-407E-A947-70E740481C1C}">
                           <a14:useLocalDpi xmlns:a14="http://schemas.microsoft.com/office/drawing/2010/main" val="0"/>
@@ -9441,7 +9812,7 @@
                     </pic:cNvPicPr>
                   </pic:nvPicPr>
                   <pic:blipFill>
-                    <a:blip r:embed="rId20">
+                    <a:blip r:embed="rId21">
                       <a:extLst>
                         <a:ext uri="{28A0092B-C50C-407E-A947-70E740481C1C}">
                           <a14:useLocalDpi xmlns:a14="http://schemas.microsoft.com/office/drawing/2010/main" val="0"/>
@@ -9577,7 +9948,25 @@
           <w:szCs w:val="22"/>
           <w:rtl/>
         </w:rPr>
-        <w:t>, ביצענו חיתוך עם כל שאר הטקסטים וספרנו את מספר המילים השוות. קיבלנו את הגרף הבא:</w:t>
+        <w:t>, ביצענו חיתוך עם כל שאר הטקסטים</w:t>
+      </w:r>
+      <w:r>
+        <w:rPr>
+          <w:rFonts w:ascii="Gisha" w:hAnsi="Gisha" w:cs="Gisha" w:hint="cs"/>
+          <w:sz w:val="22"/>
+          <w:szCs w:val="22"/>
+          <w:rtl/>
+        </w:rPr>
+        <w:t xml:space="preserve"> </w:t>
+      </w:r>
+      <w:r>
+        <w:rPr>
+          <w:rFonts w:ascii="Gisha" w:hAnsi="Gisha" w:cs="Gisha" w:hint="cs"/>
+          <w:sz w:val="22"/>
+          <w:szCs w:val="22"/>
+          <w:rtl/>
+        </w:rPr>
+        <w:t>וספרנו את מספר המילים השוות. קיבלנו את הגרף הבא:</w:t>
       </w:r>
     </w:p>
     <w:p>
@@ -9706,7 +10095,25 @@
           <w:szCs w:val="22"/>
           <w:rtl/>
         </w:rPr>
-        <w:t xml:space="preserve">בכדי לאמן מכונה לזהות את המילים שבחרנו, אספנו כ-300 דפים של מילים בכתב יד (3600 מכל מילה). לאחר שנבצע אימון </w:t>
+        <w:t>בכדי לאמן מכונה לזהות את המילים שבחרנו, אספנו כ-300 דפים של מילים בכתב יד (3600</w:t>
+      </w:r>
+      <w:r>
+        <w:rPr>
+          <w:rFonts w:ascii="Gisha" w:hAnsi="Gisha" w:cs="Gisha" w:hint="cs"/>
+          <w:sz w:val="22"/>
+          <w:szCs w:val="22"/>
+          <w:rtl/>
+        </w:rPr>
+        <w:t xml:space="preserve"> מופעים</w:t>
+      </w:r>
+      <w:r>
+        <w:rPr>
+          <w:rFonts w:ascii="Gisha" w:hAnsi="Gisha" w:cs="Gisha" w:hint="cs"/>
+          <w:sz w:val="22"/>
+          <w:szCs w:val="22"/>
+          <w:rtl/>
+        </w:rPr>
+        <w:t xml:space="preserve"> מכל מילה). לאחר שנבצע אימון </w:t>
       </w:r>
       <w:r>
         <w:rPr>
@@ -11812,7 +12219,25 @@
                 <w:szCs w:val="18"/>
                 <w:rtl/>
               </w:rPr>
-              <w:t>חלוקת משימות ועבודה יותר חזקה בתקופה שלפני.</w:t>
+              <w:t xml:space="preserve">חלוקת משימות ועבודה יותר </w:t>
+            </w:r>
+            <w:r>
+              <w:rPr>
+                <w:rFonts w:ascii="Gisha" w:hAnsi="Gisha" w:cs="Gisha" w:hint="cs"/>
+                <w:sz w:val="18"/>
+                <w:szCs w:val="18"/>
+                <w:rtl/>
+              </w:rPr>
+              <w:t>אינטנסיבית</w:t>
+            </w:r>
+            <w:r>
+              <w:rPr>
+                <w:rFonts w:ascii="Gisha" w:hAnsi="Gisha" w:cs="Gisha"/>
+                <w:sz w:val="18"/>
+                <w:szCs w:val="18"/>
+                <w:rtl/>
+              </w:rPr>
+              <w:t xml:space="preserve"> בתקופה שלפני.</w:t>
             </w:r>
           </w:p>
         </w:tc>
@@ -11959,12 +12384,12 @@
             </w:pPr>
             <w:r>
               <w:rPr>
-                <w:rFonts w:ascii="Gisha" w:hAnsi="Gisha" w:cs="Gisha"/>
+                <w:rFonts w:ascii="Gisha" w:hAnsi="Gisha" w:cs="Gisha" w:hint="cs"/>
                 <w:sz w:val="18"/>
                 <w:szCs w:val="18"/>
                 <w:rtl/>
               </w:rPr>
-              <w:t>פחות זמן עבודה על הפרויקט</w:t>
+              <w:t>קושי בחלוקת הזמנים בין הפרויקט, העבודה והקורסים בסמסטר.</w:t>
             </w:r>
           </w:p>
         </w:tc>
@@ -13166,7 +13591,7 @@
           <w:rtl/>
         </w:rPr>
       </w:pPr>
-      <w:hyperlink r:id="rId21" w:history="1">
+      <w:hyperlink r:id="rId22" w:history="1">
         <w:r>
           <w:rPr>
             <w:rStyle w:val="Hyperlink"/>
@@ -13255,7 +13680,7 @@
           <w:b/>
           <w:bCs/>
         </w:rPr>
-        <w:t>Hybrid Feature Learning for Handwriting Verification</w:t>
+        <w:t>Building Autoencoders in Keras</w:t>
       </w:r>
     </w:p>
     <w:p>
@@ -13270,7 +13695,7 @@
         <w:rPr>
           <w:rFonts w:ascii="Gisha" w:hAnsi="Gisha" w:cs="Gisha"/>
         </w:rPr>
-        <w:t>By: Mohammad Abuzar Shaikh , Mihir Chauhan , Jun Chu and Sargur Srihari</w:t>
+        <w:t>By: Francois Chollet</w:t>
       </w:r>
     </w:p>
     <w:p>
@@ -13285,14 +13710,18 @@
         <w:rPr>
           <w:rFonts w:ascii="Gisha" w:hAnsi="Gisha" w:cs="Gisha"/>
         </w:rPr>
-        <w:t xml:space="preserve">Publication Date: 19 </w:t>
-      </w:r>
-      <w:r>
-        <w:rPr>
-          <w:rFonts w:ascii="Gisha" w:hAnsi="Gisha" w:cs="Gisha"/>
-        </w:rPr>
-        <w:t>November, 2018</w:t>
-      </w:r>
+        <w:t>Publication Date: 14 May 2016</w:t>
+      </w:r>
+    </w:p>
+    <w:p>
+      <w:pPr>
+        <w:bidi w:val="0"/>
+        <w:spacing w:line="360" w:lineRule="auto"/>
+        <w:jc w:val="left"/>
+        <w:rPr>
+          <w:rFonts w:ascii="Gisha" w:hAnsi="Gisha" w:cs="Gisha"/>
+        </w:rPr>
+      </w:pPr>
     </w:p>
     <w:p>
       <w:pPr>
@@ -13300,8 +13729,18 @@
         <w:jc w:val="left"/>
         <w:rPr>
           <w:rFonts w:ascii="Gisha" w:hAnsi="Gisha" w:cs="Gisha"/>
-        </w:rPr>
-      </w:pPr>
+          <w:b/>
+          <w:bCs/>
+        </w:rPr>
+      </w:pPr>
+      <w:r>
+        <w:rPr>
+          <w:rFonts w:ascii="Gisha" w:hAnsi="Gisha" w:cs="Gisha"/>
+          <w:b/>
+          <w:bCs/>
+        </w:rPr>
+        <w:t>Hybrid Feature Learning for Handwriting Verification</w:t>
+      </w:r>
     </w:p>
     <w:p>
       <w:pPr>
@@ -13309,6 +13748,51 @@
         <w:jc w:val="left"/>
         <w:rPr>
           <w:rFonts w:ascii="Gisha" w:hAnsi="Gisha" w:cs="Gisha"/>
+        </w:rPr>
+      </w:pPr>
+      <w:r>
+        <w:rPr>
+          <w:rFonts w:ascii="Gisha" w:hAnsi="Gisha" w:cs="Gisha"/>
+        </w:rPr>
+        <w:t>By: Mohammad Abuzar Shaikh , Mihir Chauhan , Jun Chu and Sargur Srihari</w:t>
+      </w:r>
+    </w:p>
+    <w:p>
+      <w:pPr>
+        <w:bidi w:val="0"/>
+        <w:jc w:val="left"/>
+        <w:rPr>
+          <w:rFonts w:ascii="Gisha" w:hAnsi="Gisha" w:cs="Gisha"/>
+        </w:rPr>
+      </w:pPr>
+      <w:r>
+        <w:rPr>
+          <w:rFonts w:ascii="Gisha" w:hAnsi="Gisha" w:cs="Gisha"/>
+        </w:rPr>
+        <w:t xml:space="preserve">Publication Date: 19 </w:t>
+      </w:r>
+      <w:r>
+        <w:rPr>
+          <w:rFonts w:ascii="Gisha" w:hAnsi="Gisha" w:cs="Gisha"/>
+        </w:rPr>
+        <w:t>November, 2018</w:t>
+      </w:r>
+    </w:p>
+    <w:p>
+      <w:pPr>
+        <w:bidi w:val="0"/>
+        <w:jc w:val="left"/>
+        <w:rPr>
+          <w:rFonts w:ascii="Gisha" w:hAnsi="Gisha" w:cs="Gisha"/>
+        </w:rPr>
+      </w:pPr>
+    </w:p>
+    <w:p>
+      <w:pPr>
+        <w:bidi w:val="0"/>
+        <w:jc w:val="left"/>
+        <w:rPr>
+          <w:rFonts w:ascii="Gisha" w:hAnsi="Gisha" w:cs="Gisha"/>
           <w:b/>
           <w:bCs/>
         </w:rPr>
@@ -13319,7 +13803,7 @@
           <w:b/>
           <w:bCs/>
         </w:rPr>
-        <w:t>Writer verification based on a single handwriting word samples</w:t>
+        <w:t>National institute for testing &amp; evaluation</w:t>
       </w:r>
     </w:p>
     <w:p>
@@ -13330,12 +13814,15 @@
           <w:rFonts w:ascii="Gisha" w:hAnsi="Gisha" w:cs="Gisha"/>
         </w:rPr>
       </w:pPr>
-      <w:r>
-        <w:rPr>
-          <w:rFonts w:ascii="Gisha" w:hAnsi="Gisha" w:cs="Gisha"/>
-        </w:rPr>
-        <w:t>By: Ameur Bensefia, Thierry Paquet</w:t>
-      </w:r>
+      <w:hyperlink r:id="rId23" w:history="1">
+        <w:r>
+          <w:rPr>
+            <w:rStyle w:val="Hyperlink"/>
+            <w:rFonts w:ascii="Gisha" w:hAnsi="Gisha" w:cs="Gisha"/>
+          </w:rPr>
+          <w:t>https://www.nite.org.il/</w:t>
+        </w:r>
+      </w:hyperlink>
     </w:p>
     <w:p>
       <w:pPr>
@@ -13345,12 +13832,6 @@
           <w:rFonts w:ascii="Gisha" w:hAnsi="Gisha" w:cs="Gisha"/>
         </w:rPr>
       </w:pPr>
-      <w:r>
-        <w:rPr>
-          <w:rFonts w:ascii="Gisha" w:hAnsi="Gisha" w:cs="Gisha"/>
-        </w:rPr>
-        <w:t>Publication Date: 2016</w:t>
-      </w:r>
     </w:p>
     <w:p>
       <w:pPr>
@@ -13358,8 +13839,18 @@
         <w:jc w:val="left"/>
         <w:rPr>
           <w:rFonts w:ascii="Gisha" w:hAnsi="Gisha" w:cs="Gisha"/>
-        </w:rPr>
-      </w:pPr>
+          <w:b/>
+          <w:bCs/>
+        </w:rPr>
+      </w:pPr>
+      <w:r>
+        <w:rPr>
+          <w:rFonts w:ascii="Gisha" w:hAnsi="Gisha" w:cs="Gisha"/>
+          <w:b/>
+          <w:bCs/>
+        </w:rPr>
+        <w:t>Matching Handwritten Document Images</w:t>
+      </w:r>
     </w:p>
     <w:p>
       <w:pPr>
@@ -13367,6 +13858,45 @@
         <w:jc w:val="left"/>
         <w:rPr>
           <w:rFonts w:ascii="Gisha" w:hAnsi="Gisha" w:cs="Gisha"/>
+        </w:rPr>
+      </w:pPr>
+      <w:r>
+        <w:rPr>
+          <w:rFonts w:ascii="Gisha" w:hAnsi="Gisha" w:cs="Gisha"/>
+        </w:rPr>
+        <w:t>By: Praveen Krishnan, C.V Jawahar</w:t>
+      </w:r>
+    </w:p>
+    <w:p>
+      <w:pPr>
+        <w:bidi w:val="0"/>
+        <w:jc w:val="left"/>
+        <w:rPr>
+          <w:rFonts w:ascii="Gisha" w:hAnsi="Gisha" w:cs="Gisha"/>
+        </w:rPr>
+      </w:pPr>
+      <w:r>
+        <w:rPr>
+          <w:rFonts w:ascii="Gisha" w:hAnsi="Gisha" w:cs="Gisha"/>
+        </w:rPr>
+        <w:t>Publication Date: 19 May, 2016</w:t>
+      </w:r>
+    </w:p>
+    <w:p>
+      <w:pPr>
+        <w:bidi w:val="0"/>
+        <w:jc w:val="left"/>
+        <w:rPr>
+          <w:rFonts w:ascii="Gisha" w:hAnsi="Gisha" w:cs="Gisha"/>
+        </w:rPr>
+      </w:pPr>
+    </w:p>
+    <w:p>
+      <w:pPr>
+        <w:bidi w:val="0"/>
+        <w:jc w:val="left"/>
+        <w:rPr>
+          <w:rFonts w:ascii="Gisha" w:hAnsi="Gisha" w:cs="Gisha"/>
           <w:b/>
           <w:bCs/>
         </w:rPr>
@@ -13377,7 +13907,7 @@
           <w:b/>
           <w:bCs/>
         </w:rPr>
-        <w:t>Matching Handwritten Document Images</w:t>
+        <w:t>Writer verification based on a single handwriting word samples</w:t>
       </w:r>
     </w:p>
     <w:p>
@@ -13392,7 +13922,7 @@
         <w:rPr>
           <w:rFonts w:ascii="Gisha" w:hAnsi="Gisha" w:cs="Gisha"/>
         </w:rPr>
-        <w:t>By: Praveen Krishnan, C.V Jawahar</w:t>
+        <w:t>By: Ameur Bensefia, Thierry Paquet</w:t>
       </w:r>
     </w:p>
     <w:p>
@@ -13401,13 +13931,14 @@
         <w:jc w:val="left"/>
         <w:rPr>
           <w:rFonts w:ascii="Gisha" w:hAnsi="Gisha" w:cs="Gisha"/>
-        </w:rPr>
-      </w:pPr>
-      <w:r>
-        <w:rPr>
-          <w:rFonts w:ascii="Gisha" w:hAnsi="Gisha" w:cs="Gisha"/>
-        </w:rPr>
-        <w:t>Publication Date: 19 May, 2016</w:t>
+          <w:rtl/>
+        </w:rPr>
+      </w:pPr>
+      <w:r>
+        <w:rPr>
+          <w:rFonts w:ascii="Gisha" w:hAnsi="Gisha" w:cs="Gisha"/>
+        </w:rPr>
+        <w:t>Publication Date: 2016</w:t>
       </w:r>
     </w:p>
     <w:p>
@@ -13434,18 +13965,9 @@
         <w:jc w:val="left"/>
         <w:rPr>
           <w:rFonts w:ascii="Gisha" w:hAnsi="Gisha" w:cs="Gisha"/>
-          <w:b/>
-          <w:bCs/>
-        </w:rPr>
-      </w:pPr>
-      <w:r>
-        <w:rPr>
-          <w:rFonts w:ascii="Gisha" w:hAnsi="Gisha" w:cs="Gisha"/>
-          <w:b/>
-          <w:bCs/>
-        </w:rPr>
-        <w:t>Building Autoencoders in Keras</w:t>
-      </w:r>
+          <w:rtl/>
+        </w:rPr>
+      </w:pPr>
     </w:p>
     <w:p>
       <w:pPr>
@@ -13455,40 +13977,10 @@
           <w:rFonts w:ascii="Gisha" w:hAnsi="Gisha" w:cs="Gisha"/>
         </w:rPr>
       </w:pPr>
-      <w:r>
-        <w:rPr>
-          <w:rFonts w:ascii="Gisha" w:hAnsi="Gisha" w:cs="Gisha"/>
-        </w:rPr>
-        <w:t>By: Francois Chollet</w:t>
-      </w:r>
-    </w:p>
-    <w:p>
-      <w:pPr>
-        <w:bidi w:val="0"/>
-        <w:jc w:val="left"/>
-        <w:rPr>
-          <w:rFonts w:ascii="Gisha" w:hAnsi="Gisha" w:cs="Gisha"/>
-        </w:rPr>
-      </w:pPr>
-      <w:r>
-        <w:rPr>
-          <w:rFonts w:ascii="Gisha" w:hAnsi="Gisha" w:cs="Gisha"/>
-        </w:rPr>
-        <w:t>Publication Date: 14 May 2016</w:t>
-      </w:r>
-    </w:p>
-    <w:p>
-      <w:pPr>
-        <w:bidi w:val="0"/>
-        <w:jc w:val="left"/>
-        <w:rPr>
-          <w:rFonts w:ascii="Gisha" w:hAnsi="Gisha" w:cs="Gisha"/>
-        </w:rPr>
-      </w:pPr>
     </w:p>
     <w:sectPr>
-      <w:headerReference w:type="default" r:id="rId22"/>
-      <w:footerReference w:type="default" r:id="rId23"/>
+      <w:headerReference w:type="default" r:id="rId24"/>
+      <w:footerReference w:type="default" r:id="rId25"/>
       <w:pgSz w:w="11906" w:h="16838"/>
       <w:pgMar w:top="2658" w:right="1700" w:bottom="1797" w:left="1701" w:header="426" w:footer="708" w:gutter="0"/>
       <w:cols w:space="708"/>
@@ -17673,7 +18165,7 @@
     </w:rPrDefault>
     <w:pPrDefault/>
   </w:docDefaults>
-  <w:latentStyles w:defLockedState="0" w:defUIPriority="99" w:defSemiHidden="0" w:defUnhideWhenUsed="0" w:defQFormat="0" w:count="377">
+  <w:latentStyles w:defLockedState="0" w:defUIPriority="99" w:defSemiHidden="0" w:defUnhideWhenUsed="0" w:defQFormat="0" w:count="376">
     <w:lsdException w:name="Normal" w:uiPriority="0" w:qFormat="1"/>
     <w:lsdException w:name="heading 1" w:uiPriority="9" w:qFormat="1"/>
     <w:lsdException w:name="heading 2" w:semiHidden="1" w:uiPriority="9" w:unhideWhenUsed="1" w:qFormat="1"/>
@@ -18050,7 +18542,6 @@
     <w:lsdException w:name="Hashtag" w:semiHidden="1" w:unhideWhenUsed="1"/>
     <w:lsdException w:name="Unresolved Mention" w:semiHidden="1" w:unhideWhenUsed="1"/>
     <w:lsdException w:name="Smart Link" w:semiHidden="1" w:unhideWhenUsed="1"/>
-    <w:lsdException w:name="Smart Link Error" w:semiHidden="1" w:unhideWhenUsed="1"/>
   </w:latentStyles>
   <w:style w:type="paragraph" w:default="1" w:styleId="a">
     <w:name w:val="Normal"/>
@@ -18680,7 +19171,7 @@
 </file>
 
 <file path=customXml/itemProps1.xml><?xml version="1.0" encoding="utf-8"?>
-<ds:datastoreItem xmlns:ds="http://schemas.openxmlformats.org/officeDocument/2006/customXml" ds:itemID="{AA31B0EA-8BCD-47CE-92E4-3491CA7C580F}">
+<ds:datastoreItem xmlns:ds="http://schemas.openxmlformats.org/officeDocument/2006/customXml" ds:itemID="{3F4D7B73-215C-4A96-B5B3-7D297D62CB09}">
   <ds:schemaRefs>
     <ds:schemaRef ds:uri="http://schemas.openxmlformats.org/officeDocument/2006/bibliography"/>
   </ds:schemaRefs>

</xml_diff>

<commit_message>
Alpha Report -fix summary
</commit_message>
<xml_diff>
--- a/doc/Alpha Report - Daniel Gabay & Shachar Israeli.docx
+++ b/doc/Alpha Report - Daniel Gabay & Shachar Israeli.docx
@@ -499,8 +499,21 @@
           <w:szCs w:val="28"/>
           <w:rtl/>
         </w:rPr>
-        <w:t xml:space="preserve"> דר' אסף שפיינר</w:t>
-      </w:r>
+        <w:t xml:space="preserve"> דר' אסף </w:t>
+      </w:r>
+      <w:proofErr w:type="spellStart"/>
+      <w:r>
+        <w:rPr>
+          <w:rFonts w:hint="cs"/>
+          <w:b/>
+          <w:bCs/>
+          <w:sz w:val="28"/>
+          <w:szCs w:val="28"/>
+          <w:rtl/>
+        </w:rPr>
+        <w:t>שפיינר</w:t>
+      </w:r>
+      <w:proofErr w:type="spellEnd"/>
       <w:r>
         <w:rPr>
           <w:b/>
@@ -798,23 +811,7 @@
                   <w:color w:val="0000FF"/>
                   <w:u w:val="single"/>
                 </w:rPr>
-                <w:t>https://github.com/DanielGabay/A</w:t>
-              </w:r>
-              <w:r>
-                <w:rPr>
-                  <w:rFonts w:asciiTheme="minorBidi" w:hAnsiTheme="minorBidi"/>
-                  <w:color w:val="0000FF"/>
-                  <w:u w:val="single"/>
-                </w:rPr>
-                <w:t>u</w:t>
-              </w:r>
-              <w:r>
-                <w:rPr>
-                  <w:rFonts w:asciiTheme="minorBidi" w:hAnsiTheme="minorBidi"/>
-                  <w:color w:val="0000FF"/>
-                  <w:u w:val="single"/>
-                </w:rPr>
-                <w:t>thor-verification-by-handwriting-samples</w:t>
+                <w:t>https://github.com/DanielGabay/Author-verification-by-handwriting-samples</w:t>
               </w:r>
             </w:hyperlink>
           </w:p>
@@ -2065,6 +2062,7 @@
         </w:rPr>
         <w:t xml:space="preserve"> ומטרתה </w:t>
       </w:r>
+      <w:proofErr w:type="spellStart"/>
       <w:r>
         <w:rPr>
           <w:rFonts w:ascii="Gisha" w:hAnsi="Gisha" w:cs="Gisha" w:hint="cs"/>
@@ -2079,6 +2077,7 @@
         </w:rPr>
         <w:t>ד</w:t>
       </w:r>
+      <w:proofErr w:type="spellEnd"/>
       <w:r>
         <w:rPr>
           <w:rFonts w:ascii="Gisha" w:hAnsi="Gisha" w:cs="Gisha" w:hint="cs"/>
@@ -3566,7 +3565,23 @@
           <w:rFonts w:ascii="Gisha" w:hAnsi="Gisha" w:cs="Gisha" w:hint="cs"/>
           <w:rtl/>
         </w:rPr>
-        <w:t>ע"י הסטודנטים מורן זרגרי ואיתי חפץ</w:t>
+        <w:t xml:space="preserve">ע"י הסטודנטים מורן </w:t>
+      </w:r>
+      <w:proofErr w:type="spellStart"/>
+      <w:r>
+        <w:rPr>
+          <w:rFonts w:ascii="Gisha" w:hAnsi="Gisha" w:cs="Gisha" w:hint="cs"/>
+          <w:rtl/>
+        </w:rPr>
+        <w:t>זרגרי</w:t>
+      </w:r>
+      <w:proofErr w:type="spellEnd"/>
+      <w:r>
+        <w:rPr>
+          <w:rFonts w:ascii="Gisha" w:hAnsi="Gisha" w:cs="Gisha" w:hint="cs"/>
+          <w:rtl/>
+        </w:rPr>
+        <w:t xml:space="preserve"> ואיתי חפץ</w:t>
       </w:r>
       <w:r>
         <w:rPr>
@@ -4471,7 +4486,27 @@
           <w:szCs w:val="22"/>
           <w:rtl/>
         </w:rPr>
-        <w:t>הרבה 'פיקים'</w:t>
+        <w:t>הרבה '</w:t>
+      </w:r>
+      <w:proofErr w:type="spellStart"/>
+      <w:r>
+        <w:rPr>
+          <w:rFonts w:ascii="Gisha" w:hAnsi="Gisha" w:cs="Gisha" w:hint="cs"/>
+          <w:sz w:val="22"/>
+          <w:szCs w:val="22"/>
+          <w:rtl/>
+        </w:rPr>
+        <w:t>פיקים</w:t>
+      </w:r>
+      <w:proofErr w:type="spellEnd"/>
+      <w:r>
+        <w:rPr>
+          <w:rFonts w:ascii="Gisha" w:hAnsi="Gisha" w:cs="Gisha" w:hint="cs"/>
+          <w:sz w:val="22"/>
+          <w:szCs w:val="22"/>
+          <w:rtl/>
+        </w:rPr>
+        <w:t>'</w:t>
       </w:r>
       <w:r>
         <w:rPr>
@@ -7222,14 +7257,25 @@
         </w:rPr>
         <w:t xml:space="preserve">בכל תא </w:t>
       </w:r>
-      <w:r>
-        <w:rPr>
-          <w:rFonts w:ascii="Gisha" w:hAnsi="Gisha" w:cs="Gisha" w:hint="cs"/>
-          <w:sz w:val="22"/>
-          <w:szCs w:val="22"/>
-          <w:rtl/>
-        </w:rPr>
-        <w:t xml:space="preserve">בוקטור </w:t>
+      <w:proofErr w:type="spellStart"/>
+      <w:r>
+        <w:rPr>
+          <w:rFonts w:ascii="Gisha" w:hAnsi="Gisha" w:cs="Gisha" w:hint="cs"/>
+          <w:sz w:val="22"/>
+          <w:szCs w:val="22"/>
+          <w:rtl/>
+        </w:rPr>
+        <w:t>בוקטור</w:t>
+      </w:r>
+      <w:proofErr w:type="spellEnd"/>
+      <w:r>
+        <w:rPr>
+          <w:rFonts w:ascii="Gisha" w:hAnsi="Gisha" w:cs="Gisha" w:hint="cs"/>
+          <w:sz w:val="22"/>
+          <w:szCs w:val="22"/>
+          <w:rtl/>
+        </w:rPr>
+        <w:t xml:space="preserve"> </w:t>
       </w:r>
       <w:r>
         <w:rPr>
@@ -7371,16 +7417,47 @@
           <w:szCs w:val="22"/>
           <w:rtl/>
         </w:rPr>
-        <w:t xml:space="preserve">לזהות וקטורי חיסור של חיבורים שנכתבו על ידי אותו אדם, </w:t>
-      </w:r>
-      <w:r>
-        <w:rPr>
-          <w:rFonts w:ascii="Gisha" w:hAnsi="Gisha" w:cs="Gisha" w:hint="cs"/>
-          <w:sz w:val="22"/>
-          <w:szCs w:val="22"/>
-          <w:rtl/>
-        </w:rPr>
-        <w:t xml:space="preserve">ווקטורי חיסור של </w:t>
+        <w:t xml:space="preserve">לזהות </w:t>
+      </w:r>
+      <w:proofErr w:type="spellStart"/>
+      <w:r>
+        <w:rPr>
+          <w:rFonts w:ascii="Gisha" w:hAnsi="Gisha" w:cs="Gisha" w:hint="cs"/>
+          <w:sz w:val="22"/>
+          <w:szCs w:val="22"/>
+          <w:rtl/>
+        </w:rPr>
+        <w:t>וקטורי</w:t>
+      </w:r>
+      <w:proofErr w:type="spellEnd"/>
+      <w:r>
+        <w:rPr>
+          <w:rFonts w:ascii="Gisha" w:hAnsi="Gisha" w:cs="Gisha" w:hint="cs"/>
+          <w:sz w:val="22"/>
+          <w:szCs w:val="22"/>
+          <w:rtl/>
+        </w:rPr>
+        <w:t xml:space="preserve"> חיסור של חיבורים שנכתבו על ידי אותו אדם, </w:t>
+      </w:r>
+      <w:proofErr w:type="spellStart"/>
+      <w:r>
+        <w:rPr>
+          <w:rFonts w:ascii="Gisha" w:hAnsi="Gisha" w:cs="Gisha" w:hint="cs"/>
+          <w:sz w:val="22"/>
+          <w:szCs w:val="22"/>
+          <w:rtl/>
+        </w:rPr>
+        <w:t>ווקטורי</w:t>
+      </w:r>
+      <w:proofErr w:type="spellEnd"/>
+      <w:r>
+        <w:rPr>
+          <w:rFonts w:ascii="Gisha" w:hAnsi="Gisha" w:cs="Gisha" w:hint="cs"/>
+          <w:sz w:val="22"/>
+          <w:szCs w:val="22"/>
+          <w:rtl/>
+        </w:rPr>
+        <w:t xml:space="preserve"> חיסור של </w:t>
       </w:r>
       <w:r>
         <w:rPr>
@@ -7610,13 +7687,6 @@
     </w:p>
     <w:p>
       <w:pPr>
-        <w:rPr>
-          <w:rtl/>
-        </w:rPr>
-      </w:pPr>
-    </w:p>
-    <w:p>
-      <w:pPr>
         <w:pStyle w:val="2"/>
         <w:jc w:val="left"/>
         <w:rPr>
@@ -7629,6 +7699,7 @@
           <w:rFonts w:asciiTheme="minorBidi" w:hAnsiTheme="minorBidi" w:cstheme="minorBidi" w:hint="cs"/>
           <w:rtl/>
         </w:rPr>
+        <w:lastRenderedPageBreak/>
         <w:t>ארכיטקטור</w:t>
       </w:r>
       <w:r>
@@ -7952,12 +8023,56 @@
         </w:rPr>
         <w:t xml:space="preserve"> לשימוש בשפה (</w:t>
       </w:r>
-      <w:r>
-        <w:rPr>
-          <w:rFonts w:ascii="Gisha" w:hAnsi="Gisha" w:cs="Gisha"/>
-        </w:rPr>
-        <w:t>numpy, sklearn, pandas, matplotlib, keras, PIL tensorflow</w:t>
-      </w:r>
+      <w:proofErr w:type="spellStart"/>
+      <w:r>
+        <w:rPr>
+          <w:rFonts w:ascii="Gisha" w:hAnsi="Gisha" w:cs="Gisha"/>
+        </w:rPr>
+        <w:t>numpy</w:t>
+      </w:r>
+      <w:proofErr w:type="spellEnd"/>
+      <w:r>
+        <w:rPr>
+          <w:rFonts w:ascii="Gisha" w:hAnsi="Gisha" w:cs="Gisha"/>
+        </w:rPr>
+        <w:t xml:space="preserve">, </w:t>
+      </w:r>
+      <w:proofErr w:type="spellStart"/>
+      <w:r>
+        <w:rPr>
+          <w:rFonts w:ascii="Gisha" w:hAnsi="Gisha" w:cs="Gisha"/>
+        </w:rPr>
+        <w:t>sklearn</w:t>
+      </w:r>
+      <w:proofErr w:type="spellEnd"/>
+      <w:r>
+        <w:rPr>
+          <w:rFonts w:ascii="Gisha" w:hAnsi="Gisha" w:cs="Gisha"/>
+        </w:rPr>
+        <w:t xml:space="preserve">, pandas, matplotlib, </w:t>
+      </w:r>
+      <w:proofErr w:type="spellStart"/>
+      <w:r>
+        <w:rPr>
+          <w:rFonts w:ascii="Gisha" w:hAnsi="Gisha" w:cs="Gisha"/>
+        </w:rPr>
+        <w:t>keras</w:t>
+      </w:r>
+      <w:proofErr w:type="spellEnd"/>
+      <w:r>
+        <w:rPr>
+          <w:rFonts w:ascii="Gisha" w:hAnsi="Gisha" w:cs="Gisha"/>
+        </w:rPr>
+        <w:t xml:space="preserve">, PIL </w:t>
+      </w:r>
+      <w:proofErr w:type="spellStart"/>
+      <w:r>
+        <w:rPr>
+          <w:rFonts w:ascii="Gisha" w:hAnsi="Gisha" w:cs="Gisha"/>
+        </w:rPr>
+        <w:t>tensorflow</w:t>
+      </w:r>
+      <w:proofErr w:type="spellEnd"/>
       <w:r>
         <w:rPr>
           <w:rFonts w:ascii="Gisha" w:hAnsi="Gisha" w:cs="Gisha" w:hint="cs"/>
@@ -8324,8 +8439,17 @@
           <w:rFonts w:ascii="Gisha" w:eastAsiaTheme="minorHAnsi" w:hAnsi="Gisha" w:cs="Gisha"/>
           <w:u w:val="single"/>
         </w:rPr>
-        <w:t>Writer verification based on a single handwriting word samples</w:t>
-      </w:r>
+        <w:t xml:space="preserve">Writer verification based on a single handwriting word </w:t>
+      </w:r>
+      <w:proofErr w:type="gramStart"/>
+      <w:r>
+        <w:rPr>
+          <w:rFonts w:ascii="Gisha" w:eastAsiaTheme="minorHAnsi" w:hAnsi="Gisha" w:cs="Gisha"/>
+          <w:u w:val="single"/>
+        </w:rPr>
+        <w:t>samples</w:t>
+      </w:r>
+      <w:proofErr w:type="gramEnd"/>
     </w:p>
     <w:p>
       <w:pPr>
@@ -8396,13 +8520,21 @@
           <w:rFonts w:ascii="Gisha" w:hAnsi="Gisha" w:cs="Gisha"/>
           <w:rtl/>
         </w:rPr>
-        <w:t xml:space="preserve">המאמר מתאר את הדמיון בין הבעיה הנתונה לבין זיהוי חתימה המשתמש ב- </w:t>
-      </w:r>
-      <w:r>
-        <w:rPr>
-          <w:rFonts w:ascii="Gisha" w:hAnsi="Gisha" w:cs="Gisha"/>
-        </w:rPr>
-        <w:t>Levenshtein edit distance</w:t>
+        <w:t>המאמר מתאר את הדמיון בין הבעיה הנתונה לבין זיהוי חתימה המשתמש ב-</w:t>
+      </w:r>
+      <w:proofErr w:type="spellStart"/>
+      <w:r>
+        <w:rPr>
+          <w:rFonts w:ascii="Gisha" w:hAnsi="Gisha" w:cs="Gisha"/>
+        </w:rPr>
+        <w:t>Levenshtein</w:t>
+      </w:r>
+      <w:proofErr w:type="spellEnd"/>
+      <w:r>
+        <w:rPr>
+          <w:rFonts w:ascii="Gisha" w:hAnsi="Gisha" w:cs="Gisha"/>
+        </w:rPr>
+        <w:t xml:space="preserve"> edit distance</w:t>
       </w:r>
       <w:r>
         <w:rPr>
@@ -8429,7 +8561,7 @@
       <w:pPr>
         <w:jc w:val="both"/>
         <w:rPr>
-          <w:rFonts w:ascii="Gisha" w:hAnsi="Gisha" w:cs="Gisha"/>
+          <w:rFonts w:ascii="Gisha" w:hAnsi="Gisha" w:cs="Gisha" w:hint="cs"/>
           <w:rtl/>
         </w:rPr>
       </w:pPr>
@@ -8454,6 +8586,8 @@
         </w:rPr>
         <w:t>) באמצעות הערכת העלות השינוי בין האלמנטים הבסיסיים.</w:t>
       </w:r>
+      <w:bookmarkStart w:id="0" w:name="_GoBack"/>
+      <w:bookmarkEnd w:id="0"/>
     </w:p>
     <w:p>
       <w:pPr>
@@ -8911,8 +9045,6 @@
         </w:rPr>
         <w:t>ו</w:t>
       </w:r>
-      <w:bookmarkStart w:id="0" w:name="_GoBack"/>
-      <w:bookmarkEnd w:id="0"/>
       <w:r>
         <w:rPr>
           <w:rFonts w:ascii="Gisha" w:hAnsi="Gisha" w:cs="Gisha" w:hint="cs"/>
@@ -9088,7 +9220,23 @@
           <w:rFonts w:ascii="Gisha" w:hAnsi="Gisha" w:cs="Gisha" w:hint="cs"/>
           <w:rtl/>
         </w:rPr>
-        <w:t xml:space="preserve"> ובמקביל ביצענו התאמות מהפרויקט שבוצע בשנה שעברה ע"י מורן זרגרי ואיתי חפץ לפרויקט שלנו.</w:t>
+        <w:t xml:space="preserve"> ובמקביל ביצענו התאמות מהפרויקט שבוצע בשנה שעברה ע"י מורן </w:t>
+      </w:r>
+      <w:proofErr w:type="spellStart"/>
+      <w:r>
+        <w:rPr>
+          <w:rFonts w:ascii="Gisha" w:hAnsi="Gisha" w:cs="Gisha" w:hint="cs"/>
+          <w:rtl/>
+        </w:rPr>
+        <w:t>זרגרי</w:t>
+      </w:r>
+      <w:proofErr w:type="spellEnd"/>
+      <w:r>
+        <w:rPr>
+          <w:rFonts w:ascii="Gisha" w:hAnsi="Gisha" w:cs="Gisha" w:hint="cs"/>
+          <w:rtl/>
+        </w:rPr>
+        <w:t xml:space="preserve"> ואיתי חפץ לפרויקט שלנו.</w:t>
       </w:r>
       <w:r>
         <w:rPr>
@@ -9248,7 +9396,21 @@
           <w:rFonts w:ascii="Gisha" w:hAnsi="Gisha" w:cs="Gisha" w:hint="cs"/>
           <w:rtl/>
         </w:rPr>
-        <w:t xml:space="preserve">נכון להיום סיימנו עם שלב הגילוי, ושלב הזיהוי עבור אותיות (נשאר עוד לבצע עבור </w:t>
+        <w:t>נכון להיום סיימנו עם שלב הגילוי</w:t>
+      </w:r>
+      <w:r>
+        <w:rPr>
+          <w:rFonts w:ascii="Gisha" w:hAnsi="Gisha" w:cs="Gisha" w:hint="cs"/>
+          <w:rtl/>
+        </w:rPr>
+        <w:t xml:space="preserve"> </w:t>
+      </w:r>
+      <w:r>
+        <w:rPr>
+          <w:rFonts w:ascii="Gisha" w:hAnsi="Gisha" w:cs="Gisha" w:hint="cs"/>
+          <w:rtl/>
+        </w:rPr>
+        <w:t xml:space="preserve">ושלב הזיהוי עבור אותיות (נשאר עוד לבצע עבור </w:t>
       </w:r>
       <w:r>
         <w:rPr>
@@ -9262,7 +9424,21 @@
           <w:rFonts w:ascii="Gisha" w:hAnsi="Gisha" w:cs="Gisha" w:hint="cs"/>
           <w:rtl/>
         </w:rPr>
-        <w:t>מילים). לסמסטר הבא נותר לנו להמשיך א</w:t>
+        <w:t xml:space="preserve">מילים). </w:t>
+      </w:r>
+      <w:r>
+        <w:rPr>
+          <w:rFonts w:ascii="Gisha" w:hAnsi="Gisha" w:cs="Gisha" w:hint="cs"/>
+          <w:rtl/>
+        </w:rPr>
+        <w:t>ב</w:t>
+      </w:r>
+      <w:r>
+        <w:rPr>
+          <w:rFonts w:ascii="Gisha" w:hAnsi="Gisha" w:cs="Gisha" w:hint="cs"/>
+          <w:rtl/>
+        </w:rPr>
+        <w:t>סמסטר הבא נותר לנו להמשיך א</w:t>
       </w:r>
       <w:r>
         <w:rPr>
@@ -9317,7 +9493,21 @@
           <w:rFonts w:ascii="Gisha" w:hAnsi="Gisha" w:cs="Gisha" w:hint="cs"/>
           <w:rtl/>
         </w:rPr>
-        <w:t>האותיות. בנוסף</w:t>
+        <w:t>האותיות.</w:t>
+      </w:r>
+      <w:r>
+        <w:rPr>
+          <w:rFonts w:ascii="Gisha" w:hAnsi="Gisha" w:cs="Gisha" w:hint="cs"/>
+          <w:rtl/>
+        </w:rPr>
+        <w:t xml:space="preserve"> </w:t>
+      </w:r>
+      <w:r>
+        <w:rPr>
+          <w:rFonts w:ascii="Gisha" w:hAnsi="Gisha" w:cs="Gisha" w:hint="cs"/>
+          <w:rtl/>
+        </w:rPr>
+        <w:t>בנוסף</w:t>
       </w:r>
       <w:r>
         <w:rPr>
@@ -9328,21 +9518,35 @@
       </w:r>
       <w:r>
         <w:rPr>
-          <w:rFonts w:ascii="Gisha" w:hAnsi="Gisha" w:cs="Gisha" w:hint="cs"/>
-          <w:rtl/>
-        </w:rPr>
-        <w:t>מימשנו את אלגוריתם 'קוף'</w:t>
-      </w:r>
-      <w:r>
-        <w:rPr>
-          <w:rFonts w:ascii="Gisha" w:hAnsi="Gisha" w:cs="Gisha" w:hint="cs"/>
-          <w:rtl/>
-        </w:rPr>
-        <w:t>, אך אנו עובדים על שיפור אחוזי הדיוק שלו</w:t>
-      </w:r>
-      <w:r>
-        <w:rPr>
-          <w:rFonts w:ascii="Gisha" w:hAnsi="Gisha" w:cs="Gisha" w:hint="cs"/>
+          <w:rFonts w:ascii="Gisha" w:hAnsi="Gisha" w:cs="Gisha"/>
+          <w:rtl/>
+        </w:rPr>
+        <w:t>ברשותנו 500 חיבורים</w:t>
+      </w:r>
+      <w:r>
+        <w:rPr>
+          <w:rFonts w:ascii="Gisha" w:hAnsi="Gisha" w:cs="Gisha" w:hint="cs"/>
+          <w:rtl/>
+        </w:rPr>
+        <w:t xml:space="preserve"> של נבחנים אשר הועברו אלינו ע"י </w:t>
+      </w:r>
+      <w:r>
+        <w:rPr>
+          <w:rFonts w:ascii="Gisha" w:hAnsi="Gisha" w:cs="Gisha"/>
+          <w:rtl/>
+        </w:rPr>
+        <w:t>המרכז הארצי לבחינות והערכה</w:t>
+      </w:r>
+      <w:r>
+        <w:rPr>
+          <w:rFonts w:ascii="Gisha" w:hAnsi="Gisha" w:cs="Gisha" w:hint="cs"/>
+          <w:rtl/>
+        </w:rPr>
+        <w:t>.</w:t>
+      </w:r>
+      <w:r>
+        <w:rPr>
+          <w:rFonts w:ascii="Gisha" w:hAnsi="Gisha" w:cs="Gisha"/>
           <w:rtl/>
         </w:rPr>
         <w:t xml:space="preserve"> </w:t>
@@ -9352,56 +9556,217 @@
           <w:rFonts w:ascii="Gisha" w:hAnsi="Gisha" w:cs="Gisha" w:hint="cs"/>
           <w:rtl/>
         </w:rPr>
-        <w:t>ועלינו ל</w:t>
-      </w:r>
-      <w:r>
-        <w:rPr>
-          <w:rFonts w:ascii="Gisha" w:hAnsi="Gisha" w:cs="Gisha" w:hint="cs"/>
-          <w:rtl/>
-        </w:rPr>
-        <w:t>המשי</w:t>
-      </w:r>
-      <w:r>
-        <w:rPr>
-          <w:rFonts w:ascii="Gisha" w:hAnsi="Gisha" w:cs="Gisha" w:hint="cs"/>
-          <w:rtl/>
-        </w:rPr>
-        <w:t xml:space="preserve">ך </w:t>
-      </w:r>
-      <w:r>
-        <w:rPr>
-          <w:rFonts w:ascii="Gisha" w:hAnsi="Gisha" w:cs="Gisha" w:hint="cs"/>
-          <w:rtl/>
-        </w:rPr>
-        <w:t>ול</w:t>
-      </w:r>
-      <w:r>
-        <w:rPr>
-          <w:rFonts w:ascii="Gisha" w:hAnsi="Gisha" w:cs="Gisha" w:hint="cs"/>
-          <w:rtl/>
-        </w:rPr>
-        <w:t>בדוק</w:t>
-      </w:r>
-      <w:r>
-        <w:rPr>
-          <w:rFonts w:ascii="Gisha" w:hAnsi="Gisha" w:cs="Gisha" w:hint="cs"/>
-          <w:rtl/>
-        </w:rPr>
-        <w:t xml:space="preserve"> אילו תוצאות הוא עשוי להניב</w:t>
-      </w:r>
-      <w:r>
-        <w:rPr>
-          <w:rFonts w:ascii="Gisha" w:hAnsi="Gisha" w:cs="Gisha" w:hint="cs"/>
-          <w:rtl/>
-        </w:rPr>
-        <w:t xml:space="preserve"> בהמשך הפרויקט</w:t>
-      </w:r>
-      <w:r>
-        <w:rPr>
-          <w:rFonts w:ascii="Gisha" w:hAnsi="Gisha" w:cs="Gisha" w:hint="cs"/>
-          <w:rtl/>
-        </w:rPr>
-        <w:t>. כמובן שלא זנחנו את כל הדברים ש'סיימנו' עד כה, ונמשיך לשפר אותם ככל שהזמן יחלוף.</w:t>
+        <w:t>בעזרת החיבורים</w:t>
+      </w:r>
+      <w:r>
+        <w:rPr>
+          <w:rFonts w:ascii="Gisha" w:hAnsi="Gisha" w:cs="Gisha"/>
+          <w:rtl/>
+        </w:rPr>
+        <w:t xml:space="preserve"> ביצענו </w:t>
+      </w:r>
+      <w:r>
+        <w:rPr>
+          <w:rFonts w:ascii="Gisha" w:hAnsi="Gisha" w:cs="Gisha" w:hint="cs"/>
+          <w:rtl/>
+        </w:rPr>
+        <w:t>את המימוש של אלגוריתם קוף</w:t>
+      </w:r>
+      <w:r>
+        <w:rPr>
+          <w:rFonts w:ascii="Gisha" w:hAnsi="Gisha" w:cs="Gisha"/>
+          <w:rtl/>
+        </w:rPr>
+        <w:t>.</w:t>
+      </w:r>
+      <w:r>
+        <w:rPr>
+          <w:rFonts w:ascii="Gisha" w:hAnsi="Gisha" w:cs="Gisha" w:hint="cs"/>
+          <w:rtl/>
+        </w:rPr>
+        <w:t xml:space="preserve"> ל</w:t>
+      </w:r>
+      <w:r>
+        <w:rPr>
+          <w:rFonts w:ascii="Gisha" w:hAnsi="Gisha" w:cs="Gisha"/>
+          <w:rtl/>
+        </w:rPr>
+        <w:t xml:space="preserve">צורך הלמידה חילקנו את החיבורים לשני חלקים </w:t>
+      </w:r>
+      <w:r>
+        <w:rPr>
+          <w:rFonts w:ascii="Gisha" w:hAnsi="Gisha" w:cs="Gisha" w:hint="cs"/>
+          <w:rtl/>
+        </w:rPr>
+        <w:t>ובכך קיבלנו "שני" חיבורים של אותו נבחן</w:t>
+      </w:r>
+      <w:r>
+        <w:rPr>
+          <w:rFonts w:ascii="Gisha" w:hAnsi="Gisha" w:cs="Gisha" w:hint="cs"/>
+          <w:rtl/>
+        </w:rPr>
+        <w:t xml:space="preserve"> </w:t>
+      </w:r>
+      <w:r>
+        <w:rPr>
+          <w:rFonts w:ascii="Gisha" w:hAnsi="Gisha" w:cs="Gisha"/>
+          <w:rtl/>
+        </w:rPr>
+        <w:t xml:space="preserve">(כל 500 החיבורים שייכים לנבחנים שונים). בסה"כ ביצענו למידה על 500 זוגות של חיבורים </w:t>
+      </w:r>
+      <w:r>
+        <w:rPr>
+          <w:rFonts w:ascii="Gisha" w:hAnsi="Gisha" w:cs="Gisha" w:hint="cs"/>
+          <w:rtl/>
+        </w:rPr>
+        <w:t>של אותו נבחן</w:t>
+      </w:r>
+      <w:r>
+        <w:rPr>
+          <w:rFonts w:ascii="Gisha" w:hAnsi="Gisha" w:cs="Gisha"/>
+          <w:rtl/>
+        </w:rPr>
+        <w:t xml:space="preserve"> ו</w:t>
+      </w:r>
+      <w:r>
+        <w:rPr>
+          <w:rFonts w:ascii="Gisha" w:hAnsi="Gisha" w:cs="Gisha" w:hint="cs"/>
+          <w:rtl/>
+        </w:rPr>
+        <w:t>-</w:t>
+      </w:r>
+      <w:r>
+        <w:rPr>
+          <w:rFonts w:ascii="Gisha" w:hAnsi="Gisha" w:cs="Gisha"/>
+          <w:rtl/>
+        </w:rPr>
+        <w:t xml:space="preserve"> 500 </w:t>
+      </w:r>
+      <w:r>
+        <w:rPr>
+          <w:rFonts w:ascii="Gisha" w:hAnsi="Gisha" w:cs="Gisha" w:hint="cs"/>
+          <w:rtl/>
+        </w:rPr>
+        <w:t>זוגות של חיבורים בעלי מחבר</w:t>
+      </w:r>
+      <w:r>
+        <w:rPr>
+          <w:rFonts w:ascii="Gisha" w:hAnsi="Gisha" w:cs="Gisha"/>
+          <w:rtl/>
+        </w:rPr>
+        <w:t xml:space="preserve"> שונ</w:t>
+      </w:r>
+      <w:r>
+        <w:rPr>
+          <w:rFonts w:ascii="Gisha" w:hAnsi="Gisha" w:cs="Gisha" w:hint="cs"/>
+          <w:rtl/>
+        </w:rPr>
+        <w:t>ה</w:t>
+      </w:r>
+      <w:r>
+        <w:rPr>
+          <w:rFonts w:ascii="Gisha" w:hAnsi="Gisha" w:cs="Gisha"/>
+          <w:rtl/>
+        </w:rPr>
+        <w:t xml:space="preserve"> (סה"כ 1000 דגימות). </w:t>
+      </w:r>
+      <w:r>
+        <w:rPr>
+          <w:rFonts w:ascii="Gisha" w:hAnsi="Gisha" w:cs="Gisha" w:hint="cs"/>
+          <w:rtl/>
+        </w:rPr>
+        <w:t xml:space="preserve">הלמידה נעשתה </w:t>
+      </w:r>
+      <w:r>
+        <w:rPr>
+          <w:rFonts w:ascii="Gisha" w:hAnsi="Gisha" w:cs="Gisha"/>
+          <w:rtl/>
+        </w:rPr>
+        <w:t>על כ</w:t>
+      </w:r>
+      <w:r>
+        <w:rPr>
+          <w:rFonts w:ascii="Gisha" w:hAnsi="Gisha" w:cs="Gisha" w:hint="cs"/>
+          <w:rtl/>
+        </w:rPr>
+        <w:t>-</w:t>
+      </w:r>
+      <w:r>
+        <w:rPr>
+          <w:rFonts w:ascii="Gisha" w:hAnsi="Gisha" w:cs="Gisha"/>
+          <w:rtl/>
+        </w:rPr>
+        <w:t xml:space="preserve"> 80%</w:t>
+      </w:r>
+      <w:r>
+        <w:rPr>
+          <w:rFonts w:ascii="Gisha" w:hAnsi="Gisha" w:cs="Gisha" w:hint="cs"/>
+          <w:rtl/>
+        </w:rPr>
+        <w:t xml:space="preserve"> מסך החיבורים כאשר</w:t>
+      </w:r>
+      <w:r>
+        <w:rPr>
+          <w:rFonts w:ascii="Gisha" w:hAnsi="Gisha" w:cs="Gisha"/>
+          <w:rtl/>
+        </w:rPr>
+        <w:t xml:space="preserve"> 20% השארנו ל</w:t>
+      </w:r>
+      <w:r>
+        <w:rPr>
+          <w:rFonts w:ascii="Gisha" w:hAnsi="Gisha" w:cs="Gisha" w:hint="cs"/>
+          <w:rtl/>
+        </w:rPr>
+        <w:t xml:space="preserve">צורך בדיקה. כרגע, </w:t>
+      </w:r>
+      <w:r>
+        <w:rPr>
+          <w:rFonts w:ascii="Gisha" w:hAnsi="Gisha" w:cs="Gisha" w:hint="cs"/>
+          <w:rtl/>
+        </w:rPr>
+        <w:t>האלגוריתם מצליח ל</w:t>
+      </w:r>
+      <w:r>
+        <w:rPr>
+          <w:rFonts w:ascii="Gisha" w:hAnsi="Gisha" w:cs="Gisha"/>
+          <w:rtl/>
+        </w:rPr>
+        <w:t>זהות האם החיבורים שייכים לאותו אדם או לא ב- 85% דיוק</w:t>
+      </w:r>
+      <w:r>
+        <w:rPr>
+          <w:rFonts w:ascii="Gisha" w:hAnsi="Gisha" w:cs="Gisha" w:hint="cs"/>
+          <w:rtl/>
+        </w:rPr>
+        <w:t>.</w:t>
+      </w:r>
+      <w:r>
+        <w:rPr>
+          <w:rFonts w:ascii="Gisha" w:hAnsi="Gisha" w:cs="Gisha" w:hint="cs"/>
+          <w:rtl/>
+        </w:rPr>
+        <w:t xml:space="preserve"> </w:t>
+      </w:r>
+      <w:r>
+        <w:rPr>
+          <w:rFonts w:ascii="Gisha" w:hAnsi="Gisha" w:cs="Gisha" w:hint="cs"/>
+          <w:rtl/>
+        </w:rPr>
+        <w:t>אנו עובדים על שיפור אחוזי הדיוק של</w:t>
+      </w:r>
+      <w:r>
+        <w:rPr>
+          <w:rFonts w:ascii="Gisha" w:hAnsi="Gisha" w:cs="Gisha" w:hint="cs"/>
+          <w:rtl/>
+        </w:rPr>
+        <w:t xml:space="preserve"> אלגוריתם קוף</w:t>
+      </w:r>
+      <w:r>
+        <w:rPr>
+          <w:rFonts w:ascii="Gisha" w:hAnsi="Gisha" w:cs="Gisha" w:hint="cs"/>
+          <w:rtl/>
+        </w:rPr>
+        <w:t xml:space="preserve"> ועלינו להמשיך ולבדוק אילו תוצאות הוא עשוי להניב בהמשך הפרויקט. </w:t>
       </w:r>
     </w:p>
     <w:p>
@@ -9426,7 +9791,42 @@
           <w:rFonts w:ascii="Gisha" w:hAnsi="Gisha" w:cs="Gisha" w:hint="cs"/>
           <w:rtl/>
         </w:rPr>
-        <w:t xml:space="preserve">בנוסף נצטרך לשקלל את כל הדרכים לכדי תוצאה אחת שתקבע את רמת הביטחון שהחיבורים נכתבו על ידי אותו אדם או לא. </w:t>
+        <w:t>לבסוף,</w:t>
+      </w:r>
+      <w:r>
+        <w:rPr>
+          <w:rFonts w:ascii="Gisha" w:hAnsi="Gisha" w:cs="Gisha" w:hint="cs"/>
+          <w:rtl/>
+        </w:rPr>
+        <w:t xml:space="preserve"> נרצה</w:t>
+      </w:r>
+      <w:r>
+        <w:rPr>
+          <w:rFonts w:ascii="Gisha" w:hAnsi="Gisha" w:cs="Gisha" w:hint="cs"/>
+          <w:rtl/>
+        </w:rPr>
+        <w:t xml:space="preserve"> </w:t>
+      </w:r>
+      <w:r>
+        <w:rPr>
+          <w:rFonts w:ascii="Gisha" w:hAnsi="Gisha" w:cs="Gisha" w:hint="cs"/>
+          <w:rtl/>
+        </w:rPr>
+        <w:t xml:space="preserve">לשקלל את כל </w:t>
+      </w:r>
+      <w:r>
+        <w:rPr>
+          <w:rFonts w:ascii="Gisha" w:hAnsi="Gisha" w:cs="Gisha" w:hint="cs"/>
+          <w:rtl/>
+        </w:rPr>
+        <w:t>דרכי הפתרון (השוואה בין מילים, השוואה בין אותיות ואלגוריתם קוף)</w:t>
+      </w:r>
+      <w:r>
+        <w:rPr>
+          <w:rFonts w:ascii="Gisha" w:hAnsi="Gisha" w:cs="Gisha" w:hint="cs"/>
+          <w:rtl/>
+        </w:rPr>
+        <w:t xml:space="preserve"> לכדי תוצאה אחת שתקבע את רמת הביטחון שהחיבורים נכתבו על ידי אותו אדם או לא. </w:t>
       </w:r>
     </w:p>
     <w:p>
@@ -9611,28 +10011,6 @@
     </w:p>
     <w:p>
       <w:pPr>
-        <w:jc w:val="left"/>
-        <w:rPr>
-          <w:rFonts w:ascii="David" w:hAnsi="David" w:cs="David"/>
-          <w:sz w:val="24"/>
-          <w:szCs w:val="24"/>
-          <w:rtl/>
-        </w:rPr>
-      </w:pPr>
-    </w:p>
-    <w:p>
-      <w:pPr>
-        <w:jc w:val="left"/>
-        <w:rPr>
-          <w:rFonts w:ascii="David" w:hAnsi="David" w:cs="David"/>
-          <w:sz w:val="24"/>
-          <w:szCs w:val="24"/>
-          <w:rtl/>
-        </w:rPr>
-      </w:pPr>
-    </w:p>
-    <w:p>
-      <w:pPr>
         <w:pStyle w:val="ab"/>
         <w:rPr>
           <w:rtl/>
@@ -9646,6 +10024,82 @@
         <w:lastRenderedPageBreak/>
         <w:t>נספחים</w:t>
       </w:r>
+    </w:p>
+    <w:p>
+      <w:pPr>
+        <w:spacing w:line="360" w:lineRule="auto"/>
+        <w:jc w:val="both"/>
+        <w:rPr>
+          <w:rFonts w:ascii="Gisha" w:eastAsia="Times New Roman" w:hAnsi="Gisha" w:cs="Gisha"/>
+          <w:sz w:val="20"/>
+          <w:szCs w:val="20"/>
+          <w:rtl/>
+          <w:lang w:eastAsia="he-IL"/>
+        </w:rPr>
+      </w:pPr>
+      <w:r>
+        <w:rPr>
+          <w:rFonts w:ascii="Gisha" w:eastAsia="Times New Roman" w:hAnsi="Gisha" w:cs="Gisha" w:hint="cs"/>
+          <w:sz w:val="20"/>
+          <w:szCs w:val="20"/>
+          <w:rtl/>
+          <w:lang w:eastAsia="he-IL"/>
+        </w:rPr>
+        <w:t>*</w:t>
+      </w:r>
+      <w:r>
+        <w:rPr>
+          <w:rFonts w:ascii="Gisha" w:eastAsia="Times New Roman" w:hAnsi="Gisha" w:cs="Gisha"/>
+          <w:sz w:val="20"/>
+          <w:szCs w:val="20"/>
+          <w:rtl/>
+          <w:lang w:eastAsia="he-IL"/>
+        </w:rPr>
+        <w:t>באישור המנחה</w:t>
+      </w:r>
+      <w:r>
+        <w:rPr>
+          <w:rFonts w:ascii="Gisha" w:eastAsia="Times New Roman" w:hAnsi="Gisha" w:cs="Gisha" w:hint="cs"/>
+          <w:sz w:val="20"/>
+          <w:szCs w:val="20"/>
+          <w:rtl/>
+          <w:lang w:eastAsia="he-IL"/>
+        </w:rPr>
+        <w:t>,</w:t>
+      </w:r>
+      <w:r>
+        <w:rPr>
+          <w:rFonts w:ascii="Gisha" w:eastAsia="Times New Roman" w:hAnsi="Gisha" w:cs="Gisha"/>
+          <w:sz w:val="20"/>
+          <w:szCs w:val="20"/>
+          <w:rtl/>
+          <w:lang w:eastAsia="he-IL"/>
+        </w:rPr>
+        <w:t xml:space="preserve"> לא בוצעו החלקים שאינם נדרשים מפרויקטים מחקריים</w:t>
+      </w:r>
+      <w:r>
+        <w:rPr>
+          <w:rFonts w:ascii="Gisha" w:eastAsia="Times New Roman" w:hAnsi="Gisha" w:cs="Gisha" w:hint="cs"/>
+          <w:sz w:val="20"/>
+          <w:szCs w:val="20"/>
+          <w:rtl/>
+          <w:lang w:eastAsia="he-IL"/>
+        </w:rPr>
+        <w:t>.</w:t>
+      </w:r>
+    </w:p>
+    <w:p>
+      <w:pPr>
+        <w:spacing w:line="360" w:lineRule="auto"/>
+        <w:jc w:val="both"/>
+        <w:rPr>
+          <w:rFonts w:ascii="Gisha" w:eastAsia="Times New Roman" w:hAnsi="Gisha" w:cs="Gisha"/>
+          <w:sz w:val="20"/>
+          <w:szCs w:val="20"/>
+          <w:rtl/>
+          <w:lang w:eastAsia="he-IL"/>
+        </w:rPr>
+      </w:pPr>
     </w:p>
     <w:p>
       <w:pPr>
@@ -10163,19 +10617,6 @@
     </w:p>
     <w:p>
       <w:pPr>
-        <w:pStyle w:val="a7"/>
-        <w:ind w:left="1080"/>
-        <w:jc w:val="both"/>
-        <w:rPr>
-          <w:rFonts w:ascii="Gisha" w:hAnsi="Gisha" w:cs="Gisha"/>
-          <w:sz w:val="22"/>
-          <w:szCs w:val="22"/>
-          <w:rtl/>
-        </w:rPr>
-      </w:pPr>
-    </w:p>
-    <w:p>
-      <w:pPr>
         <w:pStyle w:val="2"/>
         <w:jc w:val="left"/>
         <w:rPr>
@@ -10195,7 +10636,12 @@
     </w:p>
     <w:p>
       <w:pPr>
-        <w:rPr>
+        <w:pStyle w:val="2"/>
+        <w:jc w:val="left"/>
+        <w:rPr>
+          <w:b/>
+          <w:bCs/>
+          <w:u w:val="single"/>
           <w:rtl/>
         </w:rPr>
       </w:pPr>
@@ -10219,7 +10665,6 @@
           <w:u w:val="single"/>
           <w:rtl/>
         </w:rPr>
-        <w:lastRenderedPageBreak/>
         <w:t>טבלת סיכונים</w:t>
       </w:r>
       <w:r>
@@ -13134,18 +13579,6 @@
     </w:p>
     <w:p>
       <w:pPr>
-        <w:pStyle w:val="a7"/>
-        <w:ind w:left="0"/>
-        <w:rPr>
-          <w:rFonts w:ascii="Gisha" w:hAnsi="Gisha" w:cs="Gisha"/>
-          <w:sz w:val="22"/>
-          <w:szCs w:val="22"/>
-          <w:rtl/>
-        </w:rPr>
-      </w:pPr>
-    </w:p>
-    <w:p>
-      <w:pPr>
         <w:spacing w:line="360" w:lineRule="auto"/>
         <w:jc w:val="both"/>
         <w:rPr>
@@ -13478,6 +13911,17 @@
     </w:p>
     <w:p>
       <w:pPr>
+        <w:spacing w:line="360" w:lineRule="auto"/>
+        <w:jc w:val="both"/>
+        <w:rPr>
+          <w:rFonts w:ascii="Gisha" w:eastAsia="Times New Roman" w:hAnsi="Gisha" w:cs="Gisha"/>
+          <w:rtl/>
+          <w:lang w:eastAsia="he-IL"/>
+        </w:rPr>
+      </w:pPr>
+    </w:p>
+    <w:p>
+      <w:pPr>
         <w:jc w:val="both"/>
         <w:rPr>
           <w:rFonts w:ascii="Gisha" w:hAnsi="Gisha" w:cs="Gisha"/>
@@ -13543,12 +13987,21 @@
           <w:rtl/>
         </w:rPr>
       </w:pPr>
-      <w:r>
-        <w:rPr>
-          <w:rFonts w:ascii="Gisha" w:hAnsi="Gisha" w:cs="Gisha" w:hint="cs"/>
-          <w:rtl/>
-        </w:rPr>
-        <w:t xml:space="preserve">זרגרי מורן, איתי חפץ (2019). </w:t>
+      <w:proofErr w:type="spellStart"/>
+      <w:r>
+        <w:rPr>
+          <w:rFonts w:ascii="Gisha" w:hAnsi="Gisha" w:cs="Gisha" w:hint="cs"/>
+          <w:rtl/>
+        </w:rPr>
+        <w:t>זרגרי</w:t>
+      </w:r>
+      <w:proofErr w:type="spellEnd"/>
+      <w:r>
+        <w:rPr>
+          <w:rFonts w:ascii="Gisha" w:hAnsi="Gisha" w:cs="Gisha" w:hint="cs"/>
+          <w:rtl/>
+        </w:rPr>
+        <w:t xml:space="preserve"> מורן, איתי חפץ (2019). </w:t>
       </w:r>
       <w:r>
         <w:rPr>
@@ -13680,8 +14133,18 @@
           <w:b/>
           <w:bCs/>
         </w:rPr>
-        <w:t>Building Autoencoders in Keras</w:t>
-      </w:r>
+        <w:t xml:space="preserve">Building Autoencoders in </w:t>
+      </w:r>
+      <w:proofErr w:type="spellStart"/>
+      <w:r>
+        <w:rPr>
+          <w:rFonts w:ascii="Gisha" w:hAnsi="Gisha" w:cs="Gisha"/>
+          <w:b/>
+          <w:bCs/>
+        </w:rPr>
+        <w:t>Keras</w:t>
+      </w:r>
+      <w:proofErr w:type="spellEnd"/>
     </w:p>
     <w:p>
       <w:pPr>
@@ -13695,8 +14158,16 @@
         <w:rPr>
           <w:rFonts w:ascii="Gisha" w:hAnsi="Gisha" w:cs="Gisha"/>
         </w:rPr>
-        <w:t>By: Francois Chollet</w:t>
-      </w:r>
+        <w:t xml:space="preserve">By: Francois </w:t>
+      </w:r>
+      <w:proofErr w:type="spellStart"/>
+      <w:r>
+        <w:rPr>
+          <w:rFonts w:ascii="Gisha" w:hAnsi="Gisha" w:cs="Gisha"/>
+        </w:rPr>
+        <w:t>Chollet</w:t>
+      </w:r>
+      <w:proofErr w:type="spellEnd"/>
     </w:p>
     <w:p>
       <w:pPr>
@@ -13754,7 +14225,49 @@
         <w:rPr>
           <w:rFonts w:ascii="Gisha" w:hAnsi="Gisha" w:cs="Gisha"/>
         </w:rPr>
-        <w:t>By: Mohammad Abuzar Shaikh , Mihir Chauhan , Jun Chu and Sargur Srihari</w:t>
+        <w:t xml:space="preserve">By: Mohammad </w:t>
+      </w:r>
+      <w:proofErr w:type="spellStart"/>
+      <w:r>
+        <w:rPr>
+          <w:rFonts w:ascii="Gisha" w:hAnsi="Gisha" w:cs="Gisha"/>
+        </w:rPr>
+        <w:t>Abuzar</w:t>
+      </w:r>
+      <w:proofErr w:type="spellEnd"/>
+      <w:r>
+        <w:rPr>
+          <w:rFonts w:ascii="Gisha" w:hAnsi="Gisha" w:cs="Gisha"/>
+        </w:rPr>
+        <w:t xml:space="preserve"> </w:t>
+      </w:r>
+      <w:proofErr w:type="gramStart"/>
+      <w:r>
+        <w:rPr>
+          <w:rFonts w:ascii="Gisha" w:hAnsi="Gisha" w:cs="Gisha"/>
+        </w:rPr>
+        <w:t>Shaikh ,</w:t>
+      </w:r>
+      <w:proofErr w:type="gramEnd"/>
+      <w:r>
+        <w:rPr>
+          <w:rFonts w:ascii="Gisha" w:hAnsi="Gisha" w:cs="Gisha"/>
+        </w:rPr>
+        <w:t xml:space="preserve"> Mihir Chauhan , Jun Chu and </w:t>
+      </w:r>
+      <w:proofErr w:type="spellStart"/>
+      <w:r>
+        <w:rPr>
+          <w:rFonts w:ascii="Gisha" w:hAnsi="Gisha" w:cs="Gisha"/>
+        </w:rPr>
+        <w:t>Sargur</w:t>
+      </w:r>
+      <w:proofErr w:type="spellEnd"/>
+      <w:r>
+        <w:rPr>
+          <w:rFonts w:ascii="Gisha" w:hAnsi="Gisha" w:cs="Gisha"/>
+        </w:rPr>
+        <w:t xml:space="preserve"> Srihari</w:t>
       </w:r>
     </w:p>
     <w:p>
@@ -13771,11 +14284,19 @@
         </w:rPr>
         <w:t xml:space="preserve">Publication Date: 19 </w:t>
       </w:r>
-      <w:r>
-        <w:rPr>
-          <w:rFonts w:ascii="Gisha" w:hAnsi="Gisha" w:cs="Gisha"/>
-        </w:rPr>
-        <w:t>November, 2018</w:t>
+      <w:proofErr w:type="gramStart"/>
+      <w:r>
+        <w:rPr>
+          <w:rFonts w:ascii="Gisha" w:hAnsi="Gisha" w:cs="Gisha"/>
+        </w:rPr>
+        <w:t>November,</w:t>
+      </w:r>
+      <w:proofErr w:type="gramEnd"/>
+      <w:r>
+        <w:rPr>
+          <w:rFonts w:ascii="Gisha" w:hAnsi="Gisha" w:cs="Gisha"/>
+        </w:rPr>
+        <w:t xml:space="preserve"> 2018</w:t>
       </w:r>
     </w:p>
     <w:p>
@@ -13879,7 +14400,21 @@
         <w:rPr>
           <w:rFonts w:ascii="Gisha" w:hAnsi="Gisha" w:cs="Gisha"/>
         </w:rPr>
-        <w:t>Publication Date: 19 May, 2016</w:t>
+        <w:t xml:space="preserve">Publication Date: 19 </w:t>
+      </w:r>
+      <w:proofErr w:type="gramStart"/>
+      <w:r>
+        <w:rPr>
+          <w:rFonts w:ascii="Gisha" w:hAnsi="Gisha" w:cs="Gisha"/>
+        </w:rPr>
+        <w:t>May,</w:t>
+      </w:r>
+      <w:proofErr w:type="gramEnd"/>
+      <w:r>
+        <w:rPr>
+          <w:rFonts w:ascii="Gisha" w:hAnsi="Gisha" w:cs="Gisha"/>
+        </w:rPr>
+        <w:t xml:space="preserve"> 2016</w:t>
       </w:r>
     </w:p>
     <w:p>
@@ -13907,8 +14442,18 @@
           <w:b/>
           <w:bCs/>
         </w:rPr>
-        <w:t>Writer verification based on a single handwriting word samples</w:t>
-      </w:r>
+        <w:t xml:space="preserve">Writer verification based on a single handwriting word </w:t>
+      </w:r>
+      <w:proofErr w:type="gramStart"/>
+      <w:r>
+        <w:rPr>
+          <w:rFonts w:ascii="Gisha" w:hAnsi="Gisha" w:cs="Gisha"/>
+          <w:b/>
+          <w:bCs/>
+        </w:rPr>
+        <w:t>samples</w:t>
+      </w:r>
+      <w:proofErr w:type="gramEnd"/>
     </w:p>
     <w:p>
       <w:pPr>
@@ -13922,7 +14467,35 @@
         <w:rPr>
           <w:rFonts w:ascii="Gisha" w:hAnsi="Gisha" w:cs="Gisha"/>
         </w:rPr>
-        <w:t>By: Ameur Bensefia, Thierry Paquet</w:t>
+        <w:t xml:space="preserve">By: </w:t>
+      </w:r>
+      <w:proofErr w:type="spellStart"/>
+      <w:r>
+        <w:rPr>
+          <w:rFonts w:ascii="Gisha" w:hAnsi="Gisha" w:cs="Gisha"/>
+        </w:rPr>
+        <w:t>Ameur</w:t>
+      </w:r>
+      <w:proofErr w:type="spellEnd"/>
+      <w:r>
+        <w:rPr>
+          <w:rFonts w:ascii="Gisha" w:hAnsi="Gisha" w:cs="Gisha"/>
+        </w:rPr>
+        <w:t xml:space="preserve"> </w:t>
+      </w:r>
+      <w:proofErr w:type="spellStart"/>
+      <w:r>
+        <w:rPr>
+          <w:rFonts w:ascii="Gisha" w:hAnsi="Gisha" w:cs="Gisha"/>
+        </w:rPr>
+        <w:t>Bensefia</w:t>
+      </w:r>
+      <w:proofErr w:type="spellEnd"/>
+      <w:r>
+        <w:rPr>
+          <w:rFonts w:ascii="Gisha" w:hAnsi="Gisha" w:cs="Gisha"/>
+        </w:rPr>
+        <w:t>, Thierry Paquet</w:t>
       </w:r>
     </w:p>
     <w:p>
@@ -19171,7 +19744,7 @@
 </file>
 
 <file path=customXml/itemProps1.xml><?xml version="1.0" encoding="utf-8"?>
-<ds:datastoreItem xmlns:ds="http://schemas.openxmlformats.org/officeDocument/2006/customXml" ds:itemID="{3F4D7B73-215C-4A96-B5B3-7D297D62CB09}">
+<ds:datastoreItem xmlns:ds="http://schemas.openxmlformats.org/officeDocument/2006/customXml" ds:itemID="{14EBA0CB-ACE9-4B06-ABC4-3C8153CD7220}">
   <ds:schemaRefs>
     <ds:schemaRef ds:uri="http://schemas.openxmlformats.org/officeDocument/2006/bibliography"/>
   </ds:schemaRefs>

</xml_diff>